<commit_message>
progress.... almost finish base line (65%) needed: * fix interdiction, and start . * add the machine learning part (find good answer)
</commit_message>
<xml_diff>
--- a/School/seminar/Changing machine decisions.docx
+++ b/School/seminar/Changing machine decisions.docx
@@ -497,21 +497,11 @@
         <w:pStyle w:val="NoSpacing"/>
       </w:pPr>
       <w:r>
-        <w:t xml:space="preserve">According to Alfred </w:t>
-      </w:r>
-      <w:proofErr w:type="spellStart"/>
-      <w:proofErr w:type="gramStart"/>
-      <w:r>
-        <w:t>Kobsa</w:t>
-      </w:r>
-      <w:proofErr w:type="spellEnd"/>
-      <w:r>
-        <w:t xml:space="preserve"> </w:t>
+        <w:t xml:space="preserve">According to Alfred Kobsa </w:t>
       </w:r>
       <w:r>
         <w:t xml:space="preserve"> “</w:t>
       </w:r>
-      <w:proofErr w:type="gramEnd"/>
       <w:r>
         <w:t>User modeling research has spread into many disciplines which are concerned with the development of computer systems that are to be used by heterogeneous user populations. These fields include:</w:t>
       </w:r>
@@ -615,13 +605,8 @@
         <w:ind w:left="1080"/>
       </w:pPr>
       <w:r>
-        <w:t xml:space="preserve">Intelligent </w:t>
-      </w:r>
-      <w:proofErr w:type="gramStart"/>
-      <w:r>
-        <w:t>Tutoring .</w:t>
-      </w:r>
-      <w:proofErr w:type="gramEnd"/>
+        <w:t>Intelligent Tutoring .</w:t>
+      </w:r>
     </w:p>
     <w:p>
       <w:pPr>
@@ -654,13 +639,8 @@
         <w:ind w:left="1080"/>
       </w:pPr>
       <w:r>
-        <w:t xml:space="preserve">Guidance </w:t>
-      </w:r>
-      <w:proofErr w:type="gramStart"/>
-      <w:r>
-        <w:t>Systems .</w:t>
-      </w:r>
-      <w:proofErr w:type="gramEnd"/>
+        <w:t>Guidance Systems .</w:t>
+      </w:r>
     </w:p>
     <w:p>
       <w:pPr>
@@ -696,18 +676,8 @@
           <w:sz w:val="24"/>
           <w:szCs w:val="24"/>
         </w:rPr>
-        <w:t xml:space="preserve">Alfred </w:t>
-      </w:r>
-      <w:proofErr w:type="spellStart"/>
-      <w:r>
-        <w:rPr>
-          <w:rFonts w:ascii="Times New Roman" w:hAnsi="Times New Roman" w:cs="Times New Roman"/>
-          <w:sz w:val="24"/>
-          <w:szCs w:val="24"/>
-        </w:rPr>
-        <w:t>Kobsa</w:t>
-      </w:r>
-      <w:proofErr w:type="spellEnd"/>
+        <w:t>Alfred Kobsa</w:t>
+      </w:r>
       <w:r>
         <w:rPr>
           <w:rFonts w:ascii="Times New Roman" w:hAnsi="Times New Roman" w:cs="Times New Roman"/>
@@ -724,41 +694,7 @@
           <w:sz w:val="16"/>
           <w:szCs w:val="16"/>
         </w:rPr>
-        <w:t xml:space="preserve">User </w:t>
-      </w:r>
-      <w:proofErr w:type="spellStart"/>
-      <w:r>
-        <w:rPr>
-          <w:rFonts w:ascii="Times New Roman" w:hAnsi="Times New Roman" w:cs="Times New Roman"/>
-          <w:b/>
-          <w:bCs/>
-          <w:sz w:val="16"/>
-          <w:szCs w:val="16"/>
-        </w:rPr>
-        <w:t>Modeling</w:t>
-      </w:r>
-      <w:proofErr w:type="gramStart"/>
-      <w:r>
-        <w:rPr>
-          <w:rFonts w:ascii="Times New Roman" w:hAnsi="Times New Roman" w:cs="Times New Roman"/>
-          <w:b/>
-          <w:bCs/>
-          <w:sz w:val="16"/>
-          <w:szCs w:val="16"/>
-        </w:rPr>
-        <w:t>:Recent</w:t>
-      </w:r>
-      <w:proofErr w:type="spellEnd"/>
-      <w:proofErr w:type="gramEnd"/>
-      <w:r>
-        <w:rPr>
-          <w:rFonts w:ascii="Times New Roman" w:hAnsi="Times New Roman" w:cs="Times New Roman"/>
-          <w:b/>
-          <w:bCs/>
-          <w:sz w:val="16"/>
-          <w:szCs w:val="16"/>
-        </w:rPr>
-        <w:t xml:space="preserve"> Work, Prospects and Hazards</w:t>
+        <w:t>User Modeling:Recent Work, Prospects and Hazards</w:t>
       </w:r>
       <w:r>
         <w:rPr>
@@ -950,15 +886,7 @@
         <w:t xml:space="preserve">adaptive application need to identify her user according to the base identification parameters , </w:t>
       </w:r>
       <w:r>
-        <w:t xml:space="preserve">according to </w:t>
-      </w:r>
-      <w:proofErr w:type="spellStart"/>
-      <w:r>
-        <w:t>Kobsa</w:t>
-      </w:r>
-      <w:proofErr w:type="spellEnd"/>
-      <w:r>
-        <w:t xml:space="preserve"> </w:t>
+        <w:t xml:space="preserve">according to Kobsa </w:t>
       </w:r>
       <w:r>
         <w:t>[</w:t>
@@ -979,29 +907,7 @@
           <w:sz w:val="16"/>
           <w:szCs w:val="16"/>
         </w:rPr>
-        <w:t xml:space="preserve">User </w:t>
-      </w:r>
-      <w:proofErr w:type="spellStart"/>
-      <w:r>
-        <w:rPr>
-          <w:rFonts w:ascii="Times New Roman" w:hAnsi="Times New Roman" w:cs="Times New Roman"/>
-          <w:b/>
-          <w:bCs/>
-          <w:sz w:val="16"/>
-          <w:szCs w:val="16"/>
-        </w:rPr>
-        <w:t>Modeling:Recent</w:t>
-      </w:r>
-      <w:proofErr w:type="spellEnd"/>
-      <w:r>
-        <w:rPr>
-          <w:rFonts w:ascii="Times New Roman" w:hAnsi="Times New Roman" w:cs="Times New Roman"/>
-          <w:b/>
-          <w:bCs/>
-          <w:sz w:val="16"/>
-          <w:szCs w:val="16"/>
-        </w:rPr>
-        <w:t xml:space="preserve"> Work, Prospects and Hazards</w:t>
+        <w:t>User Modeling:Recent Work, Prospects and Hazards</w:t>
       </w:r>
       <w:r>
         <w:rPr>
@@ -1093,13 +999,8 @@
       <w:r>
         <w:t xml:space="preserve"> data base on </w:t>
       </w:r>
-      <w:proofErr w:type="gramStart"/>
-      <w:r>
-        <w:t>users</w:t>
-      </w:r>
-      <w:proofErr w:type="gramEnd"/>
-      <w:r>
-        <w:t xml:space="preserve"> </w:t>
+      <w:r>
+        <w:t xml:space="preserve">users </w:t>
       </w:r>
       <w:r>
         <w:t xml:space="preserve">subgroups and to identify this subgroup from </w:t>
@@ -1147,15 +1048,7 @@
         <w:t xml:space="preserve"> subgroups </w:t>
       </w:r>
       <w:r>
-        <w:t>has is unique characteristics (for example in music subgroup have characteristics as music type (</w:t>
-      </w:r>
-      <w:proofErr w:type="spellStart"/>
-      <w:r>
-        <w:t>rock,pop,juzz</w:t>
-      </w:r>
-      <w:proofErr w:type="spellEnd"/>
-      <w:r>
-        <w:t xml:space="preserve"> ….) ), the adaptive application need to draw relevant </w:t>
+        <w:t xml:space="preserve">has is unique characteristics (for example in music subgroup have characteristics as music type (rock,pop,juzz ….) ), the adaptive application need to draw relevant </w:t>
       </w:r>
       <w:r>
         <w:t>data for the identification process (without those characteristics computer system couldn’t identify the user )</w:t>
@@ -1366,19 +1259,23 @@
       <w:r>
         <w:t xml:space="preserve">              This process is complex and not </w:t>
       </w:r>
-      <w:proofErr w:type="gramStart"/>
       <w:r>
         <w:t>homogeneous</w:t>
       </w:r>
       <w:r>
-        <w:t>,</w:t>
-      </w:r>
-      <w:proofErr w:type="gramEnd"/>
+        <w:t>;</w:t>
+      </w:r>
       <w:r>
         <w:t xml:space="preserve"> developer must consist his program </w:t>
       </w:r>
       <w:r>
-        <w:t xml:space="preserve">to user </w:t>
+        <w:t xml:space="preserve">to </w:t>
+      </w:r>
+      <w:r>
+        <w:t xml:space="preserve">the </w:t>
+      </w:r>
+      <w:r>
+        <w:t xml:space="preserve">user </w:t>
       </w:r>
       <w:r>
         <w:t>knowledge, save relevant data and use it when the application need to</w:t>
@@ -1562,79 +1459,13 @@
           <w:szCs w:val="24"/>
         </w:rPr>
       </w:pPr>
-      <w:proofErr w:type="spellStart"/>
-      <w:r>
-        <w:rPr>
-          <w:sz w:val="24"/>
-          <w:szCs w:val="24"/>
-        </w:rPr>
-        <w:t>Shlomo</w:t>
-      </w:r>
-      <w:proofErr w:type="spellEnd"/>
-      <w:r>
-        <w:rPr>
-          <w:sz w:val="24"/>
-          <w:szCs w:val="24"/>
-        </w:rPr>
-        <w:t xml:space="preserve"> </w:t>
-      </w:r>
-      <w:proofErr w:type="spellStart"/>
-      <w:r>
-        <w:rPr>
-          <w:sz w:val="24"/>
-          <w:szCs w:val="24"/>
-        </w:rPr>
-        <w:t>Berkovsky</w:t>
-      </w:r>
-      <w:proofErr w:type="spellEnd"/>
-      <w:r>
-        <w:rPr>
-          <w:sz w:val="24"/>
-          <w:szCs w:val="24"/>
-        </w:rPr>
-        <w:t xml:space="preserve"> ,</w:t>
-      </w:r>
-      <w:proofErr w:type="spellStart"/>
-      <w:r>
-        <w:rPr>
-          <w:sz w:val="24"/>
-          <w:szCs w:val="24"/>
-        </w:rPr>
-        <w:t>Dominikus</w:t>
-      </w:r>
-      <w:proofErr w:type="spellEnd"/>
-      <w:r>
-        <w:rPr>
-          <w:sz w:val="24"/>
-          <w:szCs w:val="24"/>
-        </w:rPr>
-        <w:t xml:space="preserve"> Heckman and </w:t>
-      </w:r>
-      <w:proofErr w:type="spellStart"/>
-      <w:r>
-        <w:rPr>
-          <w:sz w:val="24"/>
-          <w:szCs w:val="24"/>
-        </w:rPr>
-        <w:t>Tsvi</w:t>
-      </w:r>
-      <w:proofErr w:type="spellEnd"/>
-      <w:r>
-        <w:rPr>
-          <w:sz w:val="24"/>
-          <w:szCs w:val="24"/>
-        </w:rPr>
-        <w:t xml:space="preserve"> </w:t>
-      </w:r>
-      <w:proofErr w:type="spellStart"/>
-      <w:r>
-        <w:rPr>
-          <w:sz w:val="24"/>
-          <w:szCs w:val="24"/>
-        </w:rPr>
-        <w:t>kuflik</w:t>
-      </w:r>
-      <w:proofErr w:type="spellEnd"/>
+      <w:r>
+        <w:rPr>
+          <w:sz w:val="24"/>
+          <w:szCs w:val="24"/>
+        </w:rPr>
+        <w:t>Shlomo Berkovsky ,Dominikus Heckman and Tsvi kuflik</w:t>
+      </w:r>
       <w:r>
         <w:rPr>
           <w:sz w:val="24"/>
@@ -1808,69 +1639,12 @@
           <w:szCs w:val="24"/>
         </w:rPr>
       </w:pPr>
-      <w:proofErr w:type="gramStart"/>
-      <w:r>
-        <w:rPr>
-          <w:sz w:val="24"/>
-          <w:szCs w:val="24"/>
-        </w:rPr>
-        <w:t>k.vab</w:t>
-      </w:r>
-      <w:proofErr w:type="gramEnd"/>
-      <w:r>
-        <w:rPr>
-          <w:sz w:val="24"/>
-          <w:szCs w:val="24"/>
-        </w:rPr>
-        <w:t xml:space="preserve"> </w:t>
-      </w:r>
-      <w:proofErr w:type="spellStart"/>
-      <w:r>
-        <w:rPr>
-          <w:sz w:val="24"/>
-          <w:szCs w:val="24"/>
-        </w:rPr>
-        <w:t>der</w:t>
-      </w:r>
-      <w:proofErr w:type="spellEnd"/>
-      <w:r>
-        <w:rPr>
-          <w:sz w:val="24"/>
-          <w:szCs w:val="24"/>
-        </w:rPr>
-        <w:t xml:space="preserve"> </w:t>
-      </w:r>
-      <w:proofErr w:type="spellStart"/>
-      <w:r>
-        <w:rPr>
-          <w:sz w:val="24"/>
-          <w:szCs w:val="24"/>
-        </w:rPr>
-        <w:t>skuijs</w:t>
-      </w:r>
-      <w:proofErr w:type="spellEnd"/>
-      <w:r>
-        <w:rPr>
-          <w:sz w:val="24"/>
-          <w:szCs w:val="24"/>
-        </w:rPr>
-        <w:t xml:space="preserve"> and G- j </w:t>
-      </w:r>
-      <w:proofErr w:type="spellStart"/>
-      <w:r>
-        <w:rPr>
-          <w:sz w:val="24"/>
-          <w:szCs w:val="24"/>
-        </w:rPr>
-        <w:t>houben</w:t>
-      </w:r>
-      <w:proofErr w:type="spellEnd"/>
-      <w:r>
-        <w:rPr>
-          <w:sz w:val="24"/>
-          <w:szCs w:val="24"/>
-        </w:rPr>
-        <w:t>[</w:t>
+      <w:r>
+        <w:rPr>
+          <w:sz w:val="24"/>
+          <w:szCs w:val="24"/>
+        </w:rPr>
+        <w:t>k.vab der skuijs and G- j houben[</w:t>
       </w:r>
       <w:r>
         <w:rPr>
@@ -2002,26 +1776,8 @@
           <w:sz w:val="24"/>
           <w:szCs w:val="24"/>
         </w:rPr>
-        <w:t xml:space="preserve">Federica </w:t>
-      </w:r>
-      <w:proofErr w:type="spellStart"/>
-      <w:r>
-        <w:rPr>
-          <w:sz w:val="24"/>
-          <w:szCs w:val="24"/>
-        </w:rPr>
-        <w:t>cena</w:t>
-      </w:r>
-      <w:proofErr w:type="spellEnd"/>
-      <w:r>
-        <w:rPr>
-          <w:sz w:val="24"/>
-          <w:szCs w:val="24"/>
-        </w:rPr>
-        <w:t xml:space="preserve"> and Roberto </w:t>
-      </w:r>
-      <w:proofErr w:type="spellStart"/>
-      <w:proofErr w:type="gramStart"/>
+        <w:t xml:space="preserve">Federica cena and Roberto </w:t>
+      </w:r>
       <w:r>
         <w:rPr>
           <w:sz w:val="24"/>
@@ -2036,21 +1792,12 @@
         </w:rPr>
         <w:t>urnanri</w:t>
       </w:r>
-      <w:proofErr w:type="spellEnd"/>
-      <w:r>
-        <w:rPr>
-          <w:sz w:val="24"/>
-          <w:szCs w:val="24"/>
-        </w:rPr>
-        <w:t>[</w:t>
-      </w:r>
-      <w:proofErr w:type="gramEnd"/>
-      <w:r>
-        <w:rPr>
-          <w:sz w:val="24"/>
-          <w:szCs w:val="24"/>
-        </w:rPr>
-        <w:t>“</w:t>
+      <w:r>
+        <w:rPr>
+          <w:sz w:val="24"/>
+          <w:szCs w:val="24"/>
+        </w:rPr>
+        <w:t>[“</w:t>
       </w:r>
       <w:r>
         <w:rPr>
@@ -2144,6 +1891,13 @@
           <w:sz w:val="24"/>
           <w:szCs w:val="24"/>
         </w:rPr>
+        <w:t xml:space="preserve"> , it’s also obliged web interface</w:t>
+      </w:r>
+      <w:r>
+        <w:rPr>
+          <w:sz w:val="24"/>
+          <w:szCs w:val="24"/>
+        </w:rPr>
         <w:t>.</w:t>
       </w:r>
     </w:p>
@@ -2156,6 +1910,1595 @@
           <w:szCs w:val="24"/>
         </w:rPr>
       </w:pPr>
+    </w:p>
+    <w:p>
+      <w:pPr>
+        <w:pStyle w:val="NoSpacing"/>
+        <w:ind w:left="360"/>
+        <w:rPr>
+          <w:sz w:val="24"/>
+          <w:szCs w:val="24"/>
+        </w:rPr>
+      </w:pPr>
+      <w:r>
+        <w:rPr>
+          <w:sz w:val="24"/>
+          <w:szCs w:val="24"/>
+        </w:rPr>
+        <w:t xml:space="preserve">There few </w:t>
+      </w:r>
+      <w:r>
+        <w:rPr>
+          <w:sz w:val="24"/>
+          <w:szCs w:val="24"/>
+        </w:rPr>
+        <w:t>research</w:t>
+      </w:r>
+      <w:r>
+        <w:rPr>
+          <w:sz w:val="24"/>
+          <w:szCs w:val="24"/>
+        </w:rPr>
+        <w:t xml:space="preserve">es who suggest complex structure for user model – not all of them suitable for the adaptive </w:t>
+      </w:r>
+      <w:r>
+        <w:rPr>
+          <w:sz w:val="24"/>
+          <w:szCs w:val="24"/>
+        </w:rPr>
+        <w:t>approach.</w:t>
+      </w:r>
+    </w:p>
+    <w:p>
+      <w:pPr>
+        <w:pStyle w:val="NoSpacing"/>
+        <w:ind w:left="360"/>
+        <w:rPr>
+          <w:sz w:val="24"/>
+          <w:szCs w:val="24"/>
+        </w:rPr>
+      </w:pPr>
+      <w:r>
+        <w:rPr>
+          <w:sz w:val="24"/>
+          <w:szCs w:val="24"/>
+        </w:rPr>
+        <w:t>António Constantino Martins, Luíz Faria, Carlos Vaz de Carvalho and Eurico Carrapatoso</w:t>
+      </w:r>
+      <w:r>
+        <w:rPr>
+          <w:sz w:val="24"/>
+          <w:szCs w:val="24"/>
+        </w:rPr>
+        <w:t xml:space="preserve"> </w:t>
+      </w:r>
+      <w:r>
+        <w:rPr>
+          <w:sz w:val="24"/>
+          <w:szCs w:val="24"/>
+        </w:rPr>
+        <w:t>[“</w:t>
+      </w:r>
+      <w:r>
+        <w:rPr>
+          <w:rFonts w:ascii="Times New Roman" w:hAnsi="Times New Roman" w:cs="Times New Roman"/>
+          <w:b/>
+          <w:bCs/>
+          <w:sz w:val="16"/>
+          <w:szCs w:val="16"/>
+        </w:rPr>
+        <w:t>User Modeling in Adaptive Hypermedia Educational Systems</w:t>
+      </w:r>
+      <w:r>
+        <w:rPr>
+          <w:sz w:val="24"/>
+          <w:szCs w:val="24"/>
+        </w:rPr>
+        <w:t>”,2008] summarize</w:t>
+      </w:r>
+      <w:r>
+        <w:rPr>
+          <w:sz w:val="24"/>
+          <w:szCs w:val="24"/>
+        </w:rPr>
+        <w:t xml:space="preserve"> from kobsa</w:t>
+      </w:r>
+      <w:r>
+        <w:rPr>
+          <w:sz w:val="24"/>
+          <w:szCs w:val="24"/>
+        </w:rPr>
+        <w:t xml:space="preserve"> (2001)</w:t>
+      </w:r>
+      <w:r>
+        <w:rPr>
+          <w:sz w:val="24"/>
+          <w:szCs w:val="24"/>
+        </w:rPr>
+        <w:t xml:space="preserve">, </w:t>
+      </w:r>
+      <w:r>
+        <w:rPr>
+          <w:sz w:val="24"/>
+          <w:szCs w:val="24"/>
+        </w:rPr>
+        <w:t>Brusilovsky</w:t>
+      </w:r>
+      <w:r>
+        <w:rPr>
+          <w:sz w:val="24"/>
+          <w:szCs w:val="24"/>
+        </w:rPr>
+        <w:t xml:space="preserve"> (2001) </w:t>
+      </w:r>
+      <w:r>
+        <w:rPr>
+          <w:sz w:val="24"/>
+          <w:szCs w:val="24"/>
+        </w:rPr>
+        <w:t>,</w:t>
+      </w:r>
+      <w:r>
+        <w:rPr>
+          <w:sz w:val="24"/>
+          <w:szCs w:val="24"/>
+        </w:rPr>
+        <w:t>carrilho (2004),</w:t>
+      </w:r>
+      <w:r>
+        <w:rPr>
+          <w:rFonts w:ascii="TimesNewRoman" w:hAnsi="TimesNewRoman" w:cs="TimesNewRoman"/>
+          <w:sz w:val="20"/>
+          <w:szCs w:val="20"/>
+        </w:rPr>
+        <w:t xml:space="preserve"> </w:t>
+      </w:r>
+      <w:r>
+        <w:rPr>
+          <w:sz w:val="24"/>
+          <w:szCs w:val="24"/>
+        </w:rPr>
+        <w:t>Benyon</w:t>
+      </w:r>
+      <w:r>
+        <w:rPr>
+          <w:rFonts w:ascii="TimesNewRoman" w:hAnsi="TimesNewRoman" w:cs="TimesNewRoman"/>
+          <w:sz w:val="20"/>
+          <w:szCs w:val="20"/>
+        </w:rPr>
+        <w:t xml:space="preserve"> (1993) and </w:t>
+      </w:r>
+      <w:r>
+        <w:rPr>
+          <w:sz w:val="24"/>
+          <w:szCs w:val="24"/>
+        </w:rPr>
+        <w:t>Vassileva</w:t>
+      </w:r>
+      <w:r>
+        <w:rPr>
+          <w:sz w:val="24"/>
+          <w:szCs w:val="24"/>
+        </w:rPr>
+        <w:t xml:space="preserve"> (</w:t>
+      </w:r>
+      <w:r>
+        <w:rPr>
+          <w:sz w:val="24"/>
+          <w:szCs w:val="24"/>
+        </w:rPr>
+        <w:t>1998</w:t>
+      </w:r>
+      <w:r>
+        <w:rPr>
+          <w:sz w:val="24"/>
+          <w:szCs w:val="24"/>
+        </w:rPr>
+        <w:t>)</w:t>
+      </w:r>
+      <w:r>
+        <w:rPr>
+          <w:sz w:val="24"/>
+          <w:szCs w:val="24"/>
+        </w:rPr>
+        <w:t xml:space="preserve"> a generic app</w:t>
+      </w:r>
+      <w:r>
+        <w:rPr>
+          <w:sz w:val="24"/>
+          <w:szCs w:val="24"/>
+        </w:rPr>
+        <w:t xml:space="preserve">roach for </w:t>
+      </w:r>
+      <w:r>
+        <w:rPr>
+          <w:sz w:val="24"/>
+          <w:szCs w:val="24"/>
+        </w:rPr>
+        <w:t xml:space="preserve">designing adaptive user model </w:t>
+      </w:r>
+      <w:r>
+        <w:rPr>
+          <w:sz w:val="24"/>
+          <w:szCs w:val="24"/>
+        </w:rPr>
+        <w:t>. in their paper</w:t>
+      </w:r>
+      <w:r>
+        <w:rPr>
+          <w:sz w:val="24"/>
+          <w:szCs w:val="24"/>
+        </w:rPr>
+        <w:t xml:space="preserve"> </w:t>
+      </w:r>
+      <w:r>
+        <w:rPr>
+          <w:sz w:val="24"/>
+          <w:szCs w:val="24"/>
+        </w:rPr>
+        <w:t>they</w:t>
+      </w:r>
+      <w:r>
+        <w:rPr>
+          <w:sz w:val="24"/>
+          <w:szCs w:val="24"/>
+        </w:rPr>
+        <w:t xml:space="preserve"> </w:t>
+      </w:r>
+      <w:r>
+        <w:rPr>
+          <w:sz w:val="24"/>
+          <w:szCs w:val="24"/>
+        </w:rPr>
+        <w:t xml:space="preserve">concentrate on educational system but they </w:t>
+      </w:r>
+      <w:r>
+        <w:rPr>
+          <w:sz w:val="24"/>
+          <w:szCs w:val="24"/>
+        </w:rPr>
+        <w:t>menti</w:t>
+      </w:r>
+      <w:r>
+        <w:rPr>
+          <w:sz w:val="24"/>
+          <w:szCs w:val="24"/>
+        </w:rPr>
+        <w:t>on and used the</w:t>
+      </w:r>
+      <w:r>
+        <w:rPr>
+          <w:sz w:val="24"/>
+          <w:szCs w:val="24"/>
+        </w:rPr>
+        <w:t xml:space="preserve"> concept of DDD and DID a </w:t>
+      </w:r>
+      <w:r>
+        <w:rPr>
+          <w:sz w:val="24"/>
+          <w:szCs w:val="24"/>
+        </w:rPr>
+        <w:t xml:space="preserve">structural </w:t>
+      </w:r>
+      <w:r>
+        <w:rPr>
+          <w:sz w:val="24"/>
+          <w:szCs w:val="24"/>
+        </w:rPr>
+        <w:t>design</w:t>
+      </w:r>
+      <w:r>
+        <w:rPr>
+          <w:sz w:val="24"/>
+          <w:szCs w:val="24"/>
+        </w:rPr>
+        <w:t xml:space="preserve"> </w:t>
+      </w:r>
+      <w:r>
+        <w:rPr>
+          <w:sz w:val="24"/>
+          <w:szCs w:val="24"/>
+        </w:rPr>
+        <w:t xml:space="preserve">guideline for </w:t>
+      </w:r>
+      <w:r>
+        <w:rPr>
+          <w:sz w:val="24"/>
+          <w:szCs w:val="24"/>
+        </w:rPr>
+        <w:t xml:space="preserve">creating adaptive </w:t>
+      </w:r>
+      <w:r>
+        <w:rPr>
+          <w:sz w:val="24"/>
+          <w:szCs w:val="24"/>
+        </w:rPr>
+        <w:t>application</w:t>
+      </w:r>
+      <w:r>
+        <w:rPr>
+          <w:sz w:val="24"/>
+          <w:szCs w:val="24"/>
+        </w:rPr>
+        <w:t xml:space="preserve"> :</w:t>
+      </w:r>
+    </w:p>
+    <w:p>
+      <w:pPr>
+        <w:pStyle w:val="NoSpacing"/>
+        <w:ind w:left="360"/>
+        <w:rPr>
+          <w:b/>
+          <w:bCs/>
+          <w:sz w:val="24"/>
+          <w:szCs w:val="24"/>
+        </w:rPr>
+      </w:pPr>
+      <w:r>
+        <w:rPr>
+          <w:b/>
+          <w:bCs/>
+          <w:sz w:val="24"/>
+          <w:szCs w:val="24"/>
+        </w:rPr>
+        <w:t xml:space="preserve">Domain Dependent Data (DDD) </w:t>
+      </w:r>
+      <w:r>
+        <w:rPr>
+          <w:b/>
+          <w:bCs/>
+          <w:sz w:val="24"/>
+          <w:szCs w:val="24"/>
+        </w:rPr>
+        <w:t>–</w:t>
+      </w:r>
+    </w:p>
+    <w:p>
+      <w:pPr>
+        <w:pStyle w:val="NoSpacing"/>
+        <w:ind w:left="720" w:firstLine="30"/>
+        <w:rPr>
+          <w:sz w:val="24"/>
+          <w:szCs w:val="24"/>
+        </w:rPr>
+      </w:pPr>
+      <w:r>
+        <w:rPr>
+          <w:sz w:val="24"/>
+          <w:szCs w:val="24"/>
+        </w:rPr>
+        <w:t>The components of the Domain</w:t>
+      </w:r>
+      <w:r>
+        <w:rPr>
+          <w:sz w:val="24"/>
+          <w:szCs w:val="24"/>
+        </w:rPr>
+        <w:t xml:space="preserve"> </w:t>
+      </w:r>
+      <w:r>
+        <w:rPr>
+          <w:sz w:val="24"/>
+          <w:szCs w:val="24"/>
+        </w:rPr>
+        <w:t>Dependent Data correspond to the Domain Model w</w:t>
+      </w:r>
+      <w:r>
+        <w:rPr>
+          <w:sz w:val="24"/>
+          <w:szCs w:val="24"/>
+        </w:rPr>
+        <w:t>ith a three-level functionality.</w:t>
+      </w:r>
+    </w:p>
+    <w:p>
+      <w:pPr>
+        <w:pStyle w:val="NoSpacing"/>
+        <w:ind w:left="720"/>
+        <w:rPr>
+          <w:sz w:val="24"/>
+          <w:szCs w:val="24"/>
+        </w:rPr>
+      </w:pPr>
+      <w:r>
+        <w:rPr>
+          <w:sz w:val="24"/>
+          <w:szCs w:val="24"/>
+        </w:rPr>
+        <w:t>• Task level, with the objectives / competences of the domain that the user will have to master. In this case, the</w:t>
+      </w:r>
+      <w:r>
+        <w:rPr>
+          <w:sz w:val="24"/>
+          <w:szCs w:val="24"/>
+        </w:rPr>
+        <w:t xml:space="preserve"> </w:t>
+      </w:r>
+      <w:r>
+        <w:rPr>
+          <w:sz w:val="24"/>
+          <w:szCs w:val="24"/>
+        </w:rPr>
+        <w:t>objectives or intermediate objectives can be altered according to the ev</w:t>
+      </w:r>
+      <w:r>
+        <w:rPr>
+          <w:sz w:val="24"/>
+          <w:szCs w:val="24"/>
+        </w:rPr>
+        <w:t>olution of the user changes process.</w:t>
+      </w:r>
+    </w:p>
+    <w:p>
+      <w:pPr>
+        <w:pStyle w:val="NoSpacing"/>
+        <w:ind w:left="720"/>
+        <w:rPr>
+          <w:sz w:val="24"/>
+          <w:szCs w:val="24"/>
+        </w:rPr>
+      </w:pPr>
+      <w:r>
+        <w:rPr>
+          <w:sz w:val="24"/>
+          <w:szCs w:val="24"/>
+        </w:rPr>
+        <w:t xml:space="preserve">• Logical Level, which describes the user knowledge of the domain and is updated during the </w:t>
+      </w:r>
+      <w:r>
+        <w:rPr>
+          <w:sz w:val="24"/>
+          <w:szCs w:val="24"/>
+        </w:rPr>
+        <w:t>user task and changes .</w:t>
+      </w:r>
+    </w:p>
+    <w:p>
+      <w:pPr>
+        <w:pStyle w:val="NoSpacing"/>
+        <w:ind w:left="360" w:firstLine="360"/>
+        <w:rPr>
+          <w:sz w:val="24"/>
+          <w:szCs w:val="24"/>
+        </w:rPr>
+      </w:pPr>
+      <w:r>
+        <w:rPr>
+          <w:sz w:val="24"/>
+          <w:szCs w:val="24"/>
+        </w:rPr>
+        <w:t xml:space="preserve">• Physical </w:t>
+      </w:r>
+      <w:r>
+        <w:rPr>
+          <w:sz w:val="24"/>
+          <w:szCs w:val="24"/>
+        </w:rPr>
+        <w:t>Level that</w:t>
+      </w:r>
+      <w:r>
+        <w:rPr>
+          <w:sz w:val="24"/>
+          <w:szCs w:val="24"/>
+        </w:rPr>
+        <w:t xml:space="preserve"> registers and infers the profile of the user knowledge.</w:t>
+      </w:r>
+      <w:r>
+        <w:rPr>
+          <w:sz w:val="24"/>
+          <w:szCs w:val="24"/>
+        </w:rPr>
+        <w:t xml:space="preserve"> </w:t>
+      </w:r>
+    </w:p>
+    <w:p>
+      <w:pPr>
+        <w:autoSpaceDE w:val="0"/>
+        <w:autoSpaceDN w:val="0"/>
+        <w:adjustRightInd w:val="0"/>
+        <w:spacing w:after="0" w:line="240" w:lineRule="auto"/>
+        <w:ind w:firstLine="360"/>
+        <w:rPr>
+          <w:b/>
+          <w:bCs/>
+          <w:sz w:val="24"/>
+          <w:szCs w:val="24"/>
+        </w:rPr>
+      </w:pPr>
+      <w:r>
+        <w:rPr>
+          <w:b/>
+          <w:bCs/>
+          <w:sz w:val="24"/>
+          <w:szCs w:val="24"/>
+        </w:rPr>
+        <w:t>The Domain Independent Data (DID)</w:t>
+      </w:r>
+      <w:r>
+        <w:rPr>
+          <w:b/>
+          <w:bCs/>
+          <w:sz w:val="24"/>
+          <w:szCs w:val="24"/>
+        </w:rPr>
+        <w:t xml:space="preserve"> – </w:t>
+      </w:r>
+    </w:p>
+    <w:p>
+      <w:pPr>
+        <w:pStyle w:val="NoSpacing"/>
+        <w:ind w:left="720" w:firstLine="30"/>
+        <w:rPr>
+          <w:sz w:val="24"/>
+          <w:szCs w:val="24"/>
+        </w:rPr>
+      </w:pPr>
+      <w:r>
+        <w:rPr>
+          <w:sz w:val="24"/>
+          <w:szCs w:val="24"/>
+        </w:rPr>
+        <w:t>are composed of two elements: the Psychological Model and the Generic</w:t>
+      </w:r>
+      <w:r>
+        <w:rPr>
+          <w:sz w:val="24"/>
+          <w:szCs w:val="24"/>
+        </w:rPr>
+        <w:t xml:space="preserve"> </w:t>
+      </w:r>
+      <w:r>
+        <w:rPr>
+          <w:sz w:val="24"/>
+          <w:szCs w:val="24"/>
+        </w:rPr>
+        <w:t xml:space="preserve">Model of the </w:t>
+      </w:r>
+      <w:r>
+        <w:rPr>
+          <w:sz w:val="24"/>
+          <w:szCs w:val="24"/>
+        </w:rPr>
+        <w:t>user</w:t>
+      </w:r>
+      <w:r>
+        <w:rPr>
+          <w:sz w:val="24"/>
+          <w:szCs w:val="24"/>
+        </w:rPr>
+        <w:t xml:space="preserve"> Profile, with an explicit representation (Kobsa, 2001). The psychological data are related with</w:t>
+      </w:r>
+      <w:r>
+        <w:rPr>
+          <w:sz w:val="24"/>
+          <w:szCs w:val="24"/>
+        </w:rPr>
+        <w:t xml:space="preserve"> </w:t>
+      </w:r>
+      <w:r>
+        <w:rPr>
+          <w:sz w:val="24"/>
+          <w:szCs w:val="24"/>
+        </w:rPr>
+        <w:t xml:space="preserve">the cognitive and affective aspects of the </w:t>
+      </w:r>
+      <w:r>
+        <w:rPr>
+          <w:sz w:val="24"/>
+          <w:szCs w:val="24"/>
+        </w:rPr>
+        <w:t>user</w:t>
+      </w:r>
+      <w:r>
+        <w:rPr>
+          <w:sz w:val="24"/>
+          <w:szCs w:val="24"/>
+        </w:rPr>
+        <w:t>. Some studies have demonstrated that the difference between the</w:t>
+      </w:r>
+      <w:r>
+        <w:rPr>
+          <w:sz w:val="24"/>
+          <w:szCs w:val="24"/>
+        </w:rPr>
+        <w:t xml:space="preserve"> </w:t>
+      </w:r>
+      <w:r>
+        <w:rPr>
+          <w:sz w:val="24"/>
+          <w:szCs w:val="24"/>
+        </w:rPr>
+        <w:t>cognitive capacities and personality aspects affects the quality of some models or styles of interaction (Kobsa, 2001;</w:t>
+      </w:r>
+      <w:r>
+        <w:rPr>
+          <w:sz w:val="24"/>
+          <w:szCs w:val="24"/>
+        </w:rPr>
+        <w:t xml:space="preserve"> </w:t>
+      </w:r>
+      <w:r>
+        <w:rPr>
+          <w:sz w:val="24"/>
+          <w:szCs w:val="24"/>
+        </w:rPr>
+        <w:t>Carrilho, 2004)</w:t>
+      </w:r>
+      <w:r>
+        <w:rPr>
+          <w:sz w:val="24"/>
+          <w:szCs w:val="24"/>
+        </w:rPr>
+        <w:t>.</w:t>
+      </w:r>
+    </w:p>
+    <w:p>
+      <w:pPr>
+        <w:pStyle w:val="NoSpacing"/>
+        <w:ind w:left="720" w:firstLine="30"/>
+        <w:rPr>
+          <w:rFonts w:ascii="TimesNewRoman" w:hAnsi="TimesNewRoman" w:cs="TimesNewRoman"/>
+          <w:sz w:val="20"/>
+          <w:szCs w:val="20"/>
+        </w:rPr>
+      </w:pPr>
+      <w:r>
+        <w:rPr>
+          <w:sz w:val="24"/>
+          <w:szCs w:val="24"/>
+        </w:rPr>
+        <w:t>These data are more permanent which allows the system to know beforehand which are the</w:t>
+      </w:r>
+      <w:r>
+        <w:rPr>
+          <w:sz w:val="24"/>
+          <w:szCs w:val="24"/>
+        </w:rPr>
+        <w:t xml:space="preserve"> </w:t>
+      </w:r>
+      <w:r>
+        <w:rPr>
+          <w:sz w:val="24"/>
+          <w:szCs w:val="24"/>
+        </w:rPr>
+        <w:t>196</w:t>
+      </w:r>
+      <w:r>
+        <w:rPr>
+          <w:sz w:val="24"/>
+          <w:szCs w:val="24"/>
+        </w:rPr>
+        <w:t xml:space="preserve"> </w:t>
+      </w:r>
+      <w:r>
+        <w:rPr>
+          <w:sz w:val="24"/>
+          <w:szCs w:val="24"/>
+        </w:rPr>
+        <w:t>characteristics that it must adapt to. (Benyon, 1993, Vassileva, 1998). The data related to the user interests, common</w:t>
+      </w:r>
+      <w:r>
+        <w:rPr>
+          <w:sz w:val="24"/>
+          <w:szCs w:val="24"/>
+        </w:rPr>
+        <w:t xml:space="preserve"> </w:t>
+      </w:r>
+      <w:r>
+        <w:rPr>
+          <w:sz w:val="24"/>
+          <w:szCs w:val="24"/>
+        </w:rPr>
+        <w:t>knowledge and background are kept in the Generic Model of the Student Profile</w:t>
+      </w:r>
+      <w:r>
+        <w:rPr>
+          <w:rFonts w:ascii="TimesNewRoman" w:hAnsi="TimesNewRoman" w:cs="TimesNewRoman"/>
+          <w:sz w:val="20"/>
+          <w:szCs w:val="20"/>
+        </w:rPr>
+        <w:t>.</w:t>
+      </w:r>
+      <w:r>
+        <w:rPr>
+          <w:rFonts w:ascii="TimesNewRoman" w:hAnsi="TimesNewRoman" w:cs="TimesNewRoman"/>
+          <w:sz w:val="20"/>
+          <w:szCs w:val="20"/>
+        </w:rPr>
+        <w:t>”</w:t>
+      </w:r>
+    </w:p>
+    <w:p>
+      <w:pPr>
+        <w:autoSpaceDE w:val="0"/>
+        <w:autoSpaceDN w:val="0"/>
+        <w:adjustRightInd w:val="0"/>
+        <w:spacing w:after="0" w:line="240" w:lineRule="auto"/>
+        <w:ind w:firstLine="720"/>
+        <w:rPr>
+          <w:sz w:val="24"/>
+          <w:szCs w:val="24"/>
+        </w:rPr>
+      </w:pPr>
+      <w:r>
+        <w:rPr>
+          <w:sz w:val="24"/>
+          <w:szCs w:val="24"/>
+        </w:rPr>
+        <w:t xml:space="preserve">The </w:t>
+      </w:r>
+      <w:r>
+        <w:rPr>
+          <w:b/>
+          <w:bCs/>
+          <w:sz w:val="24"/>
+          <w:szCs w:val="24"/>
+        </w:rPr>
+        <w:t>DID</w:t>
+      </w:r>
+      <w:r>
+        <w:rPr>
+          <w:sz w:val="24"/>
+          <w:szCs w:val="24"/>
+        </w:rPr>
+        <w:t xml:space="preserve"> include following aspects: (Benyon, 1993; Kobsa, 2001; Carrilho, 2004):</w:t>
+      </w:r>
+    </w:p>
+    <w:p>
+      <w:pPr>
+        <w:autoSpaceDE w:val="0"/>
+        <w:autoSpaceDN w:val="0"/>
+        <w:adjustRightInd w:val="0"/>
+        <w:spacing w:after="0" w:line="240" w:lineRule="auto"/>
+        <w:ind w:firstLine="720"/>
+        <w:rPr>
+          <w:sz w:val="24"/>
+          <w:szCs w:val="24"/>
+        </w:rPr>
+      </w:pPr>
+      <w:r>
+        <w:rPr>
+          <w:sz w:val="24"/>
+          <w:szCs w:val="24"/>
+        </w:rPr>
+        <w:t xml:space="preserve">• </w:t>
+      </w:r>
+      <w:r>
+        <w:rPr>
+          <w:sz w:val="24"/>
+          <w:szCs w:val="24"/>
+        </w:rPr>
+        <w:t>Initial user knowledge.</w:t>
+      </w:r>
+    </w:p>
+    <w:p>
+      <w:pPr>
+        <w:autoSpaceDE w:val="0"/>
+        <w:autoSpaceDN w:val="0"/>
+        <w:adjustRightInd w:val="0"/>
+        <w:spacing w:after="0" w:line="240" w:lineRule="auto"/>
+        <w:ind w:firstLine="720"/>
+        <w:rPr>
+          <w:sz w:val="24"/>
+          <w:szCs w:val="24"/>
+        </w:rPr>
+      </w:pPr>
+      <w:r>
+        <w:rPr>
+          <w:sz w:val="24"/>
+          <w:szCs w:val="24"/>
+        </w:rPr>
+        <w:t xml:space="preserve">• </w:t>
+      </w:r>
+      <w:r>
+        <w:rPr>
+          <w:sz w:val="24"/>
+          <w:szCs w:val="24"/>
+        </w:rPr>
+        <w:t>Objective and plans.</w:t>
+      </w:r>
+    </w:p>
+    <w:p>
+      <w:pPr>
+        <w:autoSpaceDE w:val="0"/>
+        <w:autoSpaceDN w:val="0"/>
+        <w:adjustRightInd w:val="0"/>
+        <w:spacing w:after="0" w:line="240" w:lineRule="auto"/>
+        <w:ind w:firstLine="720"/>
+        <w:rPr>
+          <w:sz w:val="24"/>
+          <w:szCs w:val="24"/>
+        </w:rPr>
+      </w:pPr>
+      <w:r>
+        <w:rPr>
+          <w:sz w:val="24"/>
+          <w:szCs w:val="24"/>
+        </w:rPr>
+        <w:t xml:space="preserve">• </w:t>
+      </w:r>
+      <w:r>
+        <w:rPr>
+          <w:sz w:val="24"/>
+          <w:szCs w:val="24"/>
+        </w:rPr>
+        <w:t>Cognitive capacities.</w:t>
+      </w:r>
+    </w:p>
+    <w:p>
+      <w:pPr>
+        <w:autoSpaceDE w:val="0"/>
+        <w:autoSpaceDN w:val="0"/>
+        <w:adjustRightInd w:val="0"/>
+        <w:spacing w:after="0" w:line="240" w:lineRule="auto"/>
+        <w:ind w:firstLine="720"/>
+        <w:rPr>
+          <w:sz w:val="24"/>
+          <w:szCs w:val="24"/>
+        </w:rPr>
+      </w:pPr>
+      <w:r>
+        <w:rPr>
+          <w:sz w:val="24"/>
+          <w:szCs w:val="24"/>
+        </w:rPr>
+        <w:t xml:space="preserve">• </w:t>
+      </w:r>
+      <w:r>
+        <w:rPr>
+          <w:sz w:val="24"/>
+          <w:szCs w:val="24"/>
+        </w:rPr>
+        <w:t>Learning styes.</w:t>
+      </w:r>
+    </w:p>
+    <w:p>
+      <w:pPr>
+        <w:autoSpaceDE w:val="0"/>
+        <w:autoSpaceDN w:val="0"/>
+        <w:adjustRightInd w:val="0"/>
+        <w:spacing w:after="0" w:line="240" w:lineRule="auto"/>
+        <w:ind w:firstLine="720"/>
+        <w:rPr>
+          <w:sz w:val="24"/>
+          <w:szCs w:val="24"/>
+        </w:rPr>
+      </w:pPr>
+      <w:r>
+        <w:rPr>
+          <w:sz w:val="24"/>
+          <w:szCs w:val="24"/>
+        </w:rPr>
+        <w:t>• Pref</w:t>
+      </w:r>
+      <w:r>
+        <w:rPr>
+          <w:sz w:val="24"/>
+          <w:szCs w:val="24"/>
+        </w:rPr>
+        <w:t>erences.</w:t>
+      </w:r>
+    </w:p>
+    <w:p>
+      <w:pPr>
+        <w:autoSpaceDE w:val="0"/>
+        <w:autoSpaceDN w:val="0"/>
+        <w:adjustRightInd w:val="0"/>
+        <w:spacing w:after="0" w:line="240" w:lineRule="auto"/>
+        <w:ind w:firstLine="720"/>
+        <w:rPr>
+          <w:sz w:val="24"/>
+          <w:szCs w:val="24"/>
+        </w:rPr>
+      </w:pPr>
+      <w:r>
+        <w:rPr>
+          <w:sz w:val="24"/>
+          <w:szCs w:val="24"/>
+        </w:rPr>
+        <w:lastRenderedPageBreak/>
+        <w:t xml:space="preserve">• Age and type of </w:t>
+      </w:r>
+      <w:r>
+        <w:rPr>
+          <w:sz w:val="24"/>
+          <w:szCs w:val="24"/>
+        </w:rPr>
+        <w:t>User</w:t>
+      </w:r>
+      <w:r>
+        <w:rPr>
+          <w:sz w:val="24"/>
+          <w:szCs w:val="24"/>
+        </w:rPr>
+        <w:t xml:space="preserve"> (Kobsa, 1997).</w:t>
+      </w:r>
+    </w:p>
+    <w:p>
+      <w:pPr>
+        <w:pStyle w:val="NoSpacing"/>
+        <w:ind w:left="720" w:firstLine="30"/>
+        <w:rPr>
+          <w:sz w:val="24"/>
+          <w:szCs w:val="24"/>
+        </w:rPr>
+      </w:pPr>
+      <w:r>
+        <w:rPr>
+          <w:sz w:val="24"/>
+          <w:szCs w:val="24"/>
+        </w:rPr>
+        <w:t>• Cognitive style (affective, impulsive, etc.) personality aspects (introverted, extroverted, etc.) (Laroussi, 2001).</w:t>
+      </w:r>
+    </w:p>
+    <w:p>
+      <w:pPr>
+        <w:pStyle w:val="NoSpacing"/>
+        <w:ind w:left="720" w:firstLine="30"/>
+        <w:rPr>
+          <w:sz w:val="24"/>
+          <w:szCs w:val="24"/>
+        </w:rPr>
+      </w:pPr>
+    </w:p>
+    <w:p>
+      <w:pPr>
+        <w:pStyle w:val="NoSpacing"/>
+        <w:rPr>
+          <w:sz w:val="24"/>
+          <w:szCs w:val="24"/>
+        </w:rPr>
+      </w:pPr>
+    </w:p>
+    <w:p>
+      <w:pPr>
+        <w:pStyle w:val="NoSpacing"/>
+        <w:rPr>
+          <w:sz w:val="24"/>
+          <w:szCs w:val="24"/>
+        </w:rPr>
+      </w:pPr>
+      <w:r>
+        <w:rPr>
+          <w:sz w:val="24"/>
+          <w:szCs w:val="24"/>
+        </w:rPr>
+        <w:t>This two</w:t>
+      </w:r>
+      <w:r>
+        <w:rPr>
+          <w:sz w:val="24"/>
+          <w:szCs w:val="24"/>
+        </w:rPr>
+        <w:t xml:space="preserve"> main guideline are</w:t>
+      </w:r>
+      <w:r>
+        <w:rPr>
+          <w:sz w:val="24"/>
+          <w:szCs w:val="24"/>
+        </w:rPr>
+        <w:t xml:space="preserve"> suggestion for obtaining</w:t>
+      </w:r>
+      <w:r>
+        <w:rPr>
+          <w:sz w:val="24"/>
+          <w:szCs w:val="24"/>
+        </w:rPr>
+        <w:t xml:space="preserve"> flexible structure </w:t>
+      </w:r>
+      <w:r>
+        <w:rPr>
+          <w:sz w:val="24"/>
+          <w:szCs w:val="24"/>
+        </w:rPr>
+        <w:t>with the ability of adjusting user changes in the user mode.</w:t>
+      </w:r>
+    </w:p>
+    <w:p>
+      <w:pPr>
+        <w:pStyle w:val="NoSpacing"/>
+        <w:rPr>
+          <w:sz w:val="24"/>
+          <w:szCs w:val="24"/>
+        </w:rPr>
+      </w:pPr>
+    </w:p>
+    <w:p>
+      <w:pPr>
+        <w:pStyle w:val="NoSpacing"/>
+        <w:rPr>
+          <w:rFonts w:ascii="Tahoma" w:hAnsi="Tahoma" w:cs="Tahoma"/>
+          <w:sz w:val="20"/>
+          <w:szCs w:val="20"/>
+        </w:rPr>
+      </w:pPr>
+      <w:r>
+        <w:rPr>
+          <w:rFonts w:ascii="Tahoma" w:hAnsi="Tahoma" w:cs="Tahoma"/>
+          <w:b/>
+          <w:bCs/>
+          <w:sz w:val="24"/>
+          <w:szCs w:val="24"/>
+        </w:rPr>
+        <w:t>Predict user action</w:t>
+      </w:r>
+      <w:r>
+        <w:rPr>
+          <w:rFonts w:ascii="Tahoma" w:hAnsi="Tahoma" w:cs="Tahoma"/>
+          <w:b/>
+          <w:bCs/>
+        </w:rPr>
+        <w:t xml:space="preserve"> </w:t>
+      </w:r>
+    </w:p>
+    <w:p>
+      <w:pPr>
+        <w:pStyle w:val="NoSpacing"/>
+        <w:rPr>
+          <w:sz w:val="24"/>
+          <w:szCs w:val="24"/>
+        </w:rPr>
+      </w:pPr>
+      <w:r>
+        <w:rPr>
+          <w:sz w:val="24"/>
+          <w:szCs w:val="24"/>
+          <w:highlight w:val="yellow"/>
+        </w:rPr>
+        <w:t>Ones</w:t>
+      </w:r>
+      <w:r>
+        <w:rPr>
+          <w:sz w:val="24"/>
+          <w:szCs w:val="24"/>
+        </w:rPr>
+        <w:t xml:space="preserve"> you obtain user knowledge </w:t>
+      </w:r>
+      <w:r>
+        <w:rPr>
+          <w:sz w:val="24"/>
+          <w:szCs w:val="24"/>
+        </w:rPr>
+        <w:t xml:space="preserve">and </w:t>
+      </w:r>
+      <w:r>
+        <w:rPr>
+          <w:sz w:val="24"/>
+          <w:szCs w:val="24"/>
+        </w:rPr>
+        <w:t xml:space="preserve">storage </w:t>
+      </w:r>
+      <w:r>
+        <w:rPr>
+          <w:sz w:val="24"/>
+          <w:szCs w:val="24"/>
+        </w:rPr>
+        <w:t>his</w:t>
+      </w:r>
+      <w:r>
+        <w:rPr>
+          <w:sz w:val="24"/>
+          <w:szCs w:val="24"/>
+        </w:rPr>
+        <w:t xml:space="preserve"> </w:t>
+      </w:r>
+      <w:r>
+        <w:rPr>
+          <w:sz w:val="24"/>
+          <w:szCs w:val="24"/>
+        </w:rPr>
+        <w:t>data,</w:t>
+      </w:r>
+      <w:r>
+        <w:rPr>
+          <w:sz w:val="24"/>
+          <w:szCs w:val="24"/>
+        </w:rPr>
+        <w:t xml:space="preserve"> you need predict is</w:t>
+      </w:r>
+      <w:r>
+        <w:rPr>
+          <w:sz w:val="24"/>
+          <w:szCs w:val="24"/>
+        </w:rPr>
+        <w:t xml:space="preserve"> next</w:t>
+      </w:r>
+      <w:r>
+        <w:rPr>
+          <w:sz w:val="24"/>
+          <w:szCs w:val="24"/>
+        </w:rPr>
+        <w:t xml:space="preserve"> </w:t>
+      </w:r>
+      <w:r>
+        <w:rPr>
+          <w:sz w:val="24"/>
+          <w:szCs w:val="24"/>
+        </w:rPr>
+        <w:t xml:space="preserve">plans and </w:t>
+      </w:r>
+      <w:r>
+        <w:rPr>
+          <w:sz w:val="24"/>
+          <w:szCs w:val="24"/>
+        </w:rPr>
+        <w:t>action</w:t>
+      </w:r>
+      <w:r>
+        <w:rPr>
+          <w:sz w:val="24"/>
+          <w:szCs w:val="24"/>
+        </w:rPr>
+        <w:t xml:space="preserve">s, this is the key element </w:t>
+      </w:r>
+      <w:r>
+        <w:rPr>
+          <w:sz w:val="24"/>
+          <w:szCs w:val="24"/>
+        </w:rPr>
+        <w:t xml:space="preserve">in </w:t>
+      </w:r>
+      <w:r>
+        <w:rPr>
+          <w:sz w:val="24"/>
+          <w:szCs w:val="24"/>
+        </w:rPr>
+        <w:t>adaptive software</w:t>
+      </w:r>
+      <w:r>
+        <w:rPr>
+          <w:sz w:val="24"/>
+          <w:szCs w:val="24"/>
+        </w:rPr>
+        <w:t>,</w:t>
+      </w:r>
+      <w:r>
+        <w:rPr>
+          <w:sz w:val="24"/>
+          <w:szCs w:val="24"/>
+        </w:rPr>
+        <w:t xml:space="preserve"> a</w:t>
+      </w:r>
+      <w:r>
+        <w:rPr>
+          <w:sz w:val="24"/>
+          <w:szCs w:val="24"/>
+        </w:rPr>
+        <w:t xml:space="preserve"> </w:t>
+      </w:r>
+      <w:r>
+        <w:rPr>
+          <w:sz w:val="24"/>
+          <w:szCs w:val="24"/>
+        </w:rPr>
+        <w:t>good prediction can case for good software respond w</w:t>
+      </w:r>
+      <w:r>
+        <w:rPr>
+          <w:sz w:val="24"/>
+          <w:szCs w:val="24"/>
+        </w:rPr>
+        <w:t>hile</w:t>
+      </w:r>
+      <w:r>
+        <w:rPr>
+          <w:sz w:val="24"/>
+          <w:szCs w:val="24"/>
+        </w:rPr>
+        <w:t xml:space="preserve"> bad prediction can case for bad respond ,software crashes </w:t>
+      </w:r>
+      <w:r>
+        <w:rPr>
+          <w:rFonts w:ascii="Tahoma" w:hAnsi="Tahoma" w:cs="Tahoma"/>
+          <w:sz w:val="20"/>
+          <w:szCs w:val="20"/>
+        </w:rPr>
+        <w:t xml:space="preserve"> </w:t>
+      </w:r>
+      <w:r>
+        <w:rPr>
+          <w:rFonts w:ascii="Tahoma" w:hAnsi="Tahoma" w:cs="Tahoma"/>
+          <w:sz w:val="20"/>
+          <w:szCs w:val="20"/>
+        </w:rPr>
+        <w:t xml:space="preserve">and </w:t>
+      </w:r>
+      <w:r>
+        <w:rPr>
+          <w:sz w:val="24"/>
+          <w:szCs w:val="24"/>
+        </w:rPr>
+        <w:t>user</w:t>
+      </w:r>
+      <w:r>
+        <w:rPr>
+          <w:rFonts w:ascii="Tahoma" w:hAnsi="Tahoma" w:cs="Tahoma"/>
+          <w:sz w:val="20"/>
+          <w:szCs w:val="20"/>
+        </w:rPr>
+        <w:t xml:space="preserve"> </w:t>
+      </w:r>
+      <w:r>
+        <w:rPr>
+          <w:sz w:val="24"/>
+          <w:szCs w:val="24"/>
+        </w:rPr>
+        <w:t>frustration</w:t>
+      </w:r>
+      <w:r>
+        <w:rPr>
+          <w:sz w:val="24"/>
+          <w:szCs w:val="24"/>
+        </w:rPr>
+        <w:t>.</w:t>
+      </w:r>
+    </w:p>
+    <w:p>
+      <w:pPr>
+        <w:pStyle w:val="NoSpacing"/>
+        <w:rPr>
+          <w:sz w:val="24"/>
+          <w:szCs w:val="24"/>
+        </w:rPr>
+      </w:pPr>
+      <w:r>
+        <w:rPr>
+          <w:sz w:val="24"/>
+          <w:szCs w:val="24"/>
+        </w:rPr>
+        <w:t xml:space="preserve">In the resent years </w:t>
+      </w:r>
+      <w:r>
+        <w:rPr>
+          <w:sz w:val="24"/>
+          <w:szCs w:val="24"/>
+        </w:rPr>
+        <w:t>m</w:t>
+      </w:r>
+      <w:r>
+        <w:rPr>
+          <w:sz w:val="24"/>
+          <w:szCs w:val="24"/>
+        </w:rPr>
+        <w:t>uch emphasis has been recently put on the recognition of users</w:t>
+      </w:r>
+      <w:r>
+        <w:rPr>
+          <w:sz w:val="24"/>
+          <w:szCs w:val="24"/>
+        </w:rPr>
+        <w:t xml:space="preserve"> plans </w:t>
+      </w:r>
+      <w:r>
+        <w:rPr>
+          <w:sz w:val="24"/>
+          <w:szCs w:val="24"/>
+        </w:rPr>
+        <w:t>where a plan is a</w:t>
+      </w:r>
+      <w:r>
+        <w:rPr>
+          <w:sz w:val="24"/>
+          <w:szCs w:val="24"/>
+        </w:rPr>
+        <w:t xml:space="preserve"> </w:t>
+      </w:r>
+      <w:r>
+        <w:rPr>
+          <w:sz w:val="24"/>
+          <w:szCs w:val="24"/>
+        </w:rPr>
+        <w:t>sequence of user actions that achieve a certain goal.</w:t>
+      </w:r>
+    </w:p>
+    <w:p>
+      <w:pPr>
+        <w:pStyle w:val="NoSpacing"/>
+        <w:rPr>
+          <w:sz w:val="24"/>
+          <w:szCs w:val="24"/>
+        </w:rPr>
+      </w:pPr>
+      <w:r>
+        <w:rPr>
+          <w:sz w:val="24"/>
+          <w:szCs w:val="24"/>
+        </w:rPr>
+        <w:t xml:space="preserve">Adaptive application need Plan recognition element which observe user </w:t>
+      </w:r>
+      <w:r>
+        <w:rPr>
+          <w:sz w:val="24"/>
+          <w:szCs w:val="24"/>
+        </w:rPr>
+        <w:t xml:space="preserve">input </w:t>
+      </w:r>
+      <w:r>
+        <w:rPr>
+          <w:sz w:val="24"/>
+          <w:szCs w:val="24"/>
+        </w:rPr>
+        <w:t xml:space="preserve">action and try to determine the </w:t>
+      </w:r>
+      <w:r>
+        <w:rPr>
+          <w:sz w:val="24"/>
+          <w:szCs w:val="24"/>
+        </w:rPr>
+        <w:t>all user possible plans</w:t>
+      </w:r>
+      <w:r>
+        <w:rPr>
+          <w:sz w:val="24"/>
+          <w:szCs w:val="24"/>
+        </w:rPr>
+        <w:t>.</w:t>
+      </w:r>
+    </w:p>
+    <w:p>
+      <w:pPr>
+        <w:pStyle w:val="NoSpacing"/>
+        <w:rPr>
+          <w:sz w:val="24"/>
+          <w:szCs w:val="24"/>
+        </w:rPr>
+      </w:pPr>
+      <w:r>
+        <w:rPr>
+          <w:sz w:val="24"/>
+          <w:szCs w:val="24"/>
+        </w:rPr>
+        <w:t>According to Kobsa</w:t>
+      </w:r>
+      <w:r>
+        <w:rPr>
+          <w:sz w:val="24"/>
+          <w:szCs w:val="24"/>
+        </w:rPr>
+        <w:t xml:space="preserve"> </w:t>
+      </w:r>
+      <w:r>
+        <w:rPr>
+          <w:rFonts w:ascii="Times New Roman" w:hAnsi="Times New Roman" w:cs="Times New Roman"/>
+          <w:b/>
+          <w:bCs/>
+          <w:sz w:val="16"/>
+          <w:szCs w:val="16"/>
+        </w:rPr>
+        <w:t>[“</w:t>
+      </w:r>
+      <w:r>
+        <w:rPr>
+          <w:rFonts w:ascii="Times New Roman" w:hAnsi="Times New Roman" w:cs="Times New Roman"/>
+          <w:b/>
+          <w:bCs/>
+          <w:sz w:val="16"/>
+          <w:szCs w:val="16"/>
+        </w:rPr>
+        <w:t>User Modeling:Recent Work, Prospects and Hazards</w:t>
+      </w:r>
+      <w:r>
+        <w:rPr>
+          <w:rFonts w:ascii="Times New Roman" w:hAnsi="Times New Roman" w:cs="Times New Roman"/>
+          <w:b/>
+          <w:bCs/>
+          <w:sz w:val="16"/>
+          <w:szCs w:val="16"/>
+        </w:rPr>
+        <w:t>”</w:t>
+      </w:r>
+      <w:r>
+        <w:rPr>
+          <w:rFonts w:ascii="Times New Roman" w:hAnsi="Times New Roman" w:cs="Times New Roman"/>
+          <w:b/>
+          <w:bCs/>
+          <w:sz w:val="16"/>
+          <w:szCs w:val="16"/>
+        </w:rPr>
+        <w:t>,1993</w:t>
+      </w:r>
+      <w:r>
+        <w:rPr>
+          <w:rFonts w:ascii="Times New Roman" w:hAnsi="Times New Roman" w:cs="Times New Roman"/>
+          <w:b/>
+          <w:bCs/>
+          <w:sz w:val="16"/>
+          <w:szCs w:val="16"/>
+        </w:rPr>
+        <w:t>]</w:t>
+      </w:r>
+      <w:r>
+        <w:rPr>
+          <w:rFonts w:ascii="Times New Roman" w:hAnsi="Times New Roman" w:cs="Times New Roman"/>
+          <w:b/>
+          <w:bCs/>
+          <w:sz w:val="16"/>
+          <w:szCs w:val="16"/>
+        </w:rPr>
+        <w:t xml:space="preserve"> </w:t>
+      </w:r>
+      <w:r>
+        <w:rPr>
+          <w:sz w:val="24"/>
+          <w:szCs w:val="24"/>
+        </w:rPr>
+        <w:t>basic</w:t>
+      </w:r>
+      <w:r>
+        <w:rPr>
+          <w:sz w:val="24"/>
+          <w:szCs w:val="24"/>
+        </w:rPr>
+        <w:t xml:space="preserve"> algorithm will not </w:t>
+      </w:r>
+      <w:r>
+        <w:rPr>
+          <w:sz w:val="24"/>
+          <w:szCs w:val="24"/>
+        </w:rPr>
+        <w:t>sufficient</w:t>
+      </w:r>
+      <w:r>
+        <w:rPr>
+          <w:sz w:val="24"/>
+          <w:szCs w:val="24"/>
+        </w:rPr>
+        <w:t xml:space="preserve"> </w:t>
+      </w:r>
+      <w:r>
+        <w:rPr>
+          <w:sz w:val="24"/>
+          <w:szCs w:val="24"/>
+        </w:rPr>
+        <w:t>for prediction ,for good prediction the adaptive application need</w:t>
+      </w:r>
+      <w:r>
+        <w:rPr>
+          <w:sz w:val="24"/>
+          <w:szCs w:val="24"/>
+        </w:rPr>
+        <w:t xml:space="preserve"> advance  algorithm combination</w:t>
+      </w:r>
+      <w:r>
+        <w:rPr>
+          <w:sz w:val="24"/>
+          <w:szCs w:val="24"/>
+        </w:rPr>
+        <w:t xml:space="preserve"> for the following reasons :</w:t>
+      </w:r>
+    </w:p>
+    <w:p>
+      <w:pPr>
+        <w:autoSpaceDE w:val="0"/>
+        <w:autoSpaceDN w:val="0"/>
+        <w:adjustRightInd w:val="0"/>
+        <w:spacing w:after="0" w:line="240" w:lineRule="auto"/>
+        <w:rPr>
+          <w:sz w:val="24"/>
+          <w:szCs w:val="24"/>
+        </w:rPr>
+      </w:pPr>
+      <w:r>
+        <w:rPr>
+          <w:sz w:val="24"/>
+          <w:szCs w:val="24"/>
+        </w:rPr>
+        <w:t>“1 .</w:t>
+      </w:r>
+      <w:r>
+        <w:rPr>
+          <w:sz w:val="24"/>
+          <w:szCs w:val="24"/>
+        </w:rPr>
+        <w:t>it is often unclear whe</w:t>
+      </w:r>
+      <w:r>
+        <w:rPr>
+          <w:sz w:val="24"/>
+          <w:szCs w:val="24"/>
+        </w:rPr>
+        <w:t>n the user commences a new plan.</w:t>
+      </w:r>
+    </w:p>
+    <w:p>
+      <w:pPr>
+        <w:autoSpaceDE w:val="0"/>
+        <w:autoSpaceDN w:val="0"/>
+        <w:adjustRightInd w:val="0"/>
+        <w:spacing w:after="0" w:line="240" w:lineRule="auto"/>
+        <w:rPr>
+          <w:sz w:val="24"/>
+          <w:szCs w:val="24"/>
+        </w:rPr>
+      </w:pPr>
+      <w:r>
+        <w:rPr>
+          <w:sz w:val="24"/>
+          <w:szCs w:val="24"/>
+        </w:rPr>
+        <w:t xml:space="preserve">  2 .</w:t>
+      </w:r>
+      <w:r>
+        <w:rPr>
+          <w:sz w:val="24"/>
+          <w:szCs w:val="24"/>
+        </w:rPr>
+        <w:t xml:space="preserve"> </w:t>
+      </w:r>
+      <w:r>
+        <w:rPr>
+          <w:sz w:val="24"/>
+          <w:szCs w:val="24"/>
+        </w:rPr>
+        <w:t>Actions</w:t>
+      </w:r>
+      <w:r>
+        <w:rPr>
+          <w:sz w:val="24"/>
+          <w:szCs w:val="24"/>
+        </w:rPr>
+        <w:t xml:space="preserve"> and short action sequences may ofte</w:t>
+      </w:r>
+      <w:r>
+        <w:rPr>
+          <w:sz w:val="24"/>
+          <w:szCs w:val="24"/>
+        </w:rPr>
+        <w:t>n be part of more than one plan.</w:t>
+      </w:r>
+    </w:p>
+    <w:p>
+      <w:pPr>
+        <w:autoSpaceDE w:val="0"/>
+        <w:autoSpaceDN w:val="0"/>
+        <w:adjustRightInd w:val="0"/>
+        <w:spacing w:after="0" w:line="240" w:lineRule="auto"/>
+        <w:rPr>
+          <w:sz w:val="24"/>
+          <w:szCs w:val="24"/>
+        </w:rPr>
+      </w:pPr>
+      <w:r>
+        <w:rPr>
+          <w:sz w:val="24"/>
+          <w:szCs w:val="24"/>
+        </w:rPr>
+        <w:t xml:space="preserve">  3.</w:t>
+      </w:r>
+      <w:r>
+        <w:rPr>
+          <w:sz w:val="24"/>
+          <w:szCs w:val="24"/>
+        </w:rPr>
+        <w:t xml:space="preserve"> </w:t>
+      </w:r>
+      <w:r>
+        <w:rPr>
+          <w:sz w:val="24"/>
+          <w:szCs w:val="24"/>
+        </w:rPr>
+        <w:t>Users</w:t>
+      </w:r>
+      <w:r>
+        <w:rPr>
+          <w:sz w:val="24"/>
+          <w:szCs w:val="24"/>
+        </w:rPr>
+        <w:t xml:space="preserve"> may interrupt or suspend the execution of their current plans (for various</w:t>
+      </w:r>
+    </w:p>
+    <w:p>
+      <w:pPr>
+        <w:autoSpaceDE w:val="0"/>
+        <w:autoSpaceDN w:val="0"/>
+        <w:adjustRightInd w:val="0"/>
+        <w:spacing w:after="0" w:line="240" w:lineRule="auto"/>
+        <w:ind w:left="360" w:hanging="180"/>
+        <w:rPr>
+          <w:sz w:val="24"/>
+          <w:szCs w:val="24"/>
+        </w:rPr>
+      </w:pPr>
       <w:r>
         <w:rPr>
           <w:sz w:val="24"/>
@@ -2168,16 +3511,317 @@
           <w:sz w:val="24"/>
           <w:szCs w:val="24"/>
         </w:rPr>
+        <w:t>reasons, such as when issuing the ‘date’ command or when replying to an email</w:t>
+      </w:r>
+      <w:r>
+        <w:rPr>
+          <w:sz w:val="24"/>
+          <w:szCs w:val="24"/>
+        </w:rPr>
+        <w:t xml:space="preserve"> </w:t>
+      </w:r>
+      <w:r>
+        <w:rPr>
+          <w:sz w:val="24"/>
+          <w:szCs w:val="24"/>
+        </w:rPr>
+        <w:t>message which they just received);</w:t>
+      </w:r>
+    </w:p>
+    <w:p>
+      <w:pPr>
+        <w:autoSpaceDE w:val="0"/>
+        <w:autoSpaceDN w:val="0"/>
+        <w:adjustRightInd w:val="0"/>
+        <w:spacing w:after="0" w:line="240" w:lineRule="auto"/>
+        <w:rPr>
+          <w:sz w:val="24"/>
+          <w:szCs w:val="24"/>
+        </w:rPr>
+      </w:pPr>
+      <w:r>
+        <w:rPr>
+          <w:sz w:val="24"/>
+          <w:szCs w:val="24"/>
+        </w:rPr>
+        <w:t xml:space="preserve">  4.</w:t>
+      </w:r>
+      <w:r>
+        <w:rPr>
+          <w:sz w:val="24"/>
+          <w:szCs w:val="24"/>
+        </w:rPr>
+        <w:t xml:space="preserve"> there is often more than one action sequence for achieving a (sub-)goal (i.e., there </w:t>
+      </w:r>
+      <w:r>
+        <w:rPr>
+          <w:sz w:val="24"/>
+          <w:szCs w:val="24"/>
+        </w:rPr>
         <w:t xml:space="preserve">   </w:t>
       </w:r>
-    </w:p>
-    <w:p>
-      <w:pPr>
-        <w:pStyle w:val="NoSpacing"/>
-        <w:ind w:left="360"/>
-        <w:rPr>
-          <w:sz w:val="24"/>
-          <w:szCs w:val="24"/>
+      <w:r>
+        <w:rPr>
+          <w:sz w:val="24"/>
+          <w:szCs w:val="24"/>
+        </w:rPr>
+        <w:t>can</w:t>
+      </w:r>
+      <w:r>
+        <w:rPr>
+          <w:sz w:val="24"/>
+          <w:szCs w:val="24"/>
+        </w:rPr>
+        <w:t xml:space="preserve"> </w:t>
+      </w:r>
+      <w:r>
+        <w:rPr>
+          <w:sz w:val="24"/>
+          <w:szCs w:val="24"/>
+        </w:rPr>
+        <w:t>be variations of user plans).</w:t>
+      </w:r>
+      <w:r>
+        <w:rPr>
+          <w:sz w:val="24"/>
+          <w:szCs w:val="24"/>
+        </w:rPr>
+        <w:t>”</w:t>
+      </w:r>
+      <w:r>
+        <w:rPr>
+          <w:sz w:val="24"/>
+          <w:szCs w:val="24"/>
+        </w:rPr>
+        <w:t xml:space="preserve"> </w:t>
+      </w:r>
+    </w:p>
+    <w:p>
+      <w:pPr>
+        <w:autoSpaceDE w:val="0"/>
+        <w:autoSpaceDN w:val="0"/>
+        <w:adjustRightInd w:val="0"/>
+        <w:spacing w:after="0" w:line="240" w:lineRule="auto"/>
+        <w:rPr>
+          <w:sz w:val="24"/>
+          <w:szCs w:val="24"/>
+        </w:rPr>
+      </w:pPr>
+      <w:r>
+        <w:rPr>
+          <w:sz w:val="24"/>
+          <w:szCs w:val="24"/>
+        </w:rPr>
+        <w:t xml:space="preserve">Kobsa summarize two kind of technique for handling user </w:t>
+      </w:r>
+      <w:r>
+        <w:rPr>
+          <w:sz w:val="24"/>
+          <w:szCs w:val="24"/>
+        </w:rPr>
+        <w:t>prediction:</w:t>
+      </w:r>
+    </w:p>
+    <w:p>
+      <w:pPr>
+        <w:autoSpaceDE w:val="0"/>
+        <w:autoSpaceDN w:val="0"/>
+        <w:adjustRightInd w:val="0"/>
+        <w:spacing w:after="0" w:line="240" w:lineRule="auto"/>
+        <w:rPr>
+          <w:sz w:val="24"/>
+          <w:szCs w:val="24"/>
+        </w:rPr>
+      </w:pPr>
+      <w:r>
+        <w:rPr>
+          <w:b/>
+          <w:bCs/>
+          <w:sz w:val="24"/>
+          <w:szCs w:val="24"/>
+        </w:rPr>
+        <w:t>Plan libraries -</w:t>
+      </w:r>
+      <w:r>
+        <w:rPr>
+          <w:sz w:val="24"/>
+          <w:szCs w:val="24"/>
+        </w:rPr>
+        <w:t xml:space="preserve"> in the approach all possible user plan already coded in pre-stored libraries, the user input action sequence will compare with the pre-stored libraries application respond will ac</w:t>
+      </w:r>
+      <w:r>
+        <w:rPr>
+          <w:sz w:val="24"/>
+          <w:szCs w:val="24"/>
+        </w:rPr>
+        <w:t>cording to matching library.</w:t>
+      </w:r>
+    </w:p>
+    <w:p>
+      <w:pPr>
+        <w:autoSpaceDE w:val="0"/>
+        <w:autoSpaceDN w:val="0"/>
+        <w:adjustRightInd w:val="0"/>
+        <w:spacing w:after="0" w:line="240" w:lineRule="auto"/>
+        <w:rPr>
+          <w:b/>
+          <w:bCs/>
+          <w:sz w:val="24"/>
+          <w:szCs w:val="24"/>
+        </w:rPr>
+      </w:pPr>
+      <w:r>
+        <w:rPr>
+          <w:b/>
+          <w:bCs/>
+          <w:sz w:val="24"/>
+          <w:szCs w:val="24"/>
+        </w:rPr>
+        <w:t>Plan construction</w:t>
+      </w:r>
+      <w:r>
+        <w:rPr>
+          <w:b/>
+          <w:bCs/>
+          <w:sz w:val="24"/>
+          <w:szCs w:val="24"/>
+        </w:rPr>
+        <w:t xml:space="preserve">- </w:t>
+      </w:r>
+      <w:r>
+        <w:rPr>
+          <w:sz w:val="24"/>
+          <w:szCs w:val="24"/>
+        </w:rPr>
+        <w:t xml:space="preserve">in this approach the application constructs the </w:t>
+      </w:r>
+      <w:r>
+        <w:rPr>
+          <w:sz w:val="24"/>
+          <w:szCs w:val="24"/>
+        </w:rPr>
+        <w:t>reaction</w:t>
+      </w:r>
+      <w:r>
+        <w:rPr>
+          <w:sz w:val="24"/>
+          <w:szCs w:val="24"/>
+        </w:rPr>
+        <w:t xml:space="preserve"> according to user input action sequence </w:t>
+      </w:r>
+      <w:r>
+        <w:rPr>
+          <w:b/>
+          <w:bCs/>
+          <w:sz w:val="24"/>
+          <w:szCs w:val="24"/>
+        </w:rPr>
+        <w:t xml:space="preserve">  </w:t>
+      </w:r>
+    </w:p>
+    <w:p>
+      <w:pPr>
+        <w:pStyle w:val="NoSpacing"/>
+        <w:rPr>
+          <w:sz w:val="24"/>
+          <w:szCs w:val="24"/>
+        </w:rPr>
+      </w:pPr>
+    </w:p>
+    <w:p>
+      <w:pPr>
+        <w:pStyle w:val="NoSpacing"/>
+        <w:rPr>
+          <w:sz w:val="24"/>
+          <w:szCs w:val="24"/>
+        </w:rPr>
+      </w:pPr>
+    </w:p>
+    <w:p>
+      <w:pPr>
+        <w:pStyle w:val="NoSpacing"/>
+        <w:rPr>
+          <w:sz w:val="24"/>
+          <w:szCs w:val="24"/>
+        </w:rPr>
+      </w:pPr>
+    </w:p>
+    <w:p>
+      <w:pPr>
+        <w:pStyle w:val="NoSpacing"/>
+        <w:rPr>
+          <w:sz w:val="24"/>
+          <w:szCs w:val="24"/>
+        </w:rPr>
+      </w:pPr>
+    </w:p>
+    <w:p>
+      <w:pPr>
+        <w:pStyle w:val="NoSpacing"/>
+        <w:rPr>
+          <w:sz w:val="24"/>
+          <w:szCs w:val="24"/>
+        </w:rPr>
+      </w:pPr>
+    </w:p>
+    <w:p>
+      <w:pPr>
+        <w:pStyle w:val="NoSpacing"/>
+        <w:rPr>
+          <w:sz w:val="24"/>
+          <w:szCs w:val="24"/>
+        </w:rPr>
+      </w:pPr>
+    </w:p>
+    <w:p>
+      <w:pPr>
+        <w:autoSpaceDE w:val="0"/>
+        <w:autoSpaceDN w:val="0"/>
+        <w:adjustRightInd w:val="0"/>
+        <w:spacing w:after="0" w:line="240" w:lineRule="auto"/>
+        <w:rPr>
+          <w:rFonts w:ascii="Tahoma" w:hAnsi="Tahoma" w:cs="Tahoma"/>
+          <w:sz w:val="20"/>
+          <w:szCs w:val="20"/>
+        </w:rPr>
+      </w:pPr>
+    </w:p>
+    <w:p>
+      <w:pPr>
+        <w:autoSpaceDE w:val="0"/>
+        <w:autoSpaceDN w:val="0"/>
+        <w:adjustRightInd w:val="0"/>
+        <w:spacing w:after="0" w:line="240" w:lineRule="auto"/>
+        <w:rPr>
+          <w:rFonts w:ascii="Tahoma" w:hAnsi="Tahoma" w:cs="Tahoma"/>
+          <w:sz w:val="20"/>
+          <w:szCs w:val="20"/>
+        </w:rPr>
+      </w:pPr>
+    </w:p>
+    <w:p>
+      <w:pPr>
+        <w:autoSpaceDE w:val="0"/>
+        <w:autoSpaceDN w:val="0"/>
+        <w:adjustRightInd w:val="0"/>
+        <w:spacing w:after="0" w:line="240" w:lineRule="auto"/>
+        <w:rPr>
+          <w:rFonts w:ascii="Tahoma" w:hAnsi="Tahoma" w:cs="Tahoma"/>
+          <w:sz w:val="20"/>
+          <w:szCs w:val="20"/>
+        </w:rPr>
+      </w:pPr>
+    </w:p>
+    <w:p>
+      <w:pPr>
+        <w:autoSpaceDE w:val="0"/>
+        <w:autoSpaceDN w:val="0"/>
+        <w:adjustRightInd w:val="0"/>
+        <w:spacing w:after="0" w:line="240" w:lineRule="auto"/>
+        <w:rPr>
+          <w:rFonts w:ascii="Tahoma" w:hAnsi="Tahoma" w:cs="Tahoma"/>
+          <w:sz w:val="20"/>
+          <w:szCs w:val="20"/>
         </w:rPr>
       </w:pPr>
     </w:p>
@@ -3249,7 +4893,7 @@
 </file>
 
 <file path=customXml/itemProps1.xml><?xml version="1.0" encoding="utf-8"?>
-<ds:datastoreItem xmlns:ds="http://schemas.openxmlformats.org/officeDocument/2006/customXml" ds:itemID="{5B1CFEC4-3A30-4DB7-9526-D4384624579F}">
+<ds:datastoreItem xmlns:ds="http://schemas.openxmlformats.org/officeDocument/2006/customXml" ds:itemID="{8358218E-D4B7-4C31-A1C0-1A91679DA4B4}">
   <ds:schemaRefs>
     <ds:schemaRef ds:uri="http://schemas.openxmlformats.org/officeDocument/2006/bibliography"/>
   </ds:schemaRefs>

</xml_diff>

<commit_message>
progress.... almost finish base line (75%) needed: * fix interdiction, and start . finish machine learning
</commit_message>
<xml_diff>
--- a/School/seminar/Changing machine decisions.docx
+++ b/School/seminar/Changing machine decisions.docx
@@ -63,8 +63,8 @@
         <w:rPr>
           <w:b/>
           <w:bCs/>
-          <w:sz w:val="24"/>
-          <w:szCs w:val="24"/>
+          <w:sz w:val="28"/>
+          <w:szCs w:val="28"/>
         </w:rPr>
       </w:pPr>
       <w:proofErr w:type="gramStart"/>
@@ -72,8 +72,8 @@
         <w:rPr>
           <w:b/>
           <w:bCs/>
-          <w:sz w:val="24"/>
-          <w:szCs w:val="24"/>
+          <w:sz w:val="28"/>
+          <w:szCs w:val="28"/>
         </w:rPr>
         <w:t>1.</w:t>
       </w:r>
@@ -81,8 +81,8 @@
         <w:rPr>
           <w:b/>
           <w:bCs/>
-          <w:sz w:val="24"/>
-          <w:szCs w:val="24"/>
+          <w:sz w:val="28"/>
+          <w:szCs w:val="28"/>
         </w:rPr>
         <w:t>Introduction</w:t>
       </w:r>
@@ -91,8 +91,8 @@
         <w:rPr>
           <w:b/>
           <w:bCs/>
-          <w:sz w:val="24"/>
-          <w:szCs w:val="24"/>
+          <w:sz w:val="28"/>
+          <w:szCs w:val="28"/>
         </w:rPr>
         <w:t xml:space="preserve"> </w:t>
       </w:r>
@@ -877,8 +877,8 @@
         <w:rPr>
           <w:b/>
           <w:bCs/>
-          <w:sz w:val="24"/>
-          <w:szCs w:val="24"/>
+          <w:sz w:val="28"/>
+          <w:szCs w:val="28"/>
         </w:rPr>
       </w:pPr>
       <w:proofErr w:type="gramStart"/>
@@ -886,8 +886,8 @@
         <w:rPr>
           <w:b/>
           <w:bCs/>
-          <w:sz w:val="24"/>
-          <w:szCs w:val="24"/>
+          <w:sz w:val="28"/>
+          <w:szCs w:val="28"/>
         </w:rPr>
         <w:lastRenderedPageBreak/>
         <w:t>2.</w:t>
@@ -896,8 +896,8 @@
         <w:rPr>
           <w:b/>
           <w:bCs/>
-          <w:sz w:val="24"/>
-          <w:szCs w:val="24"/>
+          <w:sz w:val="28"/>
+          <w:szCs w:val="28"/>
         </w:rPr>
         <w:t>Know</w:t>
       </w:r>
@@ -906,8 +906,8 @@
         <w:rPr>
           <w:b/>
           <w:bCs/>
-          <w:sz w:val="24"/>
-          <w:szCs w:val="24"/>
+          <w:sz w:val="28"/>
+          <w:szCs w:val="28"/>
         </w:rPr>
         <w:t xml:space="preserve"> your user</w:t>
       </w:r>
@@ -1460,36 +1460,25 @@
         <w:rPr>
           <w:b/>
           <w:bCs/>
-          <w:sz w:val="24"/>
-          <w:szCs w:val="24"/>
-        </w:rPr>
-      </w:pPr>
-      <w:proofErr w:type="gramStart"/>
-      <w:r>
-        <w:rPr>
-          <w:b/>
-          <w:bCs/>
-          <w:sz w:val="24"/>
-          <w:szCs w:val="24"/>
-        </w:rPr>
-        <w:t>3.</w:t>
-      </w:r>
-      <w:r>
-        <w:rPr>
-          <w:b/>
-          <w:bCs/>
-          <w:sz w:val="24"/>
-          <w:szCs w:val="24"/>
-        </w:rPr>
-        <w:t>Arrange</w:t>
-      </w:r>
-      <w:proofErr w:type="gramEnd"/>
-      <w:r>
-        <w:rPr>
-          <w:b/>
-          <w:bCs/>
-          <w:sz w:val="24"/>
-          <w:szCs w:val="24"/>
+          <w:sz w:val="28"/>
+          <w:szCs w:val="28"/>
+        </w:rPr>
+      </w:pPr>
+      <w:r>
+        <w:rPr>
+          <w:b/>
+          <w:bCs/>
+          <w:sz w:val="28"/>
+          <w:szCs w:val="28"/>
+        </w:rPr>
+        <w:t>3. Arrange</w:t>
+      </w:r>
+      <w:r>
+        <w:rPr>
+          <w:b/>
+          <w:bCs/>
+          <w:sz w:val="28"/>
+          <w:szCs w:val="28"/>
         </w:rPr>
         <w:t xml:space="preserve"> your data </w:t>
       </w:r>
@@ -2764,6 +2753,18 @@
         </w:rPr>
         <w:t xml:space="preserve"> :</w:t>
       </w:r>
+    </w:p>
+    <w:p>
+      <w:pPr>
+        <w:pStyle w:val="NoSpacing"/>
+        <w:ind w:left="360"/>
+        <w:rPr>
+          <w:b/>
+          <w:bCs/>
+          <w:sz w:val="24"/>
+          <w:szCs w:val="24"/>
+        </w:rPr>
+      </w:pPr>
     </w:p>
     <w:p>
       <w:pPr>
@@ -2981,6 +2982,21 @@
           <w:szCs w:val="24"/>
         </w:rPr>
       </w:pPr>
+    </w:p>
+    <w:p>
+      <w:pPr>
+        <w:autoSpaceDE w:val="0"/>
+        <w:autoSpaceDN w:val="0"/>
+        <w:adjustRightInd w:val="0"/>
+        <w:spacing w:after="0" w:line="240" w:lineRule="auto"/>
+        <w:ind w:firstLine="360"/>
+        <w:rPr>
+          <w:b/>
+          <w:bCs/>
+          <w:sz w:val="24"/>
+          <w:szCs w:val="24"/>
+        </w:rPr>
+      </w:pPr>
       <w:r>
         <w:rPr>
           <w:b/>
@@ -3498,6 +3514,7 @@
           <w:sz w:val="24"/>
           <w:szCs w:val="24"/>
         </w:rPr>
+        <w:lastRenderedPageBreak/>
         <w:t xml:space="preserve">• </w:t>
       </w:r>
       <w:r>
@@ -3568,7 +3585,6 @@
           <w:sz w:val="24"/>
           <w:szCs w:val="24"/>
         </w:rPr>
-        <w:lastRenderedPageBreak/>
         <w:t xml:space="preserve">• Age and type of </w:t>
       </w:r>
       <w:r>
@@ -3721,8 +3737,8 @@
         <w:pStyle w:val="NoSpacing"/>
         <w:rPr>
           <w:rFonts w:ascii="Tahoma" w:hAnsi="Tahoma" w:cs="Tahoma"/>
-          <w:sz w:val="20"/>
-          <w:szCs w:val="20"/>
+          <w:sz w:val="24"/>
+          <w:szCs w:val="24"/>
         </w:rPr>
       </w:pPr>
       <w:r>
@@ -3730,8 +3746,8 @@
           <w:rFonts w:ascii="Tahoma" w:hAnsi="Tahoma" w:cs="Tahoma"/>
           <w:b/>
           <w:bCs/>
-          <w:sz w:val="24"/>
-          <w:szCs w:val="24"/>
+          <w:sz w:val="28"/>
+          <w:szCs w:val="28"/>
         </w:rPr>
         <w:t xml:space="preserve">4 </w:t>
       </w:r>
@@ -3740,8 +3756,8 @@
           <w:rFonts w:ascii="Tahoma" w:hAnsi="Tahoma" w:cs="Tahoma"/>
           <w:b/>
           <w:bCs/>
-          <w:sz w:val="24"/>
-          <w:szCs w:val="24"/>
+          <w:sz w:val="28"/>
+          <w:szCs w:val="28"/>
         </w:rPr>
         <w:t>Predict user action</w:t>
       </w:r>
@@ -3750,8 +3766,8 @@
           <w:rFonts w:ascii="Tahoma" w:hAnsi="Tahoma" w:cs="Tahoma"/>
           <w:b/>
           <w:bCs/>
-          <w:sz w:val="24"/>
-          <w:szCs w:val="24"/>
+          <w:sz w:val="28"/>
+          <w:szCs w:val="28"/>
         </w:rPr>
         <w:t>s</w:t>
       </w:r>
@@ -3760,6 +3776,8 @@
           <w:rFonts w:ascii="Tahoma" w:hAnsi="Tahoma" w:cs="Tahoma"/>
           <w:b/>
           <w:bCs/>
+          <w:sz w:val="26"/>
+          <w:szCs w:val="26"/>
         </w:rPr>
         <w:t xml:space="preserve"> </w:t>
       </w:r>
@@ -3776,9 +3794,8 @@
         <w:rPr>
           <w:sz w:val="24"/>
           <w:szCs w:val="24"/>
-          <w:highlight w:val="yellow"/>
-        </w:rPr>
-        <w:t>Ones</w:t>
+        </w:rPr>
+        <w:t>As</w:t>
       </w:r>
       <w:r>
         <w:rPr>
@@ -4548,42 +4565,12 @@
         <w:adjustRightInd w:val="0"/>
         <w:spacing w:after="0" w:line="240" w:lineRule="auto"/>
         <w:rPr>
-          <w:sz w:val="24"/>
-          <w:szCs w:val="24"/>
-        </w:rPr>
-      </w:pPr>
-      <w:r>
-        <w:rPr>
-          <w:b/>
-          <w:bCs/>
-          <w:sz w:val="24"/>
-          <w:szCs w:val="24"/>
-        </w:rPr>
-        <w:t xml:space="preserve">4.1 </w:t>
-      </w:r>
-      <w:r>
-        <w:rPr>
-          <w:b/>
-          <w:bCs/>
-          <w:sz w:val="24"/>
-          <w:szCs w:val="24"/>
-        </w:rPr>
-        <w:t>Plan libraries -</w:t>
-      </w:r>
-      <w:r>
-        <w:rPr>
-          <w:sz w:val="24"/>
-          <w:szCs w:val="24"/>
-        </w:rPr>
-        <w:t xml:space="preserve"> in the approach all possible user plan already coded in pre-stored libraries, the user input action sequence will compare with the pre-stored libraries application respond will ac</w:t>
-      </w:r>
-      <w:r>
-        <w:rPr>
-          <w:sz w:val="24"/>
-          <w:szCs w:val="24"/>
-        </w:rPr>
-        <w:t>cording to matching library.</w:t>
-      </w:r>
+          <w:b/>
+          <w:bCs/>
+          <w:sz w:val="24"/>
+          <w:szCs w:val="24"/>
+        </w:rPr>
+      </w:pPr>
     </w:p>
     <w:p>
       <w:pPr>
@@ -4603,67 +4590,30 @@
           <w:sz w:val="24"/>
           <w:szCs w:val="24"/>
         </w:rPr>
-        <w:t xml:space="preserve">4.2 </w:t>
-      </w:r>
-      <w:r>
-        <w:rPr>
-          <w:b/>
-          <w:bCs/>
-          <w:sz w:val="24"/>
-          <w:szCs w:val="24"/>
-        </w:rPr>
-        <w:t>Plan construction</w:t>
-      </w:r>
-      <w:r>
-        <w:rPr>
-          <w:b/>
-          <w:bCs/>
-          <w:sz w:val="24"/>
-          <w:szCs w:val="24"/>
-        </w:rPr>
-        <w:t xml:space="preserve">- </w:t>
-      </w:r>
-      <w:r>
-        <w:rPr>
-          <w:sz w:val="24"/>
-          <w:szCs w:val="24"/>
-        </w:rPr>
-        <w:t xml:space="preserve">in this approach the application constructs the </w:t>
-      </w:r>
-      <w:r>
-        <w:rPr>
-          <w:sz w:val="24"/>
-          <w:szCs w:val="24"/>
-        </w:rPr>
-        <w:t>reaction</w:t>
-      </w:r>
-      <w:r>
-        <w:rPr>
-          <w:sz w:val="24"/>
-          <w:szCs w:val="24"/>
-        </w:rPr>
-        <w:t xml:space="preserve"> according to user input action sequence</w:t>
-      </w:r>
-      <w:r>
-        <w:rPr>
-          <w:sz w:val="24"/>
-          <w:szCs w:val="24"/>
-        </w:rPr>
-        <w:t xml:space="preserve">, in this approach </w:t>
-      </w:r>
-      <w:r>
-        <w:rPr>
-          <w:sz w:val="24"/>
-          <w:szCs w:val="24"/>
-        </w:rPr>
-        <w:t xml:space="preserve">the adaptive need complex </w:t>
-      </w:r>
-      <w:r>
-        <w:rPr>
-          <w:sz w:val="24"/>
-          <w:szCs w:val="24"/>
-        </w:rPr>
-        <w:t>algorithm with combine libraries which generate new follow when new user plan arrive.</w:t>
+        <w:t xml:space="preserve">4.1 </w:t>
+      </w:r>
+      <w:r>
+        <w:rPr>
+          <w:b/>
+          <w:bCs/>
+          <w:sz w:val="24"/>
+          <w:szCs w:val="24"/>
+        </w:rPr>
+        <w:t>Plan libraries -</w:t>
+      </w:r>
+      <w:r>
+        <w:rPr>
+          <w:sz w:val="24"/>
+          <w:szCs w:val="24"/>
+        </w:rPr>
+        <w:t xml:space="preserve"> in the approach all possible user plan already coded in pre-stored libraries, the user input action sequence will compare with the pre-stored libraries application respond will ac</w:t>
+      </w:r>
+      <w:r>
+        <w:rPr>
+          <w:sz w:val="24"/>
+          <w:szCs w:val="24"/>
+        </w:rPr>
+        <w:t>cording to matching library.</w:t>
       </w:r>
     </w:p>
     <w:p>
@@ -4673,6 +4623,8 @@
         <w:adjustRightInd w:val="0"/>
         <w:spacing w:after="0" w:line="240" w:lineRule="auto"/>
         <w:rPr>
+          <w:b/>
+          <w:bCs/>
           <w:sz w:val="24"/>
           <w:szCs w:val="24"/>
         </w:rPr>
@@ -4685,38 +4637,78 @@
         <w:adjustRightInd w:val="0"/>
         <w:spacing w:after="0" w:line="240" w:lineRule="auto"/>
         <w:rPr>
-          <w:b/>
-          <w:bCs/>
-          <w:sz w:val="24"/>
-          <w:szCs w:val="24"/>
-        </w:rPr>
-      </w:pPr>
-      <w:r>
-        <w:rPr>
-          <w:b/>
-          <w:bCs/>
-          <w:sz w:val="24"/>
-          <w:szCs w:val="24"/>
-        </w:rPr>
-        <w:t xml:space="preserve">4.2.1 </w:t>
-      </w:r>
-      <w:r>
-        <w:rPr>
-          <w:b/>
-          <w:bCs/>
-          <w:sz w:val="24"/>
-          <w:szCs w:val="24"/>
-        </w:rPr>
-        <w:t>Constructing</w:t>
-      </w:r>
-      <w:r>
-        <w:rPr>
-          <w:b/>
-          <w:bCs/>
-          <w:sz w:val="24"/>
-          <w:szCs w:val="24"/>
-        </w:rPr>
-        <w:t xml:space="preserve"> plan reaction </w:t>
+          <w:sz w:val="24"/>
+          <w:szCs w:val="24"/>
+        </w:rPr>
+      </w:pPr>
+      <w:r>
+        <w:rPr>
+          <w:b/>
+          <w:bCs/>
+          <w:sz w:val="24"/>
+          <w:szCs w:val="24"/>
+        </w:rPr>
+        <w:t xml:space="preserve">4.2 </w:t>
+      </w:r>
+      <w:r>
+        <w:rPr>
+          <w:b/>
+          <w:bCs/>
+          <w:sz w:val="24"/>
+          <w:szCs w:val="24"/>
+        </w:rPr>
+        <w:t>Plan construction</w:t>
+      </w:r>
+      <w:r>
+        <w:rPr>
+          <w:b/>
+          <w:bCs/>
+          <w:sz w:val="24"/>
+          <w:szCs w:val="24"/>
+        </w:rPr>
+        <w:t xml:space="preserve">- </w:t>
+      </w:r>
+      <w:r>
+        <w:rPr>
+          <w:sz w:val="24"/>
+          <w:szCs w:val="24"/>
+        </w:rPr>
+        <w:t xml:space="preserve">in this approach the application constructs the </w:t>
+      </w:r>
+      <w:r>
+        <w:rPr>
+          <w:sz w:val="24"/>
+          <w:szCs w:val="24"/>
+        </w:rPr>
+        <w:t>reaction</w:t>
+      </w:r>
+      <w:r>
+        <w:rPr>
+          <w:sz w:val="24"/>
+          <w:szCs w:val="24"/>
+        </w:rPr>
+        <w:t xml:space="preserve"> according to user input action sequence</w:t>
+      </w:r>
+      <w:r>
+        <w:rPr>
+          <w:sz w:val="24"/>
+          <w:szCs w:val="24"/>
+        </w:rPr>
+        <w:t xml:space="preserve">, in this approach </w:t>
+      </w:r>
+      <w:r>
+        <w:rPr>
+          <w:sz w:val="24"/>
+          <w:szCs w:val="24"/>
+        </w:rPr>
+        <w:t xml:space="preserve">the adaptive need complex </w:t>
+      </w:r>
+      <w:r>
+        <w:rPr>
+          <w:sz w:val="24"/>
+          <w:szCs w:val="24"/>
+        </w:rPr>
+        <w:t>algorithm with combine libraries which generate new follow when new user plan arrive.</w:t>
       </w:r>
     </w:p>
     <w:p>
@@ -4730,43 +4722,6 @@
           <w:szCs w:val="24"/>
         </w:rPr>
       </w:pPr>
-      <w:r>
-        <w:rPr>
-          <w:sz w:val="24"/>
-          <w:szCs w:val="24"/>
-        </w:rPr>
-        <w:t xml:space="preserve">For construction new reaction we need strong algorithm that will have the ability to “learn” the </w:t>
-      </w:r>
-      <w:proofErr w:type="gramStart"/>
-      <w:r>
-        <w:rPr>
-          <w:sz w:val="24"/>
-          <w:szCs w:val="24"/>
-        </w:rPr>
-        <w:t>user ,</w:t>
-      </w:r>
-      <w:proofErr w:type="gramEnd"/>
-      <w:r>
-        <w:rPr>
-          <w:sz w:val="24"/>
-          <w:szCs w:val="24"/>
-        </w:rPr>
-        <w:t xml:space="preserve"> there for the answer </w:t>
-      </w:r>
-      <w:r>
-        <w:rPr>
-          <w:sz w:val="24"/>
-          <w:szCs w:val="24"/>
-        </w:rPr>
-        <w:t xml:space="preserve"> for creating adaptive and learning  </w:t>
-      </w:r>
-      <w:r>
-        <w:rPr>
-          <w:sz w:val="24"/>
-          <w:szCs w:val="24"/>
-        </w:rPr>
-        <w:t>algorithm can be found in the machine learning.</w:t>
-      </w:r>
     </w:p>
     <w:p>
       <w:pPr>
@@ -4788,25 +4743,25 @@
           <w:sz w:val="24"/>
           <w:szCs w:val="24"/>
         </w:rPr>
-        <w:t xml:space="preserve">4.2.1.1 </w:t>
-      </w:r>
-      <w:r>
-        <w:rPr>
-          <w:b/>
-          <w:bCs/>
-          <w:sz w:val="24"/>
-          <w:szCs w:val="24"/>
-        </w:rPr>
-        <w:t>Machine</w:t>
-      </w:r>
-      <w:r>
-        <w:rPr>
-          <w:b/>
-          <w:bCs/>
-          <w:sz w:val="24"/>
-          <w:szCs w:val="24"/>
-        </w:rPr>
-        <w:t xml:space="preserve"> learning </w:t>
+        <w:t xml:space="preserve">4.2.1 </w:t>
+      </w:r>
+      <w:r>
+        <w:rPr>
+          <w:b/>
+          <w:bCs/>
+          <w:sz w:val="24"/>
+          <w:szCs w:val="24"/>
+        </w:rPr>
+        <w:t>Constructing</w:t>
+      </w:r>
+      <w:r>
+        <w:rPr>
+          <w:b/>
+          <w:bCs/>
+          <w:sz w:val="24"/>
+          <w:szCs w:val="24"/>
+        </w:rPr>
+        <w:t xml:space="preserve"> plan reaction </w:t>
       </w:r>
     </w:p>
     <w:p>
@@ -4825,23 +4780,7 @@
           <w:sz w:val="24"/>
           <w:szCs w:val="24"/>
         </w:rPr>
-        <w:t xml:space="preserve">According to </w:t>
-      </w:r>
-      <w:proofErr w:type="spellStart"/>
-      <w:r>
-        <w:rPr>
-          <w:sz w:val="24"/>
-          <w:szCs w:val="24"/>
-        </w:rPr>
-        <w:t>Avrim</w:t>
-      </w:r>
-      <w:proofErr w:type="spellEnd"/>
-      <w:r>
-        <w:rPr>
-          <w:sz w:val="24"/>
-          <w:szCs w:val="24"/>
-        </w:rPr>
-        <w:t xml:space="preserve"> </w:t>
+        <w:t xml:space="preserve">For construction new reaction we need strong algorithm that will have the ability to “learn” the </w:t>
       </w:r>
       <w:proofErr w:type="gramStart"/>
       <w:r>
@@ -4849,149 +4788,29 @@
           <w:sz w:val="24"/>
           <w:szCs w:val="24"/>
         </w:rPr>
-        <w:t>Blum</w:t>
-      </w:r>
-      <w:r>
-        <w:rPr>
-          <w:rFonts w:ascii="Times New Roman" w:hAnsi="Times New Roman" w:cs="Times New Roman"/>
-          <w:b/>
-          <w:bCs/>
-          <w:sz w:val="16"/>
-          <w:szCs w:val="16"/>
-        </w:rPr>
-        <w:t>[</w:t>
+        <w:t>user ,</w:t>
       </w:r>
       <w:proofErr w:type="gramEnd"/>
       <w:r>
         <w:rPr>
-          <w:rFonts w:ascii="Times New Roman" w:hAnsi="Times New Roman" w:cs="Times New Roman"/>
-          <w:b/>
-          <w:bCs/>
-          <w:sz w:val="16"/>
-          <w:szCs w:val="16"/>
-        </w:rPr>
-        <w:t>“Machine Learning Theory”</w:t>
-      </w:r>
-      <w:r>
-        <w:rPr>
-          <w:rFonts w:ascii="Times New Roman" w:hAnsi="Times New Roman" w:cs="Times New Roman"/>
-          <w:b/>
-          <w:bCs/>
-          <w:sz w:val="16"/>
-          <w:szCs w:val="16"/>
-        </w:rPr>
-        <w:t>,</w:t>
-      </w:r>
-      <w:r>
-        <w:rPr>
-          <w:rFonts w:ascii="Times New Roman" w:hAnsi="Times New Roman" w:cs="Times New Roman"/>
-          <w:b/>
-          <w:bCs/>
-          <w:sz w:val="16"/>
-          <w:szCs w:val="16"/>
-        </w:rPr>
-        <w:t>]</w:t>
-      </w:r>
-      <w:r>
-        <w:rPr>
-          <w:sz w:val="24"/>
-          <w:szCs w:val="24"/>
-        </w:rPr>
-        <w:t xml:space="preserve"> </w:t>
-      </w:r>
-      <w:r>
-        <w:rPr>
-          <w:sz w:val="24"/>
-          <w:szCs w:val="24"/>
-        </w:rPr>
-        <w:t>“</w:t>
-      </w:r>
-      <w:r>
-        <w:rPr>
-          <w:sz w:val="24"/>
-          <w:szCs w:val="24"/>
-        </w:rPr>
-        <w:t>t</w:t>
-      </w:r>
-      <w:r>
-        <w:rPr>
-          <w:sz w:val="24"/>
-          <w:szCs w:val="24"/>
-        </w:rPr>
-        <w:t>his field seeks to understand at a precise mathematical level what capabil</w:t>
-      </w:r>
-      <w:r>
-        <w:rPr>
-          <w:sz w:val="24"/>
-          <w:szCs w:val="24"/>
-        </w:rPr>
-        <w:t>ities and information are funda</w:t>
-      </w:r>
-      <w:r>
-        <w:rPr>
-          <w:sz w:val="24"/>
-          <w:szCs w:val="24"/>
-        </w:rPr>
-        <w:t xml:space="preserve">mentally needed to learn different kinds of tasks successfully, and to understand the basic algorithmic </w:t>
-      </w:r>
-      <w:r>
-        <w:rPr>
-          <w:sz w:val="24"/>
-          <w:szCs w:val="24"/>
-        </w:rPr>
-        <w:lastRenderedPageBreak/>
-        <w:t>principles involved in getting computers to lea</w:t>
-      </w:r>
-      <w:r>
-        <w:rPr>
-          <w:sz w:val="24"/>
-          <w:szCs w:val="24"/>
-        </w:rPr>
-        <w:t xml:space="preserve">rn from data and to improve </w:t>
-      </w:r>
-      <w:r>
-        <w:rPr>
-          <w:sz w:val="24"/>
-          <w:szCs w:val="24"/>
-        </w:rPr>
-        <w:t>per</w:t>
-      </w:r>
-      <w:r>
-        <w:rPr>
-          <w:sz w:val="24"/>
-          <w:szCs w:val="24"/>
-        </w:rPr>
-        <w:t>formance</w:t>
-      </w:r>
-      <w:r>
-        <w:rPr>
-          <w:sz w:val="24"/>
-          <w:szCs w:val="24"/>
-        </w:rPr>
-        <w:t xml:space="preserve"> with feedback</w:t>
-      </w:r>
-      <w:r>
-        <w:rPr>
-          <w:rFonts w:ascii="CMR12" w:hAnsi="CMR12" w:cs="CMR12"/>
-          <w:sz w:val="24"/>
-          <w:szCs w:val="24"/>
-        </w:rPr>
-        <w:t>.</w:t>
-      </w:r>
-      <w:r>
-        <w:rPr>
-          <w:rFonts w:ascii="CMR12" w:hAnsi="CMR12" w:cs="CMR12"/>
-          <w:sz w:val="24"/>
-          <w:szCs w:val="24"/>
-        </w:rPr>
-        <w:t>”</w:t>
-      </w:r>
-      <w:r>
-        <w:rPr>
-          <w:sz w:val="24"/>
-          <w:szCs w:val="24"/>
-        </w:rPr>
-        <w:t xml:space="preserve"> </w:t>
+          <w:sz w:val="24"/>
+          <w:szCs w:val="24"/>
+        </w:rPr>
+        <w:t xml:space="preserve"> there for the answer </w:t>
+      </w:r>
+      <w:r>
+        <w:rPr>
+          <w:sz w:val="24"/>
+          <w:szCs w:val="24"/>
+        </w:rPr>
+        <w:t xml:space="preserve"> for creating adaptive and learning  </w:t>
+      </w:r>
+      <w:r>
+        <w:rPr>
+          <w:sz w:val="24"/>
+          <w:szCs w:val="24"/>
+        </w:rPr>
+        <w:t>algorithm can be found in the machine learning.</w:t>
       </w:r>
     </w:p>
     <w:p>
@@ -5001,17 +4820,12 @@
         <w:adjustRightInd w:val="0"/>
         <w:spacing w:after="0" w:line="240" w:lineRule="auto"/>
         <w:rPr>
-          <w:sz w:val="24"/>
-          <w:szCs w:val="24"/>
-        </w:rPr>
-      </w:pPr>
-      <w:r>
-        <w:rPr>
-          <w:sz w:val="24"/>
-          <w:szCs w:val="24"/>
-        </w:rPr>
-        <w:t xml:space="preserve"> </w:t>
-      </w:r>
+          <w:b/>
+          <w:bCs/>
+          <w:sz w:val="24"/>
+          <w:szCs w:val="24"/>
+        </w:rPr>
+      </w:pPr>
     </w:p>
     <w:p>
       <w:pPr>
@@ -5029,8 +4843,861 @@
     </w:p>
     <w:p>
       <w:pPr>
-        <w:pStyle w:val="NoSpacing"/>
-        <w:rPr>
+        <w:autoSpaceDE w:val="0"/>
+        <w:autoSpaceDN w:val="0"/>
+        <w:adjustRightInd w:val="0"/>
+        <w:spacing w:after="0" w:line="240" w:lineRule="auto"/>
+        <w:rPr>
+          <w:b/>
+          <w:bCs/>
+          <w:sz w:val="24"/>
+          <w:szCs w:val="24"/>
+        </w:rPr>
+      </w:pPr>
+    </w:p>
+    <w:p>
+      <w:pPr>
+        <w:autoSpaceDE w:val="0"/>
+        <w:autoSpaceDN w:val="0"/>
+        <w:adjustRightInd w:val="0"/>
+        <w:spacing w:after="0" w:line="240" w:lineRule="auto"/>
+        <w:rPr>
+          <w:b/>
+          <w:bCs/>
+          <w:sz w:val="24"/>
+          <w:szCs w:val="24"/>
+        </w:rPr>
+      </w:pPr>
+      <w:r>
+        <w:rPr>
+          <w:b/>
+          <w:bCs/>
+          <w:sz w:val="24"/>
+          <w:szCs w:val="24"/>
+        </w:rPr>
+        <w:t>4.</w:t>
+      </w:r>
+      <w:r>
+        <w:rPr>
+          <w:b/>
+          <w:bCs/>
+          <w:sz w:val="24"/>
+          <w:szCs w:val="24"/>
+        </w:rPr>
+        <w:t>3</w:t>
+      </w:r>
+      <w:r>
+        <w:rPr>
+          <w:b/>
+          <w:bCs/>
+          <w:sz w:val="24"/>
+          <w:szCs w:val="24"/>
+        </w:rPr>
+        <w:t xml:space="preserve"> </w:t>
+      </w:r>
+      <w:r>
+        <w:rPr>
+          <w:b/>
+          <w:bCs/>
+          <w:sz w:val="24"/>
+          <w:szCs w:val="24"/>
+        </w:rPr>
+        <w:t>Machine</w:t>
+      </w:r>
+      <w:r>
+        <w:rPr>
+          <w:b/>
+          <w:bCs/>
+          <w:sz w:val="24"/>
+          <w:szCs w:val="24"/>
+        </w:rPr>
+        <w:t xml:space="preserve"> learning </w:t>
+      </w:r>
+    </w:p>
+    <w:p>
+      <w:pPr>
+        <w:autoSpaceDE w:val="0"/>
+        <w:autoSpaceDN w:val="0"/>
+        <w:adjustRightInd w:val="0"/>
+        <w:spacing w:after="0" w:line="240" w:lineRule="auto"/>
+        <w:rPr>
+          <w:sz w:val="24"/>
+          <w:szCs w:val="24"/>
+        </w:rPr>
+      </w:pPr>
+      <w:r>
+        <w:rPr>
+          <w:sz w:val="24"/>
+          <w:szCs w:val="24"/>
+        </w:rPr>
+        <w:t xml:space="preserve">According to </w:t>
+      </w:r>
+      <w:proofErr w:type="spellStart"/>
+      <w:r>
+        <w:rPr>
+          <w:sz w:val="24"/>
+          <w:szCs w:val="24"/>
+        </w:rPr>
+        <w:t>Avrim</w:t>
+      </w:r>
+      <w:proofErr w:type="spellEnd"/>
+      <w:r>
+        <w:rPr>
+          <w:sz w:val="24"/>
+          <w:szCs w:val="24"/>
+        </w:rPr>
+        <w:t xml:space="preserve"> </w:t>
+      </w:r>
+      <w:proofErr w:type="gramStart"/>
+      <w:r>
+        <w:rPr>
+          <w:sz w:val="24"/>
+          <w:szCs w:val="24"/>
+        </w:rPr>
+        <w:t>Blum</w:t>
+      </w:r>
+      <w:r>
+        <w:rPr>
+          <w:rFonts w:ascii="Times New Roman" w:hAnsi="Times New Roman" w:cs="Times New Roman"/>
+          <w:b/>
+          <w:bCs/>
+          <w:sz w:val="16"/>
+          <w:szCs w:val="16"/>
+        </w:rPr>
+        <w:t>[</w:t>
+      </w:r>
+      <w:proofErr w:type="gramEnd"/>
+      <w:r>
+        <w:rPr>
+          <w:rFonts w:ascii="Times New Roman" w:hAnsi="Times New Roman" w:cs="Times New Roman"/>
+          <w:b/>
+          <w:bCs/>
+          <w:sz w:val="16"/>
+          <w:szCs w:val="16"/>
+        </w:rPr>
+        <w:t>“Machine Learning Theory”</w:t>
+      </w:r>
+      <w:r>
+        <w:rPr>
+          <w:rFonts w:ascii="Times New Roman" w:hAnsi="Times New Roman" w:cs="Times New Roman"/>
+          <w:b/>
+          <w:bCs/>
+          <w:sz w:val="16"/>
+          <w:szCs w:val="16"/>
+        </w:rPr>
+        <w:t>,</w:t>
+      </w:r>
+      <w:r>
+        <w:rPr>
+          <w:rFonts w:ascii="Times New Roman" w:hAnsi="Times New Roman" w:cs="Times New Roman"/>
+          <w:b/>
+          <w:bCs/>
+          <w:sz w:val="16"/>
+          <w:szCs w:val="16"/>
+        </w:rPr>
+        <w:t>]</w:t>
+      </w:r>
+      <w:r>
+        <w:rPr>
+          <w:sz w:val="24"/>
+          <w:szCs w:val="24"/>
+        </w:rPr>
+        <w:t xml:space="preserve"> </w:t>
+      </w:r>
+      <w:r>
+        <w:rPr>
+          <w:sz w:val="24"/>
+          <w:szCs w:val="24"/>
+        </w:rPr>
+        <w:t>“</w:t>
+      </w:r>
+      <w:r>
+        <w:rPr>
+          <w:sz w:val="24"/>
+          <w:szCs w:val="24"/>
+        </w:rPr>
+        <w:t>t</w:t>
+      </w:r>
+      <w:r>
+        <w:rPr>
+          <w:sz w:val="24"/>
+          <w:szCs w:val="24"/>
+        </w:rPr>
+        <w:t>his field seeks to understand at a precise mathematical level what capabil</w:t>
+      </w:r>
+      <w:r>
+        <w:rPr>
+          <w:sz w:val="24"/>
+          <w:szCs w:val="24"/>
+        </w:rPr>
+        <w:t>ities and information are funda</w:t>
+      </w:r>
+      <w:r>
+        <w:rPr>
+          <w:sz w:val="24"/>
+          <w:szCs w:val="24"/>
+        </w:rPr>
+        <w:t>mentally needed to learn different kinds of tasks successfully, and to understand the basic algorithmic principles involved in getting computers to lea</w:t>
+      </w:r>
+      <w:r>
+        <w:rPr>
+          <w:sz w:val="24"/>
+          <w:szCs w:val="24"/>
+        </w:rPr>
+        <w:t xml:space="preserve">rn from data and to improve </w:t>
+      </w:r>
+      <w:r>
+        <w:rPr>
+          <w:sz w:val="24"/>
+          <w:szCs w:val="24"/>
+        </w:rPr>
+        <w:t>per</w:t>
+      </w:r>
+      <w:r>
+        <w:rPr>
+          <w:sz w:val="24"/>
+          <w:szCs w:val="24"/>
+        </w:rPr>
+        <w:t>formance</w:t>
+      </w:r>
+      <w:r>
+        <w:rPr>
+          <w:sz w:val="24"/>
+          <w:szCs w:val="24"/>
+        </w:rPr>
+        <w:t xml:space="preserve"> with feedback</w:t>
+      </w:r>
+      <w:r>
+        <w:rPr>
+          <w:rFonts w:ascii="CMR12" w:hAnsi="CMR12" w:cs="CMR12"/>
+          <w:sz w:val="24"/>
+          <w:szCs w:val="24"/>
+        </w:rPr>
+        <w:t>.</w:t>
+      </w:r>
+      <w:r>
+        <w:rPr>
+          <w:rFonts w:ascii="CMR12" w:hAnsi="CMR12" w:cs="CMR12"/>
+          <w:sz w:val="24"/>
+          <w:szCs w:val="24"/>
+        </w:rPr>
+        <w:t>”</w:t>
+      </w:r>
+      <w:r>
+        <w:rPr>
+          <w:sz w:val="24"/>
+          <w:szCs w:val="24"/>
+        </w:rPr>
+        <w:t xml:space="preserve"> </w:t>
+      </w:r>
+      <w:r>
+        <w:rPr>
+          <w:sz w:val="24"/>
+          <w:szCs w:val="24"/>
+        </w:rPr>
+        <w:t xml:space="preserve"> &lt;</w:t>
+      </w:r>
+      <w:r>
+        <w:rPr>
+          <w:rFonts w:hint="cs"/>
+          <w:sz w:val="24"/>
+          <w:szCs w:val="24"/>
+          <w:highlight w:val="yellow"/>
+          <w:rtl/>
+        </w:rPr>
+        <w:t>להכניס קשר</w:t>
+      </w:r>
+      <w:r>
+        <w:rPr>
+          <w:rFonts w:hint="cs"/>
+          <w:sz w:val="24"/>
+          <w:szCs w:val="24"/>
+          <w:rtl/>
+        </w:rPr>
+        <w:t xml:space="preserve"> </w:t>
+      </w:r>
+      <w:r>
+        <w:rPr>
+          <w:sz w:val="24"/>
+          <w:szCs w:val="24"/>
+        </w:rPr>
+        <w:t>&gt;</w:t>
+      </w:r>
+    </w:p>
+    <w:p>
+      <w:pPr>
+        <w:autoSpaceDE w:val="0"/>
+        <w:autoSpaceDN w:val="0"/>
+        <w:adjustRightInd w:val="0"/>
+        <w:spacing w:after="0" w:line="240" w:lineRule="auto"/>
+        <w:rPr>
+          <w:b/>
+          <w:bCs/>
+          <w:sz w:val="24"/>
+          <w:szCs w:val="24"/>
+        </w:rPr>
+      </w:pPr>
+    </w:p>
+    <w:p>
+      <w:pPr>
+        <w:autoSpaceDE w:val="0"/>
+        <w:autoSpaceDN w:val="0"/>
+        <w:adjustRightInd w:val="0"/>
+        <w:spacing w:after="0" w:line="240" w:lineRule="auto"/>
+        <w:rPr>
+          <w:b/>
+          <w:bCs/>
+          <w:sz w:val="24"/>
+          <w:szCs w:val="24"/>
+        </w:rPr>
+      </w:pPr>
+      <w:r>
+        <w:rPr>
+          <w:b/>
+          <w:bCs/>
+          <w:sz w:val="24"/>
+          <w:szCs w:val="24"/>
+        </w:rPr>
+        <w:t>4.</w:t>
+      </w:r>
+      <w:r>
+        <w:rPr>
+          <w:b/>
+          <w:bCs/>
+          <w:sz w:val="24"/>
+          <w:szCs w:val="24"/>
+        </w:rPr>
+        <w:t>3.1</w:t>
+      </w:r>
+      <w:r>
+        <w:rPr>
+          <w:b/>
+          <w:bCs/>
+          <w:sz w:val="24"/>
+          <w:szCs w:val="24"/>
+        </w:rPr>
+        <w:t xml:space="preserve"> Machine Learning for User Modeling</w:t>
+      </w:r>
+    </w:p>
+    <w:p>
+      <w:pPr>
+        <w:autoSpaceDE w:val="0"/>
+        <w:autoSpaceDN w:val="0"/>
+        <w:adjustRightInd w:val="0"/>
+        <w:spacing w:after="0" w:line="240" w:lineRule="auto"/>
+        <w:rPr>
+          <w:sz w:val="24"/>
+          <w:szCs w:val="24"/>
+        </w:rPr>
+      </w:pPr>
+      <w:r>
+        <w:rPr>
+          <w:sz w:val="24"/>
+          <w:szCs w:val="24"/>
+        </w:rPr>
+        <w:t xml:space="preserve">The aspect of machine learning is </w:t>
+      </w:r>
+      <w:r>
+        <w:rPr>
+          <w:sz w:val="24"/>
+          <w:szCs w:val="24"/>
+        </w:rPr>
+        <w:t>mentioned</w:t>
+      </w:r>
+      <w:r>
+        <w:rPr>
+          <w:sz w:val="24"/>
+          <w:szCs w:val="24"/>
+        </w:rPr>
+        <w:t xml:space="preserve"> in few </w:t>
+      </w:r>
+      <w:r>
+        <w:rPr>
+          <w:rFonts w:ascii="Tahoma" w:hAnsi="Tahoma" w:cs="Tahoma"/>
+          <w:sz w:val="20"/>
+          <w:szCs w:val="20"/>
+        </w:rPr>
+        <w:t xml:space="preserve">researcher, </w:t>
+      </w:r>
+      <w:r>
+        <w:rPr>
+          <w:rFonts w:ascii="Tahoma" w:hAnsi="Tahoma" w:cs="Tahoma"/>
+          <w:sz w:val="20"/>
+          <w:szCs w:val="20"/>
+        </w:rPr>
+        <w:t>GEOFFREY I.WEBB, MICHAEL J. PAZZANI and DANIEL BILLSUS</w:t>
+      </w:r>
+      <w:r>
+        <w:rPr>
+          <w:rFonts w:ascii="Tahoma" w:hAnsi="Tahoma" w:cs="Tahoma"/>
+          <w:sz w:val="20"/>
+          <w:szCs w:val="20"/>
+        </w:rPr>
+        <w:t>[“</w:t>
+      </w:r>
+      <w:r>
+        <w:rPr>
+          <w:rFonts w:ascii="Times New Roman" w:hAnsi="Times New Roman" w:cs="Times New Roman"/>
+          <w:b/>
+          <w:bCs/>
+          <w:sz w:val="16"/>
+          <w:szCs w:val="16"/>
+        </w:rPr>
+        <w:t>Machine Learning for User Modeling</w:t>
+      </w:r>
+      <w:r>
+        <w:rPr>
+          <w:rFonts w:ascii="Times New Roman" w:hAnsi="Times New Roman" w:cs="Times New Roman"/>
+          <w:b/>
+          <w:bCs/>
+          <w:sz w:val="16"/>
+          <w:szCs w:val="16"/>
+        </w:rPr>
+        <w:t>”,2001</w:t>
+      </w:r>
+      <w:r>
+        <w:rPr>
+          <w:rFonts w:ascii="Tahoma" w:hAnsi="Tahoma" w:cs="Tahoma"/>
+          <w:sz w:val="20"/>
+          <w:szCs w:val="20"/>
+        </w:rPr>
+        <w:t>]</w:t>
+      </w:r>
+      <w:r>
+        <w:rPr>
+          <w:sz w:val="24"/>
+          <w:szCs w:val="24"/>
+        </w:rPr>
+        <w:t xml:space="preserve">have been </w:t>
+      </w:r>
+      <w:r>
+        <w:rPr>
+          <w:sz w:val="24"/>
+          <w:szCs w:val="24"/>
+        </w:rPr>
+        <w:t>concluded</w:t>
+      </w:r>
+      <w:r>
+        <w:rPr>
+          <w:sz w:val="24"/>
+          <w:szCs w:val="24"/>
+        </w:rPr>
+        <w:t xml:space="preserve"> critical issues </w:t>
+      </w:r>
+      <w:r>
+        <w:rPr>
+          <w:sz w:val="24"/>
+          <w:szCs w:val="24"/>
+        </w:rPr>
+        <w:t xml:space="preserve">for finding a good </w:t>
+      </w:r>
+      <w:r>
+        <w:rPr>
+          <w:sz w:val="24"/>
+          <w:szCs w:val="24"/>
+        </w:rPr>
+        <w:t>algorithm in</w:t>
+      </w:r>
+      <w:r>
+        <w:rPr>
+          <w:sz w:val="24"/>
+          <w:szCs w:val="24"/>
+        </w:rPr>
+        <w:t xml:space="preserve"> your user modeling:</w:t>
+      </w:r>
+    </w:p>
+    <w:p>
+      <w:pPr>
+        <w:autoSpaceDE w:val="0"/>
+        <w:autoSpaceDN w:val="0"/>
+        <w:adjustRightInd w:val="0"/>
+        <w:spacing w:after="0" w:line="240" w:lineRule="auto"/>
+        <w:rPr>
+          <w:rFonts w:ascii="Tahoma" w:hAnsi="Tahoma" w:cs="Tahoma"/>
+          <w:sz w:val="20"/>
+          <w:szCs w:val="20"/>
+        </w:rPr>
+      </w:pPr>
+    </w:p>
+    <w:p>
+      <w:pPr>
+        <w:pStyle w:val="ListParagraph"/>
+        <w:numPr>
+          <w:ilvl w:val="0"/>
+          <w:numId w:val="6"/>
+        </w:numPr>
+        <w:autoSpaceDE w:val="0"/>
+        <w:autoSpaceDN w:val="0"/>
+        <w:adjustRightInd w:val="0"/>
+        <w:rPr>
+          <w:rFonts w:ascii="Tahoma" w:hAnsi="Tahoma" w:cs="Tahoma"/>
+          <w:sz w:val="20"/>
+          <w:szCs w:val="20"/>
+        </w:rPr>
+      </w:pPr>
+      <w:r>
+        <w:rPr>
+          <w:rFonts w:ascii="Tahoma" w:hAnsi="Tahoma" w:cs="Tahoma"/>
+          <w:b/>
+          <w:bCs/>
+          <w:sz w:val="22"/>
+          <w:szCs w:val="22"/>
+        </w:rPr>
+        <w:t>The</w:t>
+      </w:r>
+      <w:r>
+        <w:rPr>
+          <w:rFonts w:ascii="Tahoma" w:hAnsi="Tahoma" w:cs="Tahoma"/>
+          <w:b/>
+          <w:bCs/>
+          <w:sz w:val="22"/>
+          <w:szCs w:val="22"/>
+        </w:rPr>
+        <w:t xml:space="preserve"> need for large data sets</w:t>
+      </w:r>
+      <w:r>
+        <w:rPr>
+          <w:rFonts w:ascii="Tahoma" w:hAnsi="Tahoma" w:cs="Tahoma"/>
+          <w:sz w:val="20"/>
+          <w:szCs w:val="20"/>
+        </w:rPr>
+        <w:t xml:space="preserve"> –</w:t>
+      </w:r>
+      <w:r>
+        <w:rPr>
+          <w:rFonts w:ascii="Tahoma" w:hAnsi="Tahoma" w:cs="Tahoma"/>
+          <w:sz w:val="20"/>
+          <w:szCs w:val="20"/>
+        </w:rPr>
+        <w:t xml:space="preserve"> </w:t>
+      </w:r>
+      <w:r>
+        <w:rPr>
+          <w:rFonts w:asciiTheme="minorHAnsi" w:eastAsiaTheme="minorHAnsi" w:hAnsiTheme="minorHAnsi" w:cstheme="minorBidi"/>
+        </w:rPr>
+        <w:t xml:space="preserve">like </w:t>
+      </w:r>
+      <w:r>
+        <w:rPr>
+          <w:rFonts w:asciiTheme="minorHAnsi" w:eastAsiaTheme="minorHAnsi" w:hAnsiTheme="minorHAnsi" w:cstheme="minorBidi"/>
+        </w:rPr>
+        <w:t>we mention before it’s hard to predict user behavior from few observation</w:t>
+      </w:r>
+      <w:r>
+        <w:rPr>
+          <w:rFonts w:asciiTheme="minorHAnsi" w:eastAsiaTheme="minorHAnsi" w:hAnsiTheme="minorHAnsi" w:cstheme="minorBidi"/>
+        </w:rPr>
+        <w:t>,</w:t>
+      </w:r>
+      <w:r>
+        <w:rPr>
+          <w:rFonts w:asciiTheme="minorHAnsi" w:eastAsiaTheme="minorHAnsi" w:hAnsiTheme="minorHAnsi" w:cstheme="minorBidi"/>
+        </w:rPr>
+        <w:t xml:space="preserve"> the main reason for bad prediction </w:t>
+      </w:r>
+      <w:r>
+        <w:rPr>
+          <w:rFonts w:asciiTheme="minorHAnsi" w:eastAsiaTheme="minorHAnsi" w:hAnsiTheme="minorHAnsi" w:cstheme="minorBidi"/>
+        </w:rPr>
+        <w:t>its</w:t>
+      </w:r>
+      <w:r>
+        <w:rPr>
+          <w:rFonts w:asciiTheme="minorHAnsi" w:eastAsiaTheme="minorHAnsi" w:hAnsiTheme="minorHAnsi" w:cstheme="minorBidi"/>
+        </w:rPr>
+        <w:t xml:space="preserve"> machine abilities</w:t>
+      </w:r>
+      <w:r>
+        <w:rPr>
+          <w:rFonts w:asciiTheme="minorHAnsi" w:eastAsiaTheme="minorHAnsi" w:hAnsiTheme="minorHAnsi" w:cstheme="minorBidi"/>
+        </w:rPr>
+        <w:t xml:space="preserve"> for finding the ‘correct’ answer. </w:t>
+      </w:r>
+      <w:r>
+        <w:rPr>
+          <w:rFonts w:asciiTheme="minorHAnsi" w:eastAsiaTheme="minorHAnsi" w:hAnsiTheme="minorHAnsi" w:cstheme="minorBidi"/>
+        </w:rPr>
+        <w:t>Most</w:t>
+      </w:r>
+      <w:r>
+        <w:rPr>
+          <w:rFonts w:asciiTheme="minorHAnsi" w:eastAsiaTheme="minorHAnsi" w:hAnsiTheme="minorHAnsi" w:cstheme="minorBidi"/>
+        </w:rPr>
+        <w:t xml:space="preserve"> machine learning algorithm</w:t>
+      </w:r>
+      <w:r>
+        <w:rPr>
+          <w:rFonts w:asciiTheme="minorHAnsi" w:eastAsiaTheme="minorHAnsi" w:hAnsiTheme="minorHAnsi" w:cstheme="minorBidi"/>
+        </w:rPr>
+        <w:t>s</w:t>
+      </w:r>
+      <w:r>
+        <w:rPr>
+          <w:rFonts w:asciiTheme="minorHAnsi" w:eastAsiaTheme="minorHAnsi" w:hAnsiTheme="minorHAnsi" w:cstheme="minorBidi"/>
+        </w:rPr>
+        <w:t xml:space="preserve"> are base on past users </w:t>
+      </w:r>
+      <w:r>
+        <w:rPr>
+          <w:rFonts w:asciiTheme="minorHAnsi" w:eastAsiaTheme="minorHAnsi" w:hAnsiTheme="minorHAnsi" w:cstheme="minorBidi"/>
+        </w:rPr>
+        <w:t>knowledge,</w:t>
+      </w:r>
+      <w:r>
+        <w:rPr>
+          <w:rFonts w:asciiTheme="minorHAnsi" w:eastAsiaTheme="minorHAnsi" w:hAnsiTheme="minorHAnsi" w:cstheme="minorBidi"/>
+        </w:rPr>
+        <w:t xml:space="preserve"> if the data sets will be poor it</w:t>
+      </w:r>
+      <w:r>
+        <w:rPr>
+          <w:rFonts w:asciiTheme="minorHAnsi" w:eastAsiaTheme="minorHAnsi" w:hAnsiTheme="minorHAnsi" w:cstheme="minorBidi"/>
+        </w:rPr>
+        <w:t>’s</w:t>
+      </w:r>
+      <w:r>
+        <w:rPr>
+          <w:rFonts w:asciiTheme="minorHAnsi" w:eastAsiaTheme="minorHAnsi" w:hAnsiTheme="minorHAnsi" w:cstheme="minorBidi"/>
+        </w:rPr>
+        <w:t xml:space="preserve"> will represent only few of user </w:t>
+      </w:r>
+      <w:r>
+        <w:rPr>
+          <w:rFonts w:asciiTheme="minorHAnsi" w:eastAsiaTheme="minorHAnsi" w:hAnsiTheme="minorHAnsi" w:cstheme="minorBidi"/>
+        </w:rPr>
+        <w:t>population</w:t>
+      </w:r>
+      <w:r>
+        <w:rPr>
+          <w:rFonts w:asciiTheme="minorHAnsi" w:eastAsiaTheme="minorHAnsi" w:hAnsiTheme="minorHAnsi" w:cstheme="minorBidi"/>
+        </w:rPr>
+        <w:t xml:space="preserve">. </w:t>
+      </w:r>
+      <w:r>
+        <w:rPr>
+          <w:rFonts w:asciiTheme="minorHAnsi" w:eastAsiaTheme="minorHAnsi" w:hAnsiTheme="minorHAnsi" w:cstheme="minorBidi"/>
+        </w:rPr>
+        <w:t xml:space="preserve">Therefore when the adaptive </w:t>
+      </w:r>
+      <w:r>
+        <w:rPr>
+          <w:rFonts w:asciiTheme="minorHAnsi" w:eastAsiaTheme="minorHAnsi" w:hAnsiTheme="minorHAnsi" w:cstheme="minorBidi"/>
+        </w:rPr>
+        <w:t>applications need</w:t>
+      </w:r>
+      <w:r>
+        <w:rPr>
+          <w:rFonts w:asciiTheme="minorHAnsi" w:eastAsiaTheme="minorHAnsi" w:hAnsiTheme="minorHAnsi" w:cstheme="minorBidi"/>
+        </w:rPr>
+        <w:t xml:space="preserve"> to predict any user action it’s must base on large user fact</w:t>
+      </w:r>
+      <w:r>
+        <w:rPr>
+          <w:rFonts w:asciiTheme="minorHAnsi" w:eastAsiaTheme="minorHAnsi" w:hAnsiTheme="minorHAnsi" w:cstheme="minorBidi"/>
+        </w:rPr>
+        <w:t>s</w:t>
+      </w:r>
+      <w:r>
+        <w:rPr>
+          <w:rFonts w:asciiTheme="minorHAnsi" w:eastAsiaTheme="minorHAnsi" w:hAnsiTheme="minorHAnsi" w:cstheme="minorBidi"/>
+        </w:rPr>
+        <w:t xml:space="preserve"> and </w:t>
+      </w:r>
+      <w:r>
+        <w:rPr>
+          <w:rFonts w:asciiTheme="minorHAnsi" w:eastAsiaTheme="minorHAnsi" w:hAnsiTheme="minorHAnsi" w:cstheme="minorBidi"/>
+        </w:rPr>
+        <w:t>estimate</w:t>
+      </w:r>
+      <w:r>
+        <w:rPr>
+          <w:rFonts w:asciiTheme="minorHAnsi" w:eastAsiaTheme="minorHAnsi" w:hAnsiTheme="minorHAnsi" w:cstheme="minorBidi"/>
+        </w:rPr>
+        <w:t xml:space="preserve"> the action according to population </w:t>
+      </w:r>
+      <w:r>
+        <w:rPr>
+          <w:rFonts w:asciiTheme="minorHAnsi" w:eastAsiaTheme="minorHAnsi" w:hAnsiTheme="minorHAnsi" w:cstheme="minorBidi"/>
+        </w:rPr>
+        <w:t>expectancy</w:t>
+      </w:r>
+      <w:r>
+        <w:rPr>
+          <w:rFonts w:asciiTheme="minorHAnsi" w:eastAsiaTheme="minorHAnsi" w:hAnsiTheme="minorHAnsi" w:cstheme="minorBidi"/>
+        </w:rPr>
+        <w:t xml:space="preserve">. Even more </w:t>
+      </w:r>
+      <w:r>
+        <w:rPr>
+          <w:rFonts w:asciiTheme="minorHAnsi" w:eastAsiaTheme="minorHAnsi" w:hAnsiTheme="minorHAnsi" w:cstheme="minorBidi"/>
+        </w:rPr>
+        <w:t xml:space="preserve">important it’s to change the prediction when the </w:t>
+      </w:r>
+      <w:r>
+        <w:rPr>
+          <w:rFonts w:asciiTheme="minorHAnsi" w:eastAsiaTheme="minorHAnsi" w:hAnsiTheme="minorHAnsi" w:cstheme="minorBidi"/>
+        </w:rPr>
+        <w:t>population changes</w:t>
+      </w:r>
+      <w:r>
+        <w:rPr>
+          <w:rFonts w:asciiTheme="minorHAnsi" w:eastAsiaTheme="minorHAnsi" w:hAnsiTheme="minorHAnsi" w:cstheme="minorBidi"/>
+        </w:rPr>
+        <w:t xml:space="preserve"> her </w:t>
+      </w:r>
+      <w:r>
+        <w:rPr>
+          <w:rFonts w:asciiTheme="minorHAnsi" w:eastAsiaTheme="minorHAnsi" w:hAnsiTheme="minorHAnsi" w:cstheme="minorBidi"/>
+        </w:rPr>
+        <w:t xml:space="preserve">opinion, the prediction need to be </w:t>
+      </w:r>
+      <w:r>
+        <w:rPr>
+          <w:rFonts w:asciiTheme="minorHAnsi" w:eastAsiaTheme="minorHAnsi" w:hAnsiTheme="minorHAnsi" w:cstheme="minorBidi"/>
+        </w:rPr>
+        <w:t>consistent</w:t>
+      </w:r>
+      <w:r>
+        <w:rPr>
+          <w:rFonts w:asciiTheme="minorHAnsi" w:eastAsiaTheme="minorHAnsi" w:hAnsiTheme="minorHAnsi" w:cstheme="minorBidi"/>
+        </w:rPr>
+        <w:t xml:space="preserve"> with most pupation and to be update according to it.  </w:t>
+      </w:r>
+    </w:p>
+    <w:p>
+      <w:pPr>
+        <w:pStyle w:val="ListParagraph"/>
+        <w:numPr>
+          <w:ilvl w:val="0"/>
+          <w:numId w:val="6"/>
+        </w:numPr>
+        <w:autoSpaceDE w:val="0"/>
+        <w:autoSpaceDN w:val="0"/>
+        <w:adjustRightInd w:val="0"/>
+        <w:rPr>
+          <w:rFonts w:asciiTheme="minorHAnsi" w:eastAsiaTheme="minorHAnsi" w:hAnsiTheme="minorHAnsi" w:cstheme="minorBidi"/>
+        </w:rPr>
+      </w:pPr>
+      <w:r>
+        <w:rPr>
+          <w:rFonts w:ascii="Tahoma" w:hAnsi="Tahoma" w:cs="Tahoma"/>
+          <w:b/>
+          <w:bCs/>
+          <w:sz w:val="22"/>
+          <w:szCs w:val="22"/>
+        </w:rPr>
+        <w:t>The need for labeled data –</w:t>
+      </w:r>
+      <w:r>
+        <w:rPr>
+          <w:rFonts w:asciiTheme="minorHAnsi" w:eastAsiaTheme="minorHAnsi" w:hAnsiTheme="minorHAnsi" w:cstheme="minorBidi"/>
+        </w:rPr>
+        <w:t xml:space="preserve">in </w:t>
+      </w:r>
+      <w:r>
+        <w:rPr>
+          <w:rFonts w:asciiTheme="minorHAnsi" w:eastAsiaTheme="minorHAnsi" w:hAnsiTheme="minorHAnsi" w:cstheme="minorBidi"/>
+        </w:rPr>
+        <w:t xml:space="preserve">section 3 we mention the importance of dynamitic storage </w:t>
+      </w:r>
+      <w:r>
+        <w:rPr>
+          <w:rFonts w:asciiTheme="minorHAnsi" w:eastAsiaTheme="minorHAnsi" w:hAnsiTheme="minorHAnsi" w:cstheme="minorBidi"/>
+        </w:rPr>
+        <w:t>data,</w:t>
+      </w:r>
+      <w:r>
+        <w:rPr>
+          <w:rFonts w:asciiTheme="minorHAnsi" w:eastAsiaTheme="minorHAnsi" w:hAnsiTheme="minorHAnsi" w:cstheme="minorBidi"/>
+        </w:rPr>
+        <w:t xml:space="preserve"> we also mention to build ontology </w:t>
+      </w:r>
+      <w:r>
+        <w:rPr>
+          <w:rFonts w:asciiTheme="minorHAnsi" w:eastAsiaTheme="minorHAnsi" w:hAnsiTheme="minorHAnsi" w:cstheme="minorBidi"/>
+        </w:rPr>
+        <w:t>in your data base for saving user data,</w:t>
+      </w:r>
+      <w:r>
+        <w:rPr>
+          <w:rFonts w:asciiTheme="minorHAnsi" w:eastAsiaTheme="minorHAnsi" w:hAnsiTheme="minorHAnsi" w:cstheme="minorBidi"/>
+        </w:rPr>
+        <w:t xml:space="preserve"> but for sorting and saving user data we need to label this data according to the user </w:t>
+      </w:r>
+      <w:r>
+        <w:rPr>
+          <w:rFonts w:asciiTheme="minorHAnsi" w:eastAsiaTheme="minorHAnsi" w:hAnsiTheme="minorHAnsi" w:cstheme="minorBidi"/>
+        </w:rPr>
+        <w:t>preference</w:t>
+      </w:r>
+      <w:r>
+        <w:rPr>
+          <w:rFonts w:asciiTheme="minorHAnsi" w:eastAsiaTheme="minorHAnsi" w:hAnsiTheme="minorHAnsi" w:cstheme="minorBidi"/>
+        </w:rPr>
+        <w:t xml:space="preserve">. to gain this labeling   </w:t>
+      </w:r>
+    </w:p>
+    <w:p>
+      <w:pPr>
+        <w:pStyle w:val="ListParagraph"/>
+        <w:autoSpaceDE w:val="0"/>
+        <w:autoSpaceDN w:val="0"/>
+        <w:adjustRightInd w:val="0"/>
+        <w:rPr>
+          <w:rFonts w:ascii="Tahoma" w:hAnsi="Tahoma" w:cs="Tahoma"/>
+          <w:sz w:val="20"/>
+          <w:szCs w:val="20"/>
+        </w:rPr>
+      </w:pPr>
+    </w:p>
+    <w:p>
+      <w:pPr>
+        <w:autoSpaceDE w:val="0"/>
+        <w:autoSpaceDN w:val="0"/>
+        <w:adjustRightInd w:val="0"/>
+        <w:spacing w:after="0" w:line="240" w:lineRule="auto"/>
+        <w:rPr>
+          <w:sz w:val="24"/>
+          <w:szCs w:val="24"/>
+        </w:rPr>
+      </w:pPr>
+      <w:r>
+        <w:rPr>
+          <w:rFonts w:ascii="Tahoma" w:hAnsi="Tahoma" w:cs="Tahoma"/>
+          <w:sz w:val="20"/>
+          <w:szCs w:val="20"/>
+        </w:rPr>
+        <w:t xml:space="preserve">  </w:t>
+      </w:r>
+    </w:p>
+    <w:p>
+      <w:pPr>
+        <w:autoSpaceDE w:val="0"/>
+        <w:autoSpaceDN w:val="0"/>
+        <w:adjustRightInd w:val="0"/>
+        <w:spacing w:after="0" w:line="240" w:lineRule="auto"/>
+        <w:rPr>
+          <w:sz w:val="24"/>
+          <w:szCs w:val="24"/>
+        </w:rPr>
+      </w:pPr>
+      <w:r>
+        <w:rPr>
+          <w:sz w:val="24"/>
+          <w:szCs w:val="24"/>
+        </w:rPr>
+        <w:t xml:space="preserve"> </w:t>
+      </w:r>
+    </w:p>
+    <w:p>
+      <w:pPr>
+        <w:autoSpaceDE w:val="0"/>
+        <w:autoSpaceDN w:val="0"/>
+        <w:adjustRightInd w:val="0"/>
+        <w:spacing w:after="0" w:line="240" w:lineRule="auto"/>
+        <w:rPr>
+          <w:b/>
+          <w:bCs/>
           <w:sz w:val="24"/>
           <w:szCs w:val="24"/>
         </w:rPr>
@@ -5313,6 +5980,92 @@
     </w:lvl>
   </w:abstractNum>
   <w:abstractNum w:abstractNumId="1">
+    <w:nsid w:val="1D783ABB"/>
+    <w:multiLevelType w:val="hybridMultilevel"/>
+    <w:tmpl w:val="CB760606"/>
+    <w:lvl w:ilvl="0" w:tplc="0409000F">
+      <w:start w:val="1"/>
+      <w:numFmt w:val="decimal"/>
+      <w:lvlText w:val="%1."/>
+      <w:lvlJc w:val="left"/>
+      <w:pPr>
+        <w:ind w:left="720" w:hanging="360"/>
+      </w:pPr>
+    </w:lvl>
+    <w:lvl w:ilvl="1" w:tplc="04090019" w:tentative="1">
+      <w:start w:val="1"/>
+      <w:numFmt w:val="lowerLetter"/>
+      <w:lvlText w:val="%2."/>
+      <w:lvlJc w:val="left"/>
+      <w:pPr>
+        <w:ind w:left="1440" w:hanging="360"/>
+      </w:pPr>
+    </w:lvl>
+    <w:lvl w:ilvl="2" w:tplc="0409001B" w:tentative="1">
+      <w:start w:val="1"/>
+      <w:numFmt w:val="lowerRoman"/>
+      <w:lvlText w:val="%3."/>
+      <w:lvlJc w:val="right"/>
+      <w:pPr>
+        <w:ind w:left="2160" w:hanging="180"/>
+      </w:pPr>
+    </w:lvl>
+    <w:lvl w:ilvl="3" w:tplc="0409000F" w:tentative="1">
+      <w:start w:val="1"/>
+      <w:numFmt w:val="decimal"/>
+      <w:lvlText w:val="%4."/>
+      <w:lvlJc w:val="left"/>
+      <w:pPr>
+        <w:ind w:left="2880" w:hanging="360"/>
+      </w:pPr>
+    </w:lvl>
+    <w:lvl w:ilvl="4" w:tplc="04090019" w:tentative="1">
+      <w:start w:val="1"/>
+      <w:numFmt w:val="lowerLetter"/>
+      <w:lvlText w:val="%5."/>
+      <w:lvlJc w:val="left"/>
+      <w:pPr>
+        <w:ind w:left="3600" w:hanging="360"/>
+      </w:pPr>
+    </w:lvl>
+    <w:lvl w:ilvl="5" w:tplc="0409001B" w:tentative="1">
+      <w:start w:val="1"/>
+      <w:numFmt w:val="lowerRoman"/>
+      <w:lvlText w:val="%6."/>
+      <w:lvlJc w:val="right"/>
+      <w:pPr>
+        <w:ind w:left="4320" w:hanging="180"/>
+      </w:pPr>
+    </w:lvl>
+    <w:lvl w:ilvl="6" w:tplc="0409000F" w:tentative="1">
+      <w:start w:val="1"/>
+      <w:numFmt w:val="decimal"/>
+      <w:lvlText w:val="%7."/>
+      <w:lvlJc w:val="left"/>
+      <w:pPr>
+        <w:ind w:left="5040" w:hanging="360"/>
+      </w:pPr>
+    </w:lvl>
+    <w:lvl w:ilvl="7" w:tplc="04090019" w:tentative="1">
+      <w:start w:val="1"/>
+      <w:numFmt w:val="lowerLetter"/>
+      <w:lvlText w:val="%8."/>
+      <w:lvlJc w:val="left"/>
+      <w:pPr>
+        <w:ind w:left="5760" w:hanging="360"/>
+      </w:pPr>
+    </w:lvl>
+    <w:lvl w:ilvl="8" w:tplc="0409001B" w:tentative="1">
+      <w:start w:val="1"/>
+      <w:numFmt w:val="lowerRoman"/>
+      <w:lvlText w:val="%9."/>
+      <w:lvlJc w:val="right"/>
+      <w:pPr>
+        <w:ind w:left="6480" w:hanging="180"/>
+      </w:pPr>
+    </w:lvl>
+  </w:abstractNum>
+  <w:abstractNum w:abstractNumId="2">
     <w:nsid w:val="2FCB374B"/>
     <w:multiLevelType w:val="hybridMultilevel"/>
     <w:tmpl w:val="2F8EAA32"/>
@@ -5428,7 +6181,7 @@
       </w:pPr>
     </w:lvl>
   </w:abstractNum>
-  <w:abstractNum w:abstractNumId="2">
+  <w:abstractNum w:abstractNumId="3">
     <w:nsid w:val="4664205B"/>
     <w:multiLevelType w:val="hybridMultilevel"/>
     <w:tmpl w:val="1356513C"/>
@@ -5541,7 +6294,7 @@
       </w:rPr>
     </w:lvl>
   </w:abstractNum>
-  <w:abstractNum w:abstractNumId="3">
+  <w:abstractNum w:abstractNumId="4">
     <w:nsid w:val="65A77EBE"/>
     <w:multiLevelType w:val="hybridMultilevel"/>
     <w:tmpl w:val="208AA750"/>
@@ -5681,7 +6434,7 @@
       </w:rPr>
     </w:lvl>
   </w:abstractNum>
-  <w:abstractNum w:abstractNumId="4">
+  <w:abstractNum w:abstractNumId="5">
     <w:nsid w:val="739436D2"/>
     <w:multiLevelType w:val="multilevel"/>
     <w:tmpl w:val="C2969F06"/>
@@ -5795,19 +6548,22 @@
     </w:lvl>
   </w:abstractNum>
   <w:num w:numId="1">
-    <w:abstractNumId w:val="1"/>
+    <w:abstractNumId w:val="2"/>
   </w:num>
   <w:num w:numId="2">
-    <w:abstractNumId w:val="3"/>
+    <w:abstractNumId w:val="4"/>
   </w:num>
   <w:num w:numId="3">
-    <w:abstractNumId w:val="2"/>
+    <w:abstractNumId w:val="3"/>
   </w:num>
   <w:num w:numId="4">
     <w:abstractNumId w:val="0"/>
   </w:num>
   <w:num w:numId="5">
-    <w:abstractNumId w:val="4"/>
+    <w:abstractNumId w:val="5"/>
+  </w:num>
+  <w:num w:numId="6">
+    <w:abstractNumId w:val="1"/>
   </w:num>
 </w:numbering>
 </file>
@@ -6317,7 +7073,7 @@
 </file>
 
 <file path=customXml/itemProps1.xml><?xml version="1.0" encoding="utf-8"?>
-<ds:datastoreItem xmlns:ds="http://schemas.openxmlformats.org/officeDocument/2006/customXml" ds:itemID="{A086D093-69DB-4902-B9E8-6CB5AB5E2480}">
+<ds:datastoreItem xmlns:ds="http://schemas.openxmlformats.org/officeDocument/2006/customXml" ds:itemID="{26ACDCE9-A6FF-48B3-9EF9-1B729246954F}">
   <ds:schemaRefs>
     <ds:schemaRef ds:uri="http://schemas.openxmlformats.org/officeDocument/2006/bibliography"/>
   </ds:schemaRefs>

</xml_diff>

<commit_message>
progress.... almost finish base line (80%) needed: * fix interdiction, and start . finish machine learning - need ending
</commit_message>
<xml_diff>
--- a/School/seminar/Changing machine decisions.docx
+++ b/School/seminar/Changing machine decisions.docx
@@ -961,7 +961,7 @@
       <w:pPr>
         <w:pStyle w:val="NoSpacing"/>
         <w:numPr>
-          <w:ilvl w:val="1"/>
+          <w:ilvl w:val="0"/>
           <w:numId w:val="5"/>
         </w:numPr>
         <w:rPr>
@@ -5561,8 +5561,125 @@
         <w:rPr>
           <w:rFonts w:asciiTheme="minorHAnsi" w:eastAsiaTheme="minorHAnsi" w:hAnsiTheme="minorHAnsi" w:cstheme="minorBidi"/>
         </w:rPr>
-        <w:t xml:space="preserve"> with most pupation and to be update according to it.  </w:t>
-      </w:r>
+        <w:t xml:space="preserve"> with most pupation and to be update according to it.</w:t>
+      </w:r>
+    </w:p>
+    <w:p>
+      <w:pPr>
+        <w:pStyle w:val="ListParagraph"/>
+        <w:numPr>
+          <w:ilvl w:val="1"/>
+          <w:numId w:val="6"/>
+        </w:numPr>
+        <w:autoSpaceDE w:val="0"/>
+        <w:autoSpaceDN w:val="0"/>
+        <w:adjustRightInd w:val="0"/>
+        <w:rPr>
+          <w:rFonts w:ascii="Tahoma" w:hAnsi="Tahoma" w:cs="Tahoma"/>
+          <w:sz w:val="20"/>
+          <w:szCs w:val="20"/>
+        </w:rPr>
+      </w:pPr>
+      <w:r>
+        <w:rPr>
+          <w:rFonts w:asciiTheme="minorHAnsi" w:eastAsiaTheme="minorHAnsi" w:hAnsiTheme="minorHAnsi" w:cstheme="minorBidi"/>
+        </w:rPr>
+        <w:t>Other</w:t>
+      </w:r>
+      <w:r>
+        <w:rPr>
+          <w:rFonts w:asciiTheme="minorHAnsi" w:eastAsiaTheme="minorHAnsi" w:hAnsiTheme="minorHAnsi" w:cstheme="minorBidi"/>
+        </w:rPr>
+        <w:t xml:space="preserve"> approach is to initialize liberties with data and to make </w:t>
+      </w:r>
+      <w:r>
+        <w:rPr>
+          <w:rFonts w:asciiTheme="minorHAnsi" w:eastAsiaTheme="minorHAnsi" w:hAnsiTheme="minorHAnsi" w:cstheme="minorBidi"/>
+        </w:rPr>
+        <w:t>‘correction’ from</w:t>
+      </w:r>
+      <w:r>
+        <w:rPr>
+          <w:rFonts w:asciiTheme="minorHAnsi" w:eastAsiaTheme="minorHAnsi" w:hAnsiTheme="minorHAnsi" w:cstheme="minorBidi"/>
+        </w:rPr>
+        <w:t xml:space="preserve"> the user.</w:t>
+      </w:r>
+    </w:p>
+    <w:p>
+      <w:pPr>
+        <w:pStyle w:val="ListParagraph"/>
+        <w:numPr>
+          <w:ilvl w:val="1"/>
+          <w:numId w:val="6"/>
+        </w:numPr>
+        <w:autoSpaceDE w:val="0"/>
+        <w:autoSpaceDN w:val="0"/>
+        <w:adjustRightInd w:val="0"/>
+        <w:rPr>
+          <w:rFonts w:ascii="Tahoma" w:hAnsi="Tahoma" w:cs="Tahoma"/>
+          <w:sz w:val="20"/>
+          <w:szCs w:val="20"/>
+        </w:rPr>
+      </w:pPr>
+      <w:r>
+        <w:rPr>
+          <w:rFonts w:asciiTheme="minorHAnsi" w:eastAsiaTheme="minorHAnsi" w:hAnsiTheme="minorHAnsi" w:cstheme="minorBidi"/>
+        </w:rPr>
+        <w:t>There is also to open source approach to let the user to determine the ‘correct’ data like wiki and them to use on this data.</w:t>
+      </w:r>
+    </w:p>
+    <w:p>
+      <w:pPr>
+        <w:pStyle w:val="ListParagraph"/>
+        <w:numPr>
+          <w:ilvl w:val="1"/>
+          <w:numId w:val="6"/>
+        </w:numPr>
+        <w:autoSpaceDE w:val="0"/>
+        <w:autoSpaceDN w:val="0"/>
+        <w:adjustRightInd w:val="0"/>
+        <w:rPr>
+          <w:rFonts w:asciiTheme="minorHAnsi" w:eastAsiaTheme="minorHAnsi" w:hAnsiTheme="minorHAnsi" w:cstheme="minorBidi"/>
+        </w:rPr>
+      </w:pPr>
+      <w:r>
+        <w:rPr>
+          <w:rFonts w:asciiTheme="minorHAnsi" w:eastAsiaTheme="minorHAnsi" w:hAnsiTheme="minorHAnsi" w:cstheme="minorBidi"/>
+        </w:rPr>
+        <w:t xml:space="preserve">There is </w:t>
+      </w:r>
+      <w:r>
+        <w:rPr>
+          <w:rFonts w:ascii="Tahoma" w:hAnsi="Tahoma" w:cs="Tahoma"/>
+          <w:sz w:val="20"/>
+          <w:szCs w:val="20"/>
+        </w:rPr>
+        <w:t xml:space="preserve">repetition </w:t>
+      </w:r>
+      <w:r>
+        <w:rPr>
+          <w:rFonts w:asciiTheme="minorHAnsi" w:eastAsiaTheme="minorHAnsi" w:hAnsiTheme="minorHAnsi" w:cstheme="minorBidi"/>
+        </w:rPr>
+        <w:t>approach -</w:t>
+      </w:r>
+      <w:r>
+        <w:rPr>
+          <w:rFonts w:asciiTheme="minorHAnsi" w:eastAsiaTheme="minorHAnsi" w:hAnsiTheme="minorHAnsi" w:cstheme="minorBidi"/>
+        </w:rPr>
+        <w:t xml:space="preserve"> it is possible to structure the task so that a learned model need not exactly replicate the user's decision.</w:t>
+      </w:r>
+    </w:p>
+    <w:p>
+      <w:pPr>
+        <w:pStyle w:val="ListParagraph"/>
+        <w:autoSpaceDE w:val="0"/>
+        <w:autoSpaceDN w:val="0"/>
+        <w:adjustRightInd w:val="0"/>
+        <w:ind w:left="1080"/>
+        <w:rPr>
+          <w:rFonts w:asciiTheme="minorHAnsi" w:eastAsiaTheme="minorHAnsi" w:hAnsiTheme="minorHAnsi" w:cstheme="minorBidi"/>
+        </w:rPr>
+      </w:pPr>
     </w:p>
     <w:p>
       <w:pPr>
@@ -5592,13 +5709,7 @@
         <w:rPr>
           <w:rFonts w:asciiTheme="minorHAnsi" w:eastAsiaTheme="minorHAnsi" w:hAnsiTheme="minorHAnsi" w:cstheme="minorBidi"/>
         </w:rPr>
-        <w:t xml:space="preserve">in </w:t>
-      </w:r>
-      <w:r>
-        <w:rPr>
-          <w:rFonts w:asciiTheme="minorHAnsi" w:eastAsiaTheme="minorHAnsi" w:hAnsiTheme="minorHAnsi" w:cstheme="minorBidi"/>
-        </w:rPr>
-        <w:t xml:space="preserve">section 3 we mention the importance of dynamitic storage </w:t>
+        <w:t xml:space="preserve">in section 3 we mention the importance of dynamitic storage </w:t>
       </w:r>
       <w:r>
         <w:rPr>
@@ -5628,13 +5739,361 @@
         <w:rPr>
           <w:rFonts w:asciiTheme="minorHAnsi" w:eastAsiaTheme="minorHAnsi" w:hAnsiTheme="minorHAnsi" w:cstheme="minorBidi"/>
         </w:rPr>
-        <w:t>preference</w:t>
-      </w:r>
-      <w:r>
-        <w:rPr>
-          <w:rFonts w:asciiTheme="minorHAnsi" w:eastAsiaTheme="minorHAnsi" w:hAnsiTheme="minorHAnsi" w:cstheme="minorBidi"/>
-        </w:rPr>
-        <w:t xml:space="preserve">. to gain this labeling   </w:t>
+        <w:t xml:space="preserve">preference. </w:t>
+      </w:r>
+      <w:r>
+        <w:rPr>
+          <w:rFonts w:asciiTheme="minorHAnsi" w:eastAsiaTheme="minorHAnsi" w:hAnsiTheme="minorHAnsi" w:cstheme="minorBidi"/>
+        </w:rPr>
+        <w:t xml:space="preserve">We can archive this task in </w:t>
+      </w:r>
+      <w:r>
+        <w:rPr>
+          <w:rFonts w:asciiTheme="minorHAnsi" w:eastAsiaTheme="minorHAnsi" w:hAnsiTheme="minorHAnsi" w:cstheme="minorBidi"/>
+        </w:rPr>
+        <w:t xml:space="preserve">three </w:t>
+      </w:r>
+      <w:r>
+        <w:rPr>
+          <w:rFonts w:asciiTheme="minorHAnsi" w:eastAsiaTheme="minorHAnsi" w:hAnsiTheme="minorHAnsi" w:cstheme="minorBidi"/>
+        </w:rPr>
+        <w:t>approaches :</w:t>
+      </w:r>
+    </w:p>
+    <w:p>
+      <w:pPr>
+        <w:pStyle w:val="ListParagraph"/>
+        <w:numPr>
+          <w:ilvl w:val="1"/>
+          <w:numId w:val="6"/>
+        </w:numPr>
+        <w:autoSpaceDE w:val="0"/>
+        <w:autoSpaceDN w:val="0"/>
+        <w:adjustRightInd w:val="0"/>
+        <w:rPr>
+          <w:rFonts w:asciiTheme="minorHAnsi" w:eastAsiaTheme="minorHAnsi" w:hAnsiTheme="minorHAnsi" w:cstheme="minorBidi"/>
+        </w:rPr>
+      </w:pPr>
+      <w:r>
+        <w:rPr>
+          <w:rFonts w:asciiTheme="minorHAnsi" w:eastAsiaTheme="minorHAnsi" w:hAnsiTheme="minorHAnsi" w:cstheme="minorBidi"/>
+        </w:rPr>
+        <w:t xml:space="preserve"> </w:t>
+      </w:r>
+      <w:r>
+        <w:rPr>
+          <w:rFonts w:asciiTheme="minorHAnsi" w:eastAsiaTheme="minorHAnsi" w:hAnsiTheme="minorHAnsi" w:cstheme="minorBidi"/>
+        </w:rPr>
+        <w:t>R</w:t>
+      </w:r>
+      <w:r>
+        <w:rPr>
+          <w:rFonts w:asciiTheme="minorHAnsi" w:eastAsiaTheme="minorHAnsi" w:hAnsiTheme="minorHAnsi" w:cstheme="minorBidi"/>
+        </w:rPr>
+        <w:t>equire the user to explicitly label the data</w:t>
+      </w:r>
+      <w:r>
+        <w:rPr>
+          <w:rFonts w:asciiTheme="minorHAnsi" w:eastAsiaTheme="minorHAnsi" w:hAnsiTheme="minorHAnsi" w:cstheme="minorBidi"/>
+        </w:rPr>
+        <w:t xml:space="preserve"> -</w:t>
+      </w:r>
+      <w:r>
+        <w:rPr>
+          <w:rFonts w:asciiTheme="minorHAnsi" w:eastAsiaTheme="minorHAnsi" w:hAnsiTheme="minorHAnsi" w:cstheme="minorBidi"/>
+        </w:rPr>
+        <w:t xml:space="preserve"> in this approach the user will be ask for his </w:t>
+      </w:r>
+      <w:r>
+        <w:rPr>
+          <w:rFonts w:asciiTheme="minorHAnsi" w:eastAsiaTheme="minorHAnsi" w:hAnsiTheme="minorHAnsi" w:cstheme="minorBidi"/>
+        </w:rPr>
+        <w:t>opinion</w:t>
+      </w:r>
+      <w:r>
+        <w:rPr>
+          <w:rFonts w:asciiTheme="minorHAnsi" w:eastAsiaTheme="minorHAnsi" w:hAnsiTheme="minorHAnsi" w:cstheme="minorBidi"/>
+        </w:rPr>
+        <w:t xml:space="preserve"> for labeling the current </w:t>
+      </w:r>
+      <w:r>
+        <w:rPr>
+          <w:rFonts w:asciiTheme="minorHAnsi" w:eastAsiaTheme="minorHAnsi" w:hAnsiTheme="minorHAnsi" w:cstheme="minorBidi"/>
+        </w:rPr>
+        <w:t>data for</w:t>
+      </w:r>
+      <w:r>
+        <w:rPr>
+          <w:rFonts w:asciiTheme="minorHAnsi" w:eastAsiaTheme="minorHAnsi" w:hAnsiTheme="minorHAnsi" w:cstheme="minorBidi"/>
+        </w:rPr>
+        <w:t xml:space="preserve"> </w:t>
+      </w:r>
+      <w:r>
+        <w:rPr>
+          <w:rFonts w:asciiTheme="minorHAnsi" w:eastAsiaTheme="minorHAnsi" w:hAnsiTheme="minorHAnsi" w:cstheme="minorBidi"/>
+        </w:rPr>
+        <w:t>example:</w:t>
+      </w:r>
+      <w:r>
+        <w:rPr>
+          <w:rFonts w:asciiTheme="minorHAnsi" w:eastAsiaTheme="minorHAnsi" w:hAnsiTheme="minorHAnsi" w:cstheme="minorBidi"/>
+        </w:rPr>
+        <w:t xml:space="preserve"> Pandora </w:t>
+      </w:r>
+      <w:r>
+        <w:rPr>
+          <w:rFonts w:asciiTheme="minorHAnsi" w:eastAsiaTheme="minorHAnsi" w:hAnsiTheme="minorHAnsi" w:cstheme="minorBidi"/>
+        </w:rPr>
+        <w:t>is</w:t>
+      </w:r>
+      <w:r>
+        <w:rPr>
+          <w:rFonts w:asciiTheme="minorHAnsi" w:eastAsiaTheme="minorHAnsi" w:hAnsiTheme="minorHAnsi" w:cstheme="minorBidi"/>
+        </w:rPr>
+        <w:t xml:space="preserve"> web radio</w:t>
+      </w:r>
+      <w:r>
+        <w:rPr>
+          <w:rFonts w:asciiTheme="minorHAnsi" w:eastAsiaTheme="minorHAnsi" w:hAnsiTheme="minorHAnsi" w:cstheme="minorBidi"/>
+        </w:rPr>
+        <w:t xml:space="preserve"> website</w:t>
+      </w:r>
+      <w:r>
+        <w:rPr>
+          <w:rFonts w:asciiTheme="minorHAnsi" w:eastAsiaTheme="minorHAnsi" w:hAnsiTheme="minorHAnsi" w:cstheme="minorBidi"/>
+        </w:rPr>
+        <w:t xml:space="preserve"> with the </w:t>
+      </w:r>
+      <w:r>
+        <w:rPr>
+          <w:rFonts w:ascii="Tahoma" w:hAnsi="Tahoma" w:cs="Tahoma"/>
+          <w:sz w:val="20"/>
+          <w:szCs w:val="20"/>
+        </w:rPr>
+        <w:t xml:space="preserve">preferences </w:t>
+      </w:r>
+      <w:r>
+        <w:rPr>
+          <w:rFonts w:asciiTheme="minorHAnsi" w:eastAsiaTheme="minorHAnsi" w:hAnsiTheme="minorHAnsi" w:cstheme="minorBidi"/>
+        </w:rPr>
+        <w:t>abilities, this</w:t>
+      </w:r>
+      <w:r>
+        <w:rPr>
+          <w:rFonts w:asciiTheme="minorHAnsi" w:eastAsiaTheme="minorHAnsi" w:hAnsiTheme="minorHAnsi" w:cstheme="minorBidi"/>
+        </w:rPr>
+        <w:t xml:space="preserve"> web</w:t>
+      </w:r>
+      <w:r>
+        <w:rPr>
+          <w:rFonts w:asciiTheme="minorHAnsi" w:eastAsiaTheme="minorHAnsi" w:hAnsiTheme="minorHAnsi" w:cstheme="minorBidi"/>
+        </w:rPr>
+        <w:t>site</w:t>
+      </w:r>
+      <w:r>
+        <w:rPr>
+          <w:rFonts w:asciiTheme="minorHAnsi" w:eastAsiaTheme="minorHAnsi" w:hAnsiTheme="minorHAnsi" w:cstheme="minorBidi"/>
+        </w:rPr>
+        <w:t xml:space="preserve"> try to indentify user </w:t>
+      </w:r>
+      <w:r>
+        <w:rPr>
+          <w:rFonts w:asciiTheme="minorHAnsi" w:eastAsiaTheme="minorHAnsi" w:hAnsiTheme="minorHAnsi" w:cstheme="minorBidi"/>
+        </w:rPr>
+        <w:t xml:space="preserve">preferences and to play music according to user </w:t>
+      </w:r>
+      <w:r>
+        <w:rPr>
+          <w:rFonts w:asciiTheme="minorHAnsi" w:eastAsiaTheme="minorHAnsi" w:hAnsiTheme="minorHAnsi" w:cstheme="minorBidi"/>
+        </w:rPr>
+        <w:t>flavor,</w:t>
+      </w:r>
+      <w:r>
+        <w:rPr>
+          <w:rFonts w:asciiTheme="minorHAnsi" w:eastAsiaTheme="minorHAnsi" w:hAnsiTheme="minorHAnsi" w:cstheme="minorBidi"/>
+        </w:rPr>
+        <w:t xml:space="preserve"> when the user listen to played song he can press thumbs up (or down)</w:t>
+      </w:r>
+      <w:r>
+        <w:rPr>
+          <w:rFonts w:asciiTheme="minorHAnsi" w:eastAsiaTheme="minorHAnsi" w:hAnsiTheme="minorHAnsi" w:cstheme="minorBidi"/>
+        </w:rPr>
+        <w:t xml:space="preserve"> </w:t>
+      </w:r>
+      <w:r>
+        <w:rPr>
+          <w:rFonts w:asciiTheme="minorHAnsi" w:eastAsiaTheme="minorHAnsi" w:hAnsiTheme="minorHAnsi" w:cstheme="minorBidi"/>
+        </w:rPr>
+        <w:t>according to</w:t>
+      </w:r>
+      <w:r>
+        <w:rPr>
+          <w:rFonts w:asciiTheme="minorHAnsi" w:eastAsiaTheme="minorHAnsi" w:hAnsiTheme="minorHAnsi" w:cstheme="minorBidi"/>
+        </w:rPr>
+        <w:t xml:space="preserve"> his </w:t>
+      </w:r>
+      <w:r>
+        <w:rPr>
+          <w:rFonts w:asciiTheme="minorHAnsi" w:eastAsiaTheme="minorHAnsi" w:hAnsiTheme="minorHAnsi" w:cstheme="minorBidi"/>
+        </w:rPr>
+        <w:t>‘taste’,</w:t>
+      </w:r>
+      <w:r>
+        <w:rPr>
+          <w:rFonts w:asciiTheme="minorHAnsi" w:eastAsiaTheme="minorHAnsi" w:hAnsiTheme="minorHAnsi" w:cstheme="minorBidi"/>
+        </w:rPr>
+        <w:t xml:space="preserve"> the application is building his flavor according to his feedback.</w:t>
+      </w:r>
+    </w:p>
+    <w:p>
+      <w:pPr>
+        <w:pStyle w:val="ListParagraph"/>
+        <w:numPr>
+          <w:ilvl w:val="1"/>
+          <w:numId w:val="6"/>
+        </w:numPr>
+        <w:autoSpaceDE w:val="0"/>
+        <w:autoSpaceDN w:val="0"/>
+        <w:adjustRightInd w:val="0"/>
+        <w:rPr>
+          <w:rFonts w:asciiTheme="minorHAnsi" w:eastAsiaTheme="minorHAnsi" w:hAnsiTheme="minorHAnsi" w:cstheme="minorBidi"/>
+        </w:rPr>
+      </w:pPr>
+      <w:r>
+        <w:rPr>
+          <w:rFonts w:asciiTheme="minorHAnsi" w:eastAsiaTheme="minorHAnsi" w:hAnsiTheme="minorHAnsi" w:cstheme="minorBidi"/>
+        </w:rPr>
+        <w:t xml:space="preserve"> </w:t>
+      </w:r>
+      <w:r>
+        <w:rPr>
+          <w:rFonts w:asciiTheme="minorHAnsi" w:eastAsiaTheme="minorHAnsi" w:hAnsiTheme="minorHAnsi" w:cstheme="minorBidi"/>
+        </w:rPr>
+        <w:t xml:space="preserve">Infer the </w:t>
+      </w:r>
+      <w:r>
+        <w:rPr>
+          <w:rFonts w:asciiTheme="minorHAnsi" w:eastAsiaTheme="minorHAnsi" w:hAnsiTheme="minorHAnsi" w:cstheme="minorBidi"/>
+        </w:rPr>
+        <w:t xml:space="preserve">labels from the user's behavior </w:t>
+      </w:r>
+      <w:r>
+        <w:rPr>
+          <w:rFonts w:asciiTheme="minorHAnsi" w:eastAsiaTheme="minorHAnsi" w:hAnsiTheme="minorHAnsi" w:cstheme="minorBidi"/>
+        </w:rPr>
+        <w:t>–</w:t>
+      </w:r>
+      <w:r>
+        <w:rPr>
+          <w:rFonts w:asciiTheme="minorHAnsi" w:eastAsiaTheme="minorHAnsi" w:hAnsiTheme="minorHAnsi" w:cstheme="minorBidi"/>
+        </w:rPr>
+        <w:t xml:space="preserve"> </w:t>
+      </w:r>
+      <w:r>
+        <w:rPr>
+          <w:rFonts w:asciiTheme="minorHAnsi" w:eastAsiaTheme="minorHAnsi" w:hAnsiTheme="minorHAnsi" w:cstheme="minorBidi"/>
+        </w:rPr>
+        <w:t xml:space="preserve">in this approaches the adaptive application will need to follow and documented any user action, the user model them need to scan if there is any changes in his action and label according his action. For example in Gmail site Is connected to the Google </w:t>
+      </w:r>
+      <w:r>
+        <w:rPr>
+          <w:rFonts w:asciiTheme="minorHAnsi" w:eastAsiaTheme="minorHAnsi" w:hAnsiTheme="minorHAnsi" w:cstheme="minorBidi"/>
+        </w:rPr>
+        <w:lastRenderedPageBreak/>
+        <w:t xml:space="preserve">search site  , usually when </w:t>
+      </w:r>
+      <w:r>
+        <w:rPr>
+          <w:rFonts w:asciiTheme="minorHAnsi" w:eastAsiaTheme="minorHAnsi" w:hAnsiTheme="minorHAnsi" w:cstheme="minorBidi"/>
+        </w:rPr>
+        <w:t>user is search item in Google site Google servers save all is search tasks for future relevant  adverting.</w:t>
+      </w:r>
+    </w:p>
+    <w:p>
+      <w:pPr>
+        <w:pStyle w:val="ListParagraph"/>
+        <w:numPr>
+          <w:ilvl w:val="1"/>
+          <w:numId w:val="6"/>
+        </w:numPr>
+        <w:autoSpaceDE w:val="0"/>
+        <w:autoSpaceDN w:val="0"/>
+        <w:adjustRightInd w:val="0"/>
+        <w:rPr>
+          <w:rFonts w:asciiTheme="minorHAnsi" w:eastAsiaTheme="minorHAnsi" w:hAnsiTheme="minorHAnsi" w:cstheme="minorBidi"/>
+        </w:rPr>
+      </w:pPr>
+      <w:r>
+        <w:rPr>
+          <w:rFonts w:asciiTheme="minorHAnsi" w:eastAsiaTheme="minorHAnsi" w:hAnsiTheme="minorHAnsi" w:cstheme="minorBidi"/>
+        </w:rPr>
+        <w:t>Use a small initial body of labeled examples to infer labels for a larger body of examples which is then used to train the learning algorithm This technique is related to the information retrieval</w:t>
+      </w:r>
+      <w:r>
+        <w:rPr>
+          <w:rFonts w:asciiTheme="minorHAnsi" w:eastAsiaTheme="minorHAnsi" w:hAnsiTheme="minorHAnsi" w:cstheme="minorBidi"/>
+        </w:rPr>
+        <w:t xml:space="preserve"> </w:t>
+      </w:r>
+      <w:r>
+        <w:rPr>
+          <w:rFonts w:asciiTheme="minorHAnsi" w:eastAsiaTheme="minorHAnsi" w:hAnsiTheme="minorHAnsi" w:cstheme="minorBidi"/>
+        </w:rPr>
+        <w:t xml:space="preserve">method of pseudo-feedback (Kwok and Chan, 1998) in which </w:t>
+      </w:r>
+      <w:r>
+        <w:rPr>
+          <w:rFonts w:asciiTheme="minorHAnsi" w:eastAsiaTheme="minorHAnsi" w:hAnsiTheme="minorHAnsi" w:cstheme="minorBidi"/>
+        </w:rPr>
+        <w:t xml:space="preserve">first </w:t>
+      </w:r>
+      <w:r>
+        <w:rPr>
+          <w:rFonts w:asciiTheme="minorHAnsi" w:eastAsiaTheme="minorHAnsi" w:hAnsiTheme="minorHAnsi" w:cstheme="minorBidi"/>
+        </w:rPr>
+        <w:t xml:space="preserve">the system </w:t>
+      </w:r>
+      <w:r>
+        <w:rPr>
+          <w:rFonts w:asciiTheme="minorHAnsi" w:eastAsiaTheme="minorHAnsi" w:hAnsiTheme="minorHAnsi" w:cstheme="minorBidi"/>
+        </w:rPr>
+        <w:t xml:space="preserve">find </w:t>
+      </w:r>
+      <w:r>
+        <w:rPr>
+          <w:rFonts w:asciiTheme="minorHAnsi" w:eastAsiaTheme="minorHAnsi" w:hAnsiTheme="minorHAnsi" w:cstheme="minorBidi"/>
+        </w:rPr>
+        <w:t>documents similar t</w:t>
+      </w:r>
+      <w:r>
+        <w:rPr>
+          <w:rFonts w:asciiTheme="minorHAnsi" w:eastAsiaTheme="minorHAnsi" w:hAnsiTheme="minorHAnsi" w:cstheme="minorBidi"/>
+        </w:rPr>
+        <w:t>o the user's query and then it finds</w:t>
+      </w:r>
+      <w:r>
+        <w:rPr>
+          <w:rFonts w:asciiTheme="minorHAnsi" w:eastAsiaTheme="minorHAnsi" w:hAnsiTheme="minorHAnsi" w:cstheme="minorBidi"/>
+        </w:rPr>
+        <w:t xml:space="preserve"> documents similar to the</w:t>
+      </w:r>
+      <w:r>
+        <w:rPr>
+          <w:rFonts w:asciiTheme="minorHAnsi" w:eastAsiaTheme="minorHAnsi" w:hAnsiTheme="minorHAnsi" w:cstheme="minorBidi"/>
+        </w:rPr>
+        <w:t xml:space="preserve"> </w:t>
+      </w:r>
+      <w:r>
+        <w:rPr>
+          <w:rFonts w:asciiTheme="minorHAnsi" w:eastAsiaTheme="minorHAnsi" w:hAnsiTheme="minorHAnsi" w:cstheme="minorBidi"/>
+        </w:rPr>
+        <w:t>retrieved documents.</w:t>
+      </w:r>
+      <w:r>
+        <w:rPr>
+          <w:rFonts w:asciiTheme="minorHAnsi" w:eastAsiaTheme="minorHAnsi" w:hAnsiTheme="minorHAnsi" w:cstheme="minorBidi"/>
+        </w:rPr>
+        <w:t xml:space="preserve"> </w:t>
       </w:r>
     </w:p>
     <w:p>
@@ -5643,10 +6102,995 @@
         <w:autoSpaceDE w:val="0"/>
         <w:autoSpaceDN w:val="0"/>
         <w:adjustRightInd w:val="0"/>
+        <w:ind w:left="1080"/>
+        <w:rPr>
+          <w:rFonts w:asciiTheme="minorHAnsi" w:eastAsiaTheme="minorHAnsi" w:hAnsiTheme="minorHAnsi" w:cstheme="minorBidi"/>
+        </w:rPr>
+      </w:pPr>
+    </w:p>
+    <w:p>
+      <w:pPr>
+        <w:pStyle w:val="ListParagraph"/>
+        <w:numPr>
+          <w:ilvl w:val="0"/>
+          <w:numId w:val="6"/>
+        </w:numPr>
+        <w:autoSpaceDE w:val="0"/>
+        <w:autoSpaceDN w:val="0"/>
+        <w:adjustRightInd w:val="0"/>
+        <w:rPr>
+          <w:rFonts w:asciiTheme="minorHAnsi" w:eastAsiaTheme="minorHAnsi" w:hAnsiTheme="minorHAnsi" w:cstheme="minorBidi"/>
+        </w:rPr>
+      </w:pPr>
+      <w:r>
         <w:rPr>
           <w:rFonts w:ascii="Tahoma" w:hAnsi="Tahoma" w:cs="Tahoma"/>
+          <w:b/>
+          <w:bCs/>
+          <w:sz w:val="22"/>
+          <w:szCs w:val="22"/>
+        </w:rPr>
+        <w:t>Concept Drift</w:t>
+      </w:r>
+      <w:r>
+        <w:rPr>
+          <w:rFonts w:ascii="Tahoma" w:hAnsi="Tahoma" w:cs="Tahoma"/>
+          <w:b/>
+          <w:bCs/>
+          <w:sz w:val="22"/>
+          <w:szCs w:val="22"/>
+        </w:rPr>
+        <w:t xml:space="preserve"> </w:t>
+      </w:r>
+      <w:r>
+        <w:rPr>
+          <w:rFonts w:asciiTheme="minorHAnsi" w:eastAsiaTheme="minorHAnsi" w:hAnsiTheme="minorHAnsi" w:cstheme="minorBidi"/>
+        </w:rPr>
+        <w:t>-</w:t>
+      </w:r>
+      <w:r>
+        <w:rPr>
+          <w:rFonts w:asciiTheme="minorHAnsi" w:eastAsiaTheme="minorHAnsi" w:hAnsiTheme="minorHAnsi" w:cstheme="minorBidi"/>
+        </w:rPr>
+        <w:t>T</w:t>
+      </w:r>
+      <w:r>
+        <w:rPr>
+          <w:rFonts w:asciiTheme="minorHAnsi" w:eastAsiaTheme="minorHAnsi" w:hAnsiTheme="minorHAnsi" w:cstheme="minorBidi"/>
+        </w:rPr>
+        <w:t>he concept drift means that the statistical properties of the target variable, which the model is trying to predict, change over time in unforeseen ways. This causes problems because the predictions become less accurate as the times passes</w:t>
+      </w:r>
+      <w:r>
+        <w:rPr>
+          <w:rFonts w:asciiTheme="minorHAnsi" w:eastAsiaTheme="minorHAnsi" w:hAnsiTheme="minorHAnsi" w:cstheme="minorBidi"/>
+        </w:rPr>
+        <w:t>.</w:t>
+      </w:r>
+    </w:p>
+    <w:p>
+      <w:pPr>
+        <w:autoSpaceDE w:val="0"/>
+        <w:autoSpaceDN w:val="0"/>
+        <w:adjustRightInd w:val="0"/>
+      </w:pPr>
+    </w:p>
+    <w:p>
+      <w:pPr>
+        <w:pStyle w:val="ListParagraph"/>
+        <w:numPr>
+          <w:ilvl w:val="0"/>
+          <w:numId w:val="6"/>
+        </w:numPr>
+        <w:autoSpaceDE w:val="0"/>
+        <w:autoSpaceDN w:val="0"/>
+        <w:adjustRightInd w:val="0"/>
+        <w:rPr>
+          <w:rFonts w:asciiTheme="minorHAnsi" w:eastAsiaTheme="minorHAnsi" w:hAnsiTheme="minorHAnsi" w:cstheme="minorBidi"/>
+        </w:rPr>
+      </w:pPr>
+      <w:r>
+        <w:rPr>
+          <w:rFonts w:ascii="Tahoma" w:hAnsi="Tahoma" w:cs="Tahoma"/>
+          <w:b/>
+          <w:bCs/>
+          <w:sz w:val="22"/>
+          <w:szCs w:val="22"/>
+        </w:rPr>
+        <w:t xml:space="preserve">Research of Concept Drift in user modeling </w:t>
+      </w:r>
+    </w:p>
+    <w:p>
+      <w:pPr>
+        <w:autoSpaceDE w:val="0"/>
+        <w:autoSpaceDN w:val="0"/>
+        <w:adjustRightInd w:val="0"/>
+      </w:pPr>
+      <w:r>
+        <w:rPr>
+          <w:sz w:val="24"/>
+          <w:szCs w:val="24"/>
+        </w:rPr>
+        <w:t>As researchers have begun to take the importance of concept drift for user</w:t>
+      </w:r>
+      <w:r>
+        <w:rPr>
+          <w:sz w:val="24"/>
+          <w:szCs w:val="24"/>
+        </w:rPr>
+        <w:t xml:space="preserve"> </w:t>
+      </w:r>
+      <w:r>
+        <w:rPr>
+          <w:sz w:val="24"/>
+          <w:szCs w:val="24"/>
+        </w:rPr>
+        <w:t>modeling applications into account, a few initial solutions have emerged in the</w:t>
+      </w:r>
+      <w:r>
+        <w:rPr>
+          <w:sz w:val="24"/>
+          <w:szCs w:val="24"/>
+        </w:rPr>
+        <w:t xml:space="preserve"> </w:t>
+      </w:r>
+      <w:r>
+        <w:rPr>
+          <w:sz w:val="24"/>
+          <w:szCs w:val="24"/>
+        </w:rPr>
+        <w:t xml:space="preserve">literature. A straightforward approach is simply to place less weight on older </w:t>
+      </w:r>
+      <w:proofErr w:type="spellStart"/>
+      <w:r>
+        <w:rPr>
+          <w:sz w:val="24"/>
+          <w:szCs w:val="24"/>
+        </w:rPr>
+        <w:t>obser</w:t>
+      </w:r>
+      <w:proofErr w:type="spellEnd"/>
+      <w:r>
+        <w:rPr>
+          <w:sz w:val="24"/>
+          <w:szCs w:val="24"/>
+        </w:rPr>
+        <w:t>-</w:t>
+      </w:r>
+      <w:r>
+        <w:rPr>
+          <w:sz w:val="24"/>
+          <w:szCs w:val="24"/>
+        </w:rPr>
+        <w:t xml:space="preserve"> </w:t>
+      </w:r>
+      <w:proofErr w:type="spellStart"/>
+      <w:r>
+        <w:rPr>
+          <w:sz w:val="24"/>
+          <w:szCs w:val="24"/>
+        </w:rPr>
+        <w:t>vations</w:t>
+      </w:r>
+      <w:proofErr w:type="spellEnd"/>
+      <w:r>
+        <w:rPr>
+          <w:sz w:val="24"/>
+          <w:szCs w:val="24"/>
+        </w:rPr>
+        <w:t xml:space="preserve"> of the user (for example, Webb and </w:t>
+      </w:r>
+      <w:proofErr w:type="spellStart"/>
+      <w:r>
+        <w:rPr>
+          <w:sz w:val="24"/>
+          <w:szCs w:val="24"/>
+        </w:rPr>
+        <w:t>Kuzmycz</w:t>
+      </w:r>
+      <w:proofErr w:type="spellEnd"/>
+      <w:r>
+        <w:rPr>
+          <w:sz w:val="24"/>
+          <w:szCs w:val="24"/>
+        </w:rPr>
+        <w:t>, 1996). However, there is some</w:t>
+      </w:r>
+      <w:r>
+        <w:rPr>
+          <w:sz w:val="24"/>
+          <w:szCs w:val="24"/>
+        </w:rPr>
+        <w:t xml:space="preserve"> </w:t>
+      </w:r>
+      <w:r>
+        <w:rPr>
+          <w:sz w:val="24"/>
+          <w:szCs w:val="24"/>
+        </w:rPr>
+        <w:t>evidence that the effectiveness of this simple approach is constrained (Webb et al.</w:t>
+      </w:r>
+      <w:proofErr w:type="gramStart"/>
+      <w:r>
+        <w:rPr>
+          <w:sz w:val="24"/>
+          <w:szCs w:val="24"/>
+        </w:rPr>
+        <w:t>,1997</w:t>
+      </w:r>
+      <w:proofErr w:type="gramEnd"/>
+      <w:r>
+        <w:rPr>
+          <w:sz w:val="24"/>
+          <w:szCs w:val="24"/>
+        </w:rPr>
+        <w:t xml:space="preserve">). </w:t>
+      </w:r>
+      <w:proofErr w:type="spellStart"/>
+      <w:r>
+        <w:rPr>
+          <w:sz w:val="24"/>
+          <w:szCs w:val="24"/>
+        </w:rPr>
+        <w:t>Klinkenberg</w:t>
+      </w:r>
+      <w:proofErr w:type="spellEnd"/>
+      <w:r>
+        <w:rPr>
+          <w:sz w:val="24"/>
+          <w:szCs w:val="24"/>
+        </w:rPr>
+        <w:t xml:space="preserve"> and </w:t>
+      </w:r>
+      <w:proofErr w:type="spellStart"/>
+      <w:r>
+        <w:rPr>
+          <w:sz w:val="24"/>
+          <w:szCs w:val="24"/>
+        </w:rPr>
+        <w:t>Renz</w:t>
+      </w:r>
+      <w:proofErr w:type="spellEnd"/>
+      <w:r>
+        <w:rPr>
+          <w:sz w:val="24"/>
+          <w:szCs w:val="24"/>
+        </w:rPr>
+        <w:t xml:space="preserve"> (1998) explore windowing techniques similar to ideas</w:t>
+      </w:r>
+      <w:r>
+        <w:rPr>
+          <w:sz w:val="24"/>
+          <w:szCs w:val="24"/>
+        </w:rPr>
+        <w:t xml:space="preserve"> </w:t>
+      </w:r>
+      <w:r>
+        <w:rPr>
+          <w:sz w:val="24"/>
+          <w:szCs w:val="24"/>
+        </w:rPr>
+        <w:t xml:space="preserve">proposed by </w:t>
+      </w:r>
+      <w:proofErr w:type="spellStart"/>
+      <w:r>
+        <w:rPr>
+          <w:sz w:val="24"/>
+          <w:szCs w:val="24"/>
+        </w:rPr>
+        <w:t>Widmer</w:t>
+      </w:r>
+      <w:proofErr w:type="spellEnd"/>
+      <w:r>
+        <w:rPr>
+          <w:sz w:val="24"/>
+          <w:szCs w:val="24"/>
+        </w:rPr>
+        <w:t xml:space="preserve"> and </w:t>
+      </w:r>
+      <w:proofErr w:type="spellStart"/>
+      <w:r>
+        <w:rPr>
+          <w:sz w:val="24"/>
+          <w:szCs w:val="24"/>
+        </w:rPr>
+        <w:t>Kubat</w:t>
+      </w:r>
+      <w:proofErr w:type="spellEnd"/>
+      <w:r>
+        <w:rPr>
+          <w:sz w:val="24"/>
+          <w:szCs w:val="24"/>
+        </w:rPr>
+        <w:t xml:space="preserve"> (1996) in the context of Information Retrieval.</w:t>
+      </w:r>
+      <w:r>
+        <w:rPr>
+          <w:sz w:val="24"/>
+          <w:szCs w:val="24"/>
+        </w:rPr>
+        <w:t xml:space="preserve"> </w:t>
+      </w:r>
+      <w:r>
+        <w:rPr>
+          <w:sz w:val="24"/>
+          <w:szCs w:val="24"/>
+        </w:rPr>
+        <w:t>The central idea is to limit training data to an adjustable time window, where</w:t>
+      </w:r>
+      <w:r>
+        <w:rPr>
+          <w:sz w:val="24"/>
+          <w:szCs w:val="24"/>
+        </w:rPr>
+        <w:t xml:space="preserve"> </w:t>
+      </w:r>
+      <w:r>
+        <w:rPr>
+          <w:sz w:val="24"/>
+          <w:szCs w:val="24"/>
+        </w:rPr>
+        <w:t>the window size depends on observed indicators such as sudden changes in term</w:t>
+      </w:r>
+      <w:r>
+        <w:rPr>
+          <w:sz w:val="24"/>
+          <w:szCs w:val="24"/>
+        </w:rPr>
+        <w:t xml:space="preserve"> </w:t>
+      </w:r>
+      <w:r>
+        <w:rPr>
+          <w:sz w:val="24"/>
+          <w:szCs w:val="24"/>
+        </w:rPr>
+        <w:t>distributions.</w:t>
+      </w:r>
+      <w:r>
+        <w:rPr>
+          <w:sz w:val="24"/>
+          <w:szCs w:val="24"/>
+        </w:rPr>
+        <w:t xml:space="preserve"> </w:t>
+      </w:r>
+      <w:r>
+        <w:rPr>
+          <w:sz w:val="24"/>
+          <w:szCs w:val="24"/>
+        </w:rPr>
+        <w:t>Chiu and Webb (1998) have studied the induction of dual user models as an</w:t>
+      </w:r>
+      <w:r>
+        <w:rPr>
+          <w:sz w:val="24"/>
+          <w:szCs w:val="24"/>
+        </w:rPr>
+        <w:t xml:space="preserve"> </w:t>
+      </w:r>
+      <w:r>
+        <w:rPr>
+          <w:sz w:val="24"/>
+          <w:szCs w:val="24"/>
+        </w:rPr>
+        <w:t>approach for handling concept drift in the context of student modeling. In general,</w:t>
+      </w:r>
+      <w:r>
+        <w:rPr>
+          <w:sz w:val="24"/>
+          <w:szCs w:val="24"/>
+        </w:rPr>
+        <w:t xml:space="preserve"> </w:t>
+      </w:r>
+      <w:r>
+        <w:rPr>
+          <w:sz w:val="24"/>
+          <w:szCs w:val="24"/>
+        </w:rPr>
+        <w:t>user modeling is a task with inherent temporal characteristics. We can assume</w:t>
+      </w:r>
+      <w:r>
+        <w:rPr>
+          <w:sz w:val="24"/>
+          <w:szCs w:val="24"/>
+        </w:rPr>
+        <w:t xml:space="preserve"> </w:t>
+      </w:r>
+      <w:r>
+        <w:rPr>
+          <w:sz w:val="24"/>
+          <w:szCs w:val="24"/>
+        </w:rPr>
+        <w:t xml:space="preserve">recently collected user data to </w:t>
+      </w:r>
+      <w:proofErr w:type="spellStart"/>
+      <w:r>
+        <w:rPr>
+          <w:sz w:val="24"/>
+          <w:szCs w:val="24"/>
+        </w:rPr>
+        <w:t>re£</w:t>
+      </w:r>
+      <w:proofErr w:type="gramStart"/>
+      <w:r>
+        <w:rPr>
+          <w:sz w:val="24"/>
+          <w:szCs w:val="24"/>
+        </w:rPr>
+        <w:t>ect</w:t>
+      </w:r>
+      <w:proofErr w:type="spellEnd"/>
+      <w:proofErr w:type="gramEnd"/>
+      <w:r>
+        <w:rPr>
+          <w:sz w:val="24"/>
+          <w:szCs w:val="24"/>
+        </w:rPr>
+        <w:t xml:space="preserve"> the current knowledge, preferences or abilities</w:t>
+      </w:r>
+      <w:r>
+        <w:rPr>
+          <w:sz w:val="24"/>
+          <w:szCs w:val="24"/>
+        </w:rPr>
+        <w:t xml:space="preserve"> </w:t>
+      </w:r>
+      <w:r>
+        <w:rPr>
+          <w:sz w:val="24"/>
+          <w:szCs w:val="24"/>
+        </w:rPr>
+        <w:t>of a user more accurately than data from previous time periods. However, restricting</w:t>
+      </w:r>
+      <w:r>
+        <w:rPr>
+          <w:sz w:val="24"/>
+          <w:szCs w:val="24"/>
+        </w:rPr>
+        <w:t xml:space="preserve"> </w:t>
+      </w:r>
+      <w:r>
+        <w:rPr>
+          <w:sz w:val="24"/>
+          <w:szCs w:val="24"/>
+        </w:rPr>
+        <w:t>models to recent data can lead to overly speci</w:t>
+      </w:r>
+      <w:r>
+        <w:rPr>
+          <w:sz w:val="24"/>
+          <w:szCs w:val="24"/>
+        </w:rPr>
+        <w:t>fi</w:t>
+      </w:r>
+      <w:r>
+        <w:rPr>
+          <w:sz w:val="24"/>
+          <w:szCs w:val="24"/>
+        </w:rPr>
+        <w:t>c models, i.e. models that classify</w:t>
+      </w:r>
+      <w:r>
+        <w:rPr>
+          <w:sz w:val="24"/>
+          <w:szCs w:val="24"/>
+        </w:rPr>
+        <w:t xml:space="preserve"> </w:t>
+      </w:r>
+      <w:r>
+        <w:rPr>
+          <w:sz w:val="24"/>
+          <w:szCs w:val="24"/>
+        </w:rPr>
+        <w:t>instances that are similar to recently collected data with high precision, but perform</w:t>
+      </w:r>
+      <w:r>
+        <w:rPr>
+          <w:sz w:val="24"/>
+          <w:szCs w:val="24"/>
+        </w:rPr>
+        <w:t xml:space="preserve"> </w:t>
+      </w:r>
+      <w:r>
+        <w:rPr>
+          <w:sz w:val="24"/>
+          <w:szCs w:val="24"/>
+        </w:rPr>
+        <w:t>poorly on instances that deviate from data used to induce the model. To overcome</w:t>
+      </w:r>
+      <w:r>
+        <w:rPr>
+          <w:sz w:val="24"/>
+          <w:szCs w:val="24"/>
+        </w:rPr>
+        <w:t xml:space="preserve"> </w:t>
+      </w:r>
+      <w:r>
+        <w:rPr>
+          <w:sz w:val="24"/>
+          <w:szCs w:val="24"/>
+        </w:rPr>
+        <w:t xml:space="preserve">this problem, Chiu and Webb use a dual model that </w:t>
+      </w:r>
+      <w:proofErr w:type="spellStart"/>
+      <w:r>
+        <w:rPr>
+          <w:sz w:val="24"/>
+          <w:szCs w:val="24"/>
+        </w:rPr>
+        <w:t>classi¢es</w:t>
+      </w:r>
+      <w:proofErr w:type="spellEnd"/>
+      <w:r>
+        <w:rPr>
+          <w:sz w:val="24"/>
+          <w:szCs w:val="24"/>
+        </w:rPr>
+        <w:t xml:space="preserve"> instances by ¢</w:t>
+      </w:r>
+      <w:proofErr w:type="spellStart"/>
+      <w:r>
+        <w:rPr>
+          <w:sz w:val="24"/>
+          <w:szCs w:val="24"/>
+        </w:rPr>
+        <w:t>rst</w:t>
+      </w:r>
+      <w:proofErr w:type="spellEnd"/>
+      <w:r>
+        <w:rPr>
+          <w:sz w:val="24"/>
+          <w:szCs w:val="24"/>
+        </w:rPr>
+        <w:t xml:space="preserve"> con-</w:t>
+      </w:r>
+      <w:proofErr w:type="spellStart"/>
+      <w:r>
+        <w:rPr>
+          <w:sz w:val="24"/>
+          <w:szCs w:val="24"/>
+        </w:rPr>
+        <w:t>sulting</w:t>
+      </w:r>
+      <w:proofErr w:type="spellEnd"/>
+      <w:r>
+        <w:rPr>
+          <w:sz w:val="24"/>
+          <w:szCs w:val="24"/>
+        </w:rPr>
+        <w:t xml:space="preserve"> a model trained on recent data, and delegating </w:t>
+      </w:r>
+      <w:proofErr w:type="spellStart"/>
+      <w:r>
+        <w:rPr>
+          <w:sz w:val="24"/>
+          <w:szCs w:val="24"/>
+        </w:rPr>
+        <w:t>classi¢cation</w:t>
+      </w:r>
+      <w:proofErr w:type="spellEnd"/>
+      <w:r>
+        <w:rPr>
+          <w:sz w:val="24"/>
+          <w:szCs w:val="24"/>
+        </w:rPr>
+        <w:t xml:space="preserve"> to a model</w:t>
+      </w:r>
+      <w:r>
+        <w:rPr>
+          <w:sz w:val="24"/>
+          <w:szCs w:val="24"/>
+        </w:rPr>
+        <w:t xml:space="preserve"> </w:t>
+      </w:r>
+      <w:r>
+        <w:rPr>
+          <w:sz w:val="24"/>
+          <w:szCs w:val="24"/>
+        </w:rPr>
+        <w:t>trained over a longer time period if the recent model is unable to make a prediction</w:t>
+      </w:r>
+      <w:r>
+        <w:rPr>
+          <w:sz w:val="24"/>
+          <w:szCs w:val="24"/>
+        </w:rPr>
+        <w:t xml:space="preserve"> with suffi</w:t>
+      </w:r>
+      <w:r>
+        <w:rPr>
+          <w:sz w:val="24"/>
+          <w:szCs w:val="24"/>
+        </w:rPr>
+        <w:t xml:space="preserve">cient </w:t>
+      </w:r>
+      <w:r>
+        <w:rPr>
+          <w:sz w:val="24"/>
+          <w:szCs w:val="24"/>
+        </w:rPr>
+        <w:t>confi</w:t>
+      </w:r>
+      <w:r>
+        <w:rPr>
+          <w:sz w:val="24"/>
+          <w:szCs w:val="24"/>
+        </w:rPr>
+        <w:t>denc</w:t>
+      </w:r>
+      <w:r>
+        <w:rPr>
+          <w:sz w:val="24"/>
+          <w:szCs w:val="24"/>
+        </w:rPr>
+        <w:t>e</w:t>
+      </w:r>
+      <w:r>
+        <w:rPr>
+          <w:sz w:val="24"/>
+          <w:szCs w:val="24"/>
+        </w:rPr>
+        <w:t>.</w:t>
+      </w:r>
+      <w:r>
+        <w:rPr>
+          <w:sz w:val="24"/>
+          <w:szCs w:val="24"/>
+        </w:rPr>
+        <w:tab/>
+      </w:r>
+      <w:r>
+        <w:rPr>
+          <w:sz w:val="24"/>
+          <w:szCs w:val="24"/>
+        </w:rPr>
+        <w:tab/>
+      </w:r>
+      <w:r>
+        <w:rPr>
+          <w:sz w:val="24"/>
+          <w:szCs w:val="24"/>
+        </w:rPr>
+        <w:tab/>
+      </w:r>
+      <w:r>
+        <w:rPr>
+          <w:sz w:val="24"/>
+          <w:szCs w:val="24"/>
+        </w:rPr>
+        <w:tab/>
+      </w:r>
+      <w:r>
+        <w:rPr>
+          <w:sz w:val="24"/>
+          <w:szCs w:val="24"/>
+        </w:rPr>
+        <w:tab/>
+        <w:t xml:space="preserve">    </w:t>
+      </w:r>
+      <w:proofErr w:type="spellStart"/>
+      <w:r>
+        <w:rPr>
+          <w:sz w:val="24"/>
+          <w:szCs w:val="24"/>
+        </w:rPr>
+        <w:t>Billsus</w:t>
+      </w:r>
+      <w:proofErr w:type="spellEnd"/>
+      <w:r>
+        <w:rPr>
+          <w:sz w:val="24"/>
+          <w:szCs w:val="24"/>
+        </w:rPr>
+        <w:t xml:space="preserve"> and </w:t>
+      </w:r>
+      <w:proofErr w:type="spellStart"/>
+      <w:r>
+        <w:rPr>
+          <w:sz w:val="24"/>
+          <w:szCs w:val="24"/>
+        </w:rPr>
+        <w:t>Pazzani</w:t>
+      </w:r>
+      <w:proofErr w:type="spellEnd"/>
+      <w:r>
+        <w:rPr>
+          <w:sz w:val="24"/>
+          <w:szCs w:val="24"/>
+        </w:rPr>
+        <w:t xml:space="preserve"> (1999) propose a related idea for personalized </w:t>
+      </w:r>
+      <w:r>
+        <w:rPr>
+          <w:sz w:val="24"/>
+          <w:szCs w:val="24"/>
+        </w:rPr>
+        <w:t xml:space="preserve">recommend </w:t>
+      </w:r>
+      <w:r>
+        <w:rPr>
+          <w:sz w:val="24"/>
+          <w:szCs w:val="24"/>
+        </w:rPr>
+        <w:t>-</w:t>
+      </w:r>
+      <w:proofErr w:type="spellStart"/>
+      <w:r>
+        <w:rPr>
+          <w:sz w:val="24"/>
+          <w:szCs w:val="24"/>
+        </w:rPr>
+        <w:t>dation</w:t>
+      </w:r>
+      <w:proofErr w:type="spellEnd"/>
+      <w:r>
+        <w:rPr>
+          <w:sz w:val="24"/>
+          <w:szCs w:val="24"/>
+        </w:rPr>
+        <w:t xml:space="preserve"> of news stories. A nearest-neighbor text </w:t>
+      </w:r>
+      <w:proofErr w:type="spellStart"/>
+      <w:r>
+        <w:rPr>
+          <w:sz w:val="24"/>
+          <w:szCs w:val="24"/>
+        </w:rPr>
+        <w:t>classi¢cation</w:t>
+      </w:r>
+      <w:proofErr w:type="spellEnd"/>
+      <w:r>
+        <w:rPr>
+          <w:sz w:val="24"/>
+          <w:szCs w:val="24"/>
+        </w:rPr>
+        <w:t xml:space="preserve"> algorithm built from</w:t>
+      </w:r>
+      <w:r>
+        <w:rPr>
+          <w:sz w:val="24"/>
+          <w:szCs w:val="24"/>
+        </w:rPr>
+        <w:t xml:space="preserve"> </w:t>
+      </w:r>
+      <w:r>
+        <w:rPr>
+          <w:sz w:val="24"/>
+          <w:szCs w:val="24"/>
+        </w:rPr>
+        <w:t>recent observations forms a short-term model of the user's interests in daily news</w:t>
+      </w:r>
+      <w:r>
+        <w:rPr>
+          <w:sz w:val="24"/>
+          <w:szCs w:val="24"/>
+        </w:rPr>
+        <w:t xml:space="preserve"> </w:t>
+      </w:r>
+      <w:r>
+        <w:rPr>
+          <w:sz w:val="24"/>
+          <w:szCs w:val="24"/>
+        </w:rPr>
+        <w:t>stories. In cases where the short-term model cannot make a prediction with suf</w:t>
+      </w:r>
+      <w:r>
+        <w:rPr>
+          <w:sz w:val="24"/>
+          <w:szCs w:val="24"/>
+        </w:rPr>
+        <w:t>ficient confidence, classifi</w:t>
+      </w:r>
+      <w:r>
+        <w:rPr>
+          <w:sz w:val="24"/>
+          <w:szCs w:val="24"/>
+        </w:rPr>
+        <w:t>cation is delegated to a more general classi</w:t>
+      </w:r>
+      <w:r>
+        <w:rPr>
+          <w:sz w:val="24"/>
+          <w:szCs w:val="24"/>
+        </w:rPr>
+        <w:t>fi</w:t>
+      </w:r>
+      <w:r>
+        <w:rPr>
+          <w:sz w:val="24"/>
+          <w:szCs w:val="24"/>
+        </w:rPr>
+        <w:t>er based</w:t>
+      </w:r>
+      <w:r>
+        <w:rPr>
+          <w:sz w:val="24"/>
+          <w:szCs w:val="24"/>
+        </w:rPr>
+        <w:t xml:space="preserve"> </w:t>
+      </w:r>
+      <w:r>
+        <w:rPr>
+          <w:sz w:val="24"/>
+          <w:szCs w:val="24"/>
+        </w:rPr>
+        <w:t xml:space="preserve">on observations collected </w:t>
+      </w:r>
+      <w:r>
+        <w:rPr>
+          <w:sz w:val="24"/>
+          <w:szCs w:val="24"/>
+        </w:rPr>
+        <w:lastRenderedPageBreak/>
+        <w:t>over a longer period of time. This architecture allows</w:t>
+      </w:r>
+      <w:r>
+        <w:rPr>
+          <w:sz w:val="24"/>
+          <w:szCs w:val="24"/>
+        </w:rPr>
+        <w:t xml:space="preserve"> </w:t>
+      </w:r>
+      <w:r>
+        <w:rPr>
+          <w:sz w:val="24"/>
+          <w:szCs w:val="24"/>
+        </w:rPr>
+        <w:t>a system to adjust to interest</w:t>
+      </w:r>
+      <w:r>
+        <w:rPr>
+          <w:sz w:val="24"/>
+          <w:szCs w:val="24"/>
+        </w:rPr>
+        <w:t xml:space="preserve"> changes rapidly, without sacrifi</w:t>
+      </w:r>
+      <w:r>
+        <w:rPr>
+          <w:sz w:val="24"/>
+          <w:szCs w:val="24"/>
+        </w:rPr>
+        <w:t>cing the potential</w:t>
+      </w:r>
+      <w:r>
+        <w:rPr>
+          <w:sz w:val="24"/>
+          <w:szCs w:val="24"/>
+        </w:rPr>
+        <w:t xml:space="preserve"> benefi</w:t>
+      </w:r>
+      <w:r>
+        <w:rPr>
+          <w:sz w:val="24"/>
+          <w:szCs w:val="24"/>
+        </w:rPr>
+        <w:t>ts of data collection over longer time periods. Furthermore, this system tries</w:t>
+      </w:r>
+      <w:r>
+        <w:rPr>
+          <w:sz w:val="24"/>
+          <w:szCs w:val="24"/>
+        </w:rPr>
+        <w:t xml:space="preserve"> </w:t>
+      </w:r>
+      <w:r>
+        <w:rPr>
+          <w:sz w:val="24"/>
+          <w:szCs w:val="24"/>
+        </w:rPr>
+        <w:t>to automatically anticipate a special case of concept drift: news stories that are</w:t>
+      </w:r>
+      <w:r>
+        <w:rPr>
+          <w:sz w:val="24"/>
+          <w:szCs w:val="24"/>
+        </w:rPr>
+        <w:t xml:space="preserve"> </w:t>
+      </w:r>
+      <w:r>
+        <w:rPr>
+          <w:sz w:val="24"/>
+          <w:szCs w:val="24"/>
+        </w:rPr>
+        <w:t>presented to the user are assumed to directly affect the user's information need.</w:t>
+      </w:r>
+      <w:r>
+        <w:rPr>
+          <w:sz w:val="24"/>
+          <w:szCs w:val="24"/>
+        </w:rPr>
+        <w:t xml:space="preserve"> </w:t>
+      </w:r>
+      <w:r>
+        <w:rPr>
+          <w:sz w:val="24"/>
+          <w:szCs w:val="24"/>
+        </w:rPr>
+        <w:t>As a result, the system tries to prevent presenting similar information multiple</w:t>
+      </w:r>
+      <w:r>
+        <w:rPr>
+          <w:sz w:val="24"/>
+          <w:szCs w:val="24"/>
+        </w:rPr>
+        <w:t xml:space="preserve"> </w:t>
+      </w:r>
+      <w:r>
+        <w:rPr>
+          <w:sz w:val="24"/>
+          <w:szCs w:val="24"/>
+        </w:rPr>
+        <w:t>times, as it is assumed that a certain piece of information is only interesting once,</w:t>
+      </w:r>
+      <w:r>
+        <w:rPr>
+          <w:sz w:val="24"/>
+          <w:szCs w:val="24"/>
+        </w:rPr>
+        <w:t xml:space="preserve"> </w:t>
+      </w:r>
+      <w:r>
+        <w:rPr>
+          <w:sz w:val="24"/>
+          <w:szCs w:val="24"/>
+        </w:rPr>
+        <w:t>and that the concept of what is considered interesting drifts at that time.</w:t>
+      </w:r>
+      <w:r>
+        <w:rPr>
+          <w:sz w:val="24"/>
+          <w:szCs w:val="24"/>
+        </w:rPr>
+        <w:t xml:space="preserve"> </w:t>
+      </w:r>
+      <w:r>
+        <w:rPr>
+          <w:sz w:val="24"/>
+          <w:szCs w:val="24"/>
+        </w:rPr>
+        <w:t>While a start has been made on tackling this challenging problem, this is an area in</w:t>
+      </w:r>
+      <w:r>
+        <w:rPr>
+          <w:sz w:val="24"/>
+          <w:szCs w:val="24"/>
+        </w:rPr>
+        <w:t xml:space="preserve"> </w:t>
+      </w:r>
+      <w:r>
+        <w:rPr>
+          <w:sz w:val="24"/>
+          <w:szCs w:val="24"/>
+        </w:rPr>
+        <w:t>which more progress is required if user modeling is to realize its full potential</w:t>
+      </w:r>
+      <w:r>
+        <w:rPr>
+          <w:rFonts w:ascii="AdvT001" w:hAnsi="AdvT001" w:cs="AdvT001"/>
           <w:sz w:val="20"/>
           <w:szCs w:val="20"/>
+        </w:rPr>
+        <w:t>.</w:t>
+      </w:r>
+    </w:p>
+    <w:p>
+      <w:pPr>
+        <w:pStyle w:val="ListParagraph"/>
+        <w:autoSpaceDE w:val="0"/>
+        <w:autoSpaceDN w:val="0"/>
+        <w:adjustRightInd w:val="0"/>
+        <w:ind w:left="1440"/>
+        <w:rPr>
+          <w:rFonts w:asciiTheme="minorHAnsi" w:eastAsiaTheme="minorHAnsi" w:hAnsiTheme="minorHAnsi" w:cstheme="minorBidi"/>
+        </w:rPr>
+      </w:pPr>
+    </w:p>
+    <w:p>
+      <w:pPr>
+        <w:pStyle w:val="ListParagraph"/>
+        <w:autoSpaceDE w:val="0"/>
+        <w:autoSpaceDN w:val="0"/>
+        <w:adjustRightInd w:val="0"/>
+        <w:rPr>
+          <w:rFonts w:asciiTheme="minorHAnsi" w:eastAsiaTheme="minorHAnsi" w:hAnsiTheme="minorHAnsi" w:cstheme="minorBidi"/>
         </w:rPr>
       </w:pPr>
     </w:p>
@@ -5982,24 +7426,33 @@
   <w:abstractNum w:abstractNumId="1">
     <w:nsid w:val="1D783ABB"/>
     <w:multiLevelType w:val="hybridMultilevel"/>
-    <w:tmpl w:val="CB760606"/>
-    <w:lvl w:ilvl="0" w:tplc="0409000F">
+    <w:tmpl w:val="1660AECE"/>
+    <w:lvl w:ilvl="0" w:tplc="D4242B36">
       <w:start w:val="1"/>
       <w:numFmt w:val="decimal"/>
-      <w:lvlText w:val="%1."/>
+      <w:lvlText w:val="4.3.1.%1"/>
       <w:lvlJc w:val="left"/>
       <w:pPr>
-        <w:ind w:left="720" w:hanging="360"/>
-      </w:pPr>
+        <w:ind w:left="360" w:hanging="360"/>
+      </w:pPr>
+      <w:rPr>
+        <w:rFonts w:ascii="Calibri" w:hAnsi="Calibri" w:hint="default"/>
+        <w:b/>
+        <w:i w:val="0"/>
+        <w:sz w:val="24"/>
+      </w:rPr>
     </w:lvl>
-    <w:lvl w:ilvl="1" w:tplc="04090019" w:tentative="1">
+    <w:lvl w:ilvl="1" w:tplc="04090001">
       <w:start w:val="1"/>
-      <w:numFmt w:val="lowerLetter"/>
-      <w:lvlText w:val="%2."/>
+      <w:numFmt w:val="bullet"/>
+      <w:lvlText w:val=""/>
       <w:lvlJc w:val="left"/>
       <w:pPr>
-        <w:ind w:left="1440" w:hanging="360"/>
-      </w:pPr>
+        <w:ind w:left="1080" w:hanging="360"/>
+      </w:pPr>
+      <w:rPr>
+        <w:rFonts w:ascii="Symbol" w:hAnsi="Symbol" w:hint="default"/>
+      </w:rPr>
     </w:lvl>
     <w:lvl w:ilvl="2" w:tplc="0409001B" w:tentative="1">
       <w:start w:val="1"/>
@@ -6007,7 +7460,7 @@
       <w:lvlText w:val="%3."/>
       <w:lvlJc w:val="right"/>
       <w:pPr>
-        <w:ind w:left="2160" w:hanging="180"/>
+        <w:ind w:left="1800" w:hanging="180"/>
       </w:pPr>
     </w:lvl>
     <w:lvl w:ilvl="3" w:tplc="0409000F" w:tentative="1">
@@ -6016,7 +7469,7 @@
       <w:lvlText w:val="%4."/>
       <w:lvlJc w:val="left"/>
       <w:pPr>
-        <w:ind w:left="2880" w:hanging="360"/>
+        <w:ind w:left="2520" w:hanging="360"/>
       </w:pPr>
     </w:lvl>
     <w:lvl w:ilvl="4" w:tplc="04090019" w:tentative="1">
@@ -6025,7 +7478,7 @@
       <w:lvlText w:val="%5."/>
       <w:lvlJc w:val="left"/>
       <w:pPr>
-        <w:ind w:left="3600" w:hanging="360"/>
+        <w:ind w:left="3240" w:hanging="360"/>
       </w:pPr>
     </w:lvl>
     <w:lvl w:ilvl="5" w:tplc="0409001B" w:tentative="1">
@@ -6034,7 +7487,7 @@
       <w:lvlText w:val="%6."/>
       <w:lvlJc w:val="right"/>
       <w:pPr>
-        <w:ind w:left="4320" w:hanging="180"/>
+        <w:ind w:left="3960" w:hanging="180"/>
       </w:pPr>
     </w:lvl>
     <w:lvl w:ilvl="6" w:tplc="0409000F" w:tentative="1">
@@ -6043,7 +7496,7 @@
       <w:lvlText w:val="%7."/>
       <w:lvlJc w:val="left"/>
       <w:pPr>
-        <w:ind w:left="5040" w:hanging="360"/>
+        <w:ind w:left="4680" w:hanging="360"/>
       </w:pPr>
     </w:lvl>
     <w:lvl w:ilvl="7" w:tplc="04090019" w:tentative="1">
@@ -6052,7 +7505,7 @@
       <w:lvlText w:val="%8."/>
       <w:lvlJc w:val="left"/>
       <w:pPr>
-        <w:ind w:left="5760" w:hanging="360"/>
+        <w:ind w:left="5400" w:hanging="360"/>
       </w:pPr>
     </w:lvl>
     <w:lvl w:ilvl="8" w:tplc="0409001B" w:tentative="1">
@@ -6061,7 +7514,7 @@
       <w:lvlText w:val="%9."/>
       <w:lvlJc w:val="right"/>
       <w:pPr>
-        <w:ind w:left="6480" w:hanging="180"/>
+        <w:ind w:left="6120" w:hanging="180"/>
       </w:pPr>
     </w:lvl>
   </w:abstractNum>
@@ -6780,6 +8233,17 @@
       <w:rFonts w:ascii="Times New Roman" w:eastAsia="Times New Roman" w:hAnsi="Times New Roman" w:cs="Times New Roman"/>
       <w:sz w:val="24"/>
       <w:szCs w:val="24"/>
+    </w:rPr>
+  </w:style>
+  <w:style w:type="character" w:styleId="Hyperlink">
+    <w:name w:val="Hyperlink"/>
+    <w:basedOn w:val="DefaultParagraphFont"/>
+    <w:uiPriority w:val="99"/>
+    <w:unhideWhenUsed/>
+    <w:rsid w:val="00B210ED"/>
+    <w:rPr>
+      <w:color w:val="0000FF" w:themeColor="hyperlink"/>
+      <w:u w:val="single"/>
     </w:rPr>
   </w:style>
 </w:styles>
@@ -7073,7 +8537,7 @@
 </file>
 
 <file path=customXml/itemProps1.xml><?xml version="1.0" encoding="utf-8"?>
-<ds:datastoreItem xmlns:ds="http://schemas.openxmlformats.org/officeDocument/2006/customXml" ds:itemID="{26ACDCE9-A6FF-48B3-9EF9-1B729246954F}">
+<ds:datastoreItem xmlns:ds="http://schemas.openxmlformats.org/officeDocument/2006/customXml" ds:itemID="{F8DFFC3C-D1FD-49AD-98BE-F0DAC15E31FF}">
   <ds:schemaRefs>
     <ds:schemaRef ds:uri="http://schemas.openxmlformats.org/officeDocument/2006/bibliography"/>
   </ds:schemaRefs>

</xml_diff>

<commit_message>
progress.... almost finish base line (90%) needed: finish machine learning - need ending draft almost finish
</commit_message>
<xml_diff>
--- a/School/seminar/Changing machine decisions.docx
+++ b/School/seminar/Changing machine decisions.docx
@@ -6,6 +6,26 @@
       <w:pPr>
         <w:jc w:val="center"/>
         <w:rPr>
+          <w:b/>
+          <w:bCs/>
+          <w:sz w:val="40"/>
+          <w:szCs w:val="40"/>
+        </w:rPr>
+      </w:pPr>
+      <w:r>
+        <w:rPr>
+          <w:b/>
+          <w:bCs/>
+          <w:sz w:val="40"/>
+          <w:szCs w:val="40"/>
+        </w:rPr>
+        <w:t>Changing machine decisions</w:t>
+      </w:r>
+    </w:p>
+    <w:p>
+      <w:pPr>
+        <w:jc w:val="center"/>
+        <w:rPr>
           <w:sz w:val="32"/>
           <w:szCs w:val="32"/>
         </w:rPr>
@@ -15,7 +35,7 @@
           <w:sz w:val="32"/>
           <w:szCs w:val="32"/>
         </w:rPr>
-        <w:t>Changing machine decisions</w:t>
+        <w:t>Shapira Oz</w:t>
       </w:r>
     </w:p>
     <w:p>
@@ -26,37 +46,6 @@
           <w:szCs w:val="32"/>
         </w:rPr>
       </w:pPr>
-      <w:r>
-        <w:rPr>
-          <w:sz w:val="32"/>
-          <w:szCs w:val="32"/>
-        </w:rPr>
-        <w:t>Shapira Oz</w:t>
-      </w:r>
-    </w:p>
-    <w:p>
-      <w:pPr>
-        <w:jc w:val="center"/>
-        <w:rPr>
-          <w:sz w:val="32"/>
-          <w:szCs w:val="32"/>
-        </w:rPr>
-      </w:pPr>
-    </w:p>
-    <w:p>
-      <w:pPr>
-        <w:rPr>
-          <w:sz w:val="24"/>
-          <w:szCs w:val="24"/>
-        </w:rPr>
-      </w:pPr>
-      <w:r>
-        <w:rPr>
-          <w:sz w:val="24"/>
-          <w:szCs w:val="24"/>
-        </w:rPr>
-        <w:t xml:space="preserve">Abstract </w:t>
-      </w:r>
     </w:p>
     <w:p>
       <w:pPr>
@@ -67,7 +56,6 @@
           <w:szCs w:val="28"/>
         </w:rPr>
       </w:pPr>
-      <w:proofErr w:type="gramStart"/>
       <w:r>
         <w:rPr>
           <w:b/>
@@ -75,8 +63,16 @@
           <w:sz w:val="28"/>
           <w:szCs w:val="28"/>
         </w:rPr>
-        <w:t>1.</w:t>
-      </w:r>
+        <w:t>Abstract</w:t>
+      </w:r>
+    </w:p>
+    <w:p>
+      <w:pPr>
+        <w:rPr>
+          <w:sz w:val="24"/>
+          <w:szCs w:val="24"/>
+        </w:rPr>
+      </w:pPr>
       <w:r>
         <w:rPr>
           <w:b/>
@@ -84,91 +80,288 @@
           <w:sz w:val="28"/>
           <w:szCs w:val="28"/>
         </w:rPr>
-        <w:t>Introduction</w:t>
-      </w:r>
-      <w:proofErr w:type="gramEnd"/>
-      <w:r>
+        <w:t xml:space="preserve"> </w:t>
+      </w:r>
+      <w:r>
+        <w:rPr>
+          <w:sz w:val="24"/>
+          <w:szCs w:val="24"/>
+        </w:rPr>
+        <w:t xml:space="preserve">In the </w:t>
+      </w:r>
+      <w:r>
+        <w:rPr>
+          <w:sz w:val="24"/>
+          <w:szCs w:val="24"/>
+        </w:rPr>
+        <w:t xml:space="preserve">resent year’s information system have made </w:t>
+      </w:r>
+      <w:r>
+        <w:rPr>
+          <w:sz w:val="24"/>
+          <w:szCs w:val="24"/>
+        </w:rPr>
+        <w:t>considerable progress</w:t>
+      </w:r>
+      <w:r>
+        <w:rPr>
+          <w:sz w:val="24"/>
+          <w:szCs w:val="24"/>
+        </w:rPr>
+        <w:t xml:space="preserve"> </w:t>
+      </w:r>
+      <w:r>
+        <w:rPr>
+          <w:sz w:val="24"/>
+          <w:szCs w:val="24"/>
+        </w:rPr>
+        <w:t>especially</w:t>
+      </w:r>
+      <w:r>
+        <w:rPr>
+          <w:sz w:val="24"/>
+          <w:szCs w:val="24"/>
+        </w:rPr>
+        <w:t xml:space="preserve"> in user modeling research, </w:t>
+      </w:r>
+      <w:r>
+        <w:rPr>
+          <w:sz w:val="24"/>
+          <w:szCs w:val="24"/>
+        </w:rPr>
+        <w:t>particularly in the last few years, user application expand their domain from the personal computer to smart phone, tablet  computers  and home devices (TV, cable modem, streamers…)</w:t>
+      </w:r>
+      <w:r>
+        <w:rPr>
+          <w:sz w:val="24"/>
+          <w:szCs w:val="24"/>
+        </w:rPr>
+        <w:t xml:space="preserve">. Today the need for adaptive application </w:t>
+      </w:r>
+      <w:r>
+        <w:rPr>
+          <w:sz w:val="24"/>
+          <w:szCs w:val="24"/>
+        </w:rPr>
+        <w:t xml:space="preserve">with advance abilities to respond to user action is become </w:t>
+      </w:r>
+      <w:r>
+        <w:rPr>
+          <w:sz w:val="24"/>
+          <w:szCs w:val="24"/>
+        </w:rPr>
+        <w:t>necessary</w:t>
+      </w:r>
+      <w:r>
+        <w:rPr>
+          <w:sz w:val="24"/>
+          <w:szCs w:val="24"/>
+        </w:rPr>
+        <w:t xml:space="preserve"> organ. </w:t>
+      </w:r>
+      <w:r>
+        <w:rPr>
+          <w:sz w:val="24"/>
+          <w:szCs w:val="24"/>
+        </w:rPr>
+        <w:t xml:space="preserve">Adaptive application need to recognize the user obtain his </w:t>
+      </w:r>
+      <w:r>
+        <w:rPr>
+          <w:sz w:val="24"/>
+          <w:szCs w:val="24"/>
+        </w:rPr>
+        <w:t>data,</w:t>
+      </w:r>
+      <w:r>
+        <w:rPr>
+          <w:sz w:val="24"/>
+          <w:szCs w:val="24"/>
+        </w:rPr>
+        <w:t xml:space="preserve"> stored</w:t>
+      </w:r>
+      <w:r>
+        <w:rPr>
+          <w:sz w:val="24"/>
+          <w:szCs w:val="24"/>
+        </w:rPr>
+        <w:t xml:space="preserve"> is data in dynamic data base, predict</w:t>
+      </w:r>
+      <w:r>
+        <w:rPr>
+          <w:sz w:val="24"/>
+          <w:szCs w:val="24"/>
+        </w:rPr>
+        <w:t xml:space="preserve"> his next move and respond and react at the same. The adaptive application must be </w:t>
+      </w:r>
+      <w:r>
+        <w:rPr>
+          <w:sz w:val="24"/>
+          <w:szCs w:val="24"/>
+        </w:rPr>
+        <w:t>intelligent</w:t>
+      </w:r>
+      <w:r>
+        <w:rPr>
+          <w:sz w:val="24"/>
+          <w:szCs w:val="24"/>
+        </w:rPr>
+        <w:t xml:space="preserve">, understand user need find his flavor and recommend for his a proper way. In this lecture review we will </w:t>
+      </w:r>
+      <w:r>
+        <w:rPr>
+          <w:sz w:val="24"/>
+          <w:szCs w:val="24"/>
+        </w:rPr>
+        <w:t>we review</w:t>
+      </w:r>
+      <w:r>
+        <w:rPr>
+          <w:sz w:val="24"/>
+          <w:szCs w:val="24"/>
+        </w:rPr>
+        <w:t xml:space="preserve"> </w:t>
+      </w:r>
+      <w:r>
+        <w:rPr>
+          <w:sz w:val="24"/>
+          <w:szCs w:val="24"/>
+        </w:rPr>
+        <w:t>previous work that has addressed similar issues and consider some challenges that are presented</w:t>
+      </w:r>
+      <w:r>
+        <w:rPr>
+          <w:sz w:val="24"/>
+          <w:szCs w:val="24"/>
+        </w:rPr>
+        <w:t xml:space="preserve"> </w:t>
+      </w:r>
+      <w:r>
+        <w:rPr>
+          <w:sz w:val="24"/>
+          <w:szCs w:val="24"/>
+        </w:rPr>
+        <w:t>by the design of adaptive</w:t>
+      </w:r>
+      <w:r>
+        <w:rPr>
+          <w:sz w:val="24"/>
+          <w:szCs w:val="24"/>
+        </w:rPr>
+        <w:t xml:space="preserve"> application.</w:t>
+      </w:r>
+    </w:p>
+    <w:p>
+      <w:pPr>
         <w:rPr>
           <w:b/>
           <w:bCs/>
           <w:sz w:val="28"/>
           <w:szCs w:val="28"/>
         </w:rPr>
+      </w:pPr>
+      <w:proofErr w:type="gramStart"/>
+      <w:r>
+        <w:rPr>
+          <w:b/>
+          <w:bCs/>
+          <w:sz w:val="28"/>
+          <w:szCs w:val="28"/>
+        </w:rPr>
+        <w:t>1.</w:t>
+      </w:r>
+      <w:r>
+        <w:rPr>
+          <w:b/>
+          <w:bCs/>
+          <w:sz w:val="28"/>
+          <w:szCs w:val="28"/>
+        </w:rPr>
+        <w:t>Introduction</w:t>
+      </w:r>
+      <w:proofErr w:type="gramEnd"/>
+      <w:r>
+        <w:rPr>
+          <w:b/>
+          <w:bCs/>
+          <w:sz w:val="28"/>
+          <w:szCs w:val="28"/>
+        </w:rPr>
         <w:t xml:space="preserve"> </w:t>
       </w:r>
     </w:p>
     <w:p>
       <w:pPr>
         <w:pStyle w:val="NoSpacing"/>
+      </w:pPr>
+      <w:r>
+        <w:t>User modeling has made c</w:t>
+      </w:r>
+      <w:r>
+        <w:t xml:space="preserve">onsiderable progress during the last decade, particularly in the last few </w:t>
+      </w:r>
+      <w:r>
+        <w:t>years, user</w:t>
+      </w:r>
+      <w:r>
+        <w:t xml:space="preserve"> </w:t>
+      </w:r>
+      <w:r>
+        <w:t>application</w:t>
+      </w:r>
+      <w:r>
+        <w:t xml:space="preserve"> expand </w:t>
+      </w:r>
+      <w:r>
+        <w:t xml:space="preserve">their domain </w:t>
+      </w:r>
+      <w:r>
+        <w:t xml:space="preserve">from the personal computer to smart phone, </w:t>
+      </w:r>
+      <w:r>
+        <w:t xml:space="preserve">tablet  </w:t>
+      </w:r>
+      <w:r>
+        <w:t>computer</w:t>
+      </w:r>
+      <w:r>
+        <w:t xml:space="preserve">s </w:t>
+      </w:r>
+      <w:r>
+        <w:t xml:space="preserve"> </w:t>
+      </w:r>
+      <w:r>
+        <w:t xml:space="preserve">and </w:t>
+      </w:r>
+      <w:r>
+        <w:t xml:space="preserve">home devices (TV, cable </w:t>
+      </w:r>
+      <w:r>
+        <w:t>modem, streamers…</w:t>
+      </w:r>
+      <w:r>
+        <w:t xml:space="preserve">) </w:t>
+      </w:r>
+      <w:r>
+        <w:t xml:space="preserve">this arrivals of those domain </w:t>
+      </w:r>
+      <w:r>
+        <w:t>change our live</w:t>
+      </w:r>
+      <w:r>
+        <w:t xml:space="preserve"> cause them to become digital them ever   </w:t>
+      </w:r>
+      <w:r>
         <w:rPr>
           <w:highlight w:val="lightGray"/>
         </w:rPr>
-      </w:pPr>
-      <w:r>
-        <w:t>User modeling has made c</w:t>
-      </w:r>
-      <w:r>
-        <w:t xml:space="preserve">onsiderable progress during the last decade, particularly in the last few </w:t>
-      </w:r>
-      <w:r>
-        <w:t>years, user</w:t>
-      </w:r>
-      <w:r>
-        <w:t xml:space="preserve"> </w:t>
-      </w:r>
-      <w:r>
-        <w:t>application</w:t>
-      </w:r>
-      <w:r>
-        <w:t xml:space="preserve"> expand </w:t>
-      </w:r>
-      <w:r>
-        <w:t xml:space="preserve">their domain </w:t>
-      </w:r>
-      <w:r>
-        <w:t xml:space="preserve">from the personal computer to smart phone, </w:t>
-      </w:r>
-      <w:r>
-        <w:t xml:space="preserve">tablet  </w:t>
-      </w:r>
-      <w:r>
-        <w:t>computer</w:t>
-      </w:r>
-      <w:r>
-        <w:t xml:space="preserve">s </w:t>
-      </w:r>
-      <w:r>
-        <w:t xml:space="preserve"> </w:t>
-      </w:r>
-      <w:r>
-        <w:t xml:space="preserve">and </w:t>
-      </w:r>
-      <w:r>
-        <w:t xml:space="preserve">home devices (TV, cable </w:t>
-      </w:r>
-      <w:r>
-        <w:t>modem, streamers…</w:t>
-      </w:r>
-      <w:r>
-        <w:t>) &lt;</w:t>
-      </w:r>
-      <w:r>
-        <w:rPr>
-          <w:highlight w:val="yellow"/>
-        </w:rPr>
-        <w:t>insert sentence</w:t>
-      </w:r>
-      <w:r>
-        <w:t>&gt;</w:t>
-      </w:r>
-      <w:r>
-        <w:t xml:space="preserve"> </w:t>
+        <w:t>.</w:t>
       </w:r>
       <w:r>
         <w:rPr>
           <w:highlight w:val="lightGray"/>
         </w:rPr>
-        <w:t>and</w:t>
+        <w:t xml:space="preserve"> </w:t>
       </w:r>
       <w:r>
         <w:rPr>
@@ -177,129 +370,109 @@
         <w:t xml:space="preserve"> </w:t>
       </w:r>
       <w:r>
-        <w:rPr>
-          <w:highlight w:val="lightGray"/>
-        </w:rPr>
-        <w:t xml:space="preserve"> </w:t>
-      </w:r>
-      <w:r>
-        <w:rPr>
-          <w:highlight w:val="lightGray"/>
-        </w:rPr>
-        <w:t>change our live</w:t>
-      </w:r>
-      <w:r>
-        <w:rPr>
-          <w:highlight w:val="lightGray"/>
-        </w:rPr>
+        <w:t>today application</w:t>
+      </w:r>
+      <w:r>
+        <w:t xml:space="preserve"> become cross</w:t>
+      </w:r>
+      <w:r>
+        <w:t xml:space="preserve"> platform and cross devices </w:t>
+      </w:r>
+      <w:r>
+        <w:t>, therefore the need to adaptive software is increase every day , software today are need to know every changes in their users</w:t>
+      </w:r>
+      <w:r>
+        <w:t xml:space="preserve"> , learn and analyze user changes </w:t>
+      </w:r>
+      <w:r>
+        <w:t xml:space="preserve"> </w:t>
+      </w:r>
+      <w:r>
+        <w:t>in fast way through variety of information sources</w:t>
+      </w:r>
+      <w:r>
         <w:t>.</w:t>
       </w:r>
-      <w:r>
-        <w:rPr>
-          <w:highlight w:val="lightGray"/>
-        </w:rPr>
-        <w:t xml:space="preserve"> </w:t>
-      </w:r>
-      <w:r>
-        <w:rPr>
-          <w:highlight w:val="lightGray"/>
-        </w:rPr>
-        <w:t xml:space="preserve"> today application</w:t>
-      </w:r>
-      <w:r>
-        <w:rPr>
-          <w:highlight w:val="lightGray"/>
-        </w:rPr>
-        <w:t xml:space="preserve"> become cross</w:t>
-      </w:r>
-      <w:r>
-        <w:rPr>
-          <w:highlight w:val="lightGray"/>
-        </w:rPr>
-        <w:t xml:space="preserve"> platform and cross devices </w:t>
-      </w:r>
-      <w:r>
-        <w:rPr>
-          <w:highlight w:val="lightGray"/>
-        </w:rPr>
-        <w:t>, therefore the need to adaptive software is increase every day , software today are need to know every changes in their users</w:t>
-      </w:r>
-      <w:r>
-        <w:rPr>
-          <w:highlight w:val="lightGray"/>
-        </w:rPr>
-        <w:t xml:space="preserve"> , learn and analyze user changes </w:t>
-      </w:r>
-      <w:r>
-        <w:rPr>
-          <w:highlight w:val="lightGray"/>
-        </w:rPr>
-        <w:t xml:space="preserve"> </w:t>
-      </w:r>
-      <w:r>
-        <w:rPr>
-          <w:highlight w:val="lightGray"/>
-        </w:rPr>
-        <w:t>in fast way through variety of information sources</w:t>
-      </w:r>
-      <w:r>
-        <w:rPr>
-          <w:highlight w:val="lightGray"/>
-        </w:rPr>
-        <w:t>.</w:t>
-      </w:r>
     </w:p>
     <w:p>
       <w:pPr>
         <w:pStyle w:val="NoSpacing"/>
       </w:pPr>
       <w:r>
-        <w:rPr>
-          <w:highlight w:val="lightGray"/>
-        </w:rPr>
         <w:t xml:space="preserve">The classic user </w:t>
       </w:r>
       <w:r>
-        <w:rPr>
-          <w:highlight w:val="lightGray"/>
-        </w:rPr>
         <w:t>modeling approach</w:t>
       </w:r>
       <w:r>
-        <w:rPr>
-          <w:highlight w:val="lightGray"/>
-        </w:rPr>
         <w:t xml:space="preserve"> consider the complex of the model </w:t>
       </w:r>
       <w:r>
-        <w:rPr>
-          <w:highlight w:val="lightGray"/>
-        </w:rPr>
         <w:t>itself</w:t>
       </w:r>
       <w:r>
         <w:t>,</w:t>
       </w:r>
       <w:r>
-        <w:t xml:space="preserve"> some researchers are working on creating &lt;</w:t>
-      </w:r>
-      <w:r>
-        <w:rPr>
-          <w:rFonts w:hint="cs"/>
-          <w:highlight w:val="yellow"/>
-          <w:rtl/>
-        </w:rPr>
-        <w:t>בכל מקום</w:t>
-      </w:r>
-      <w:r>
-        <w:rPr>
-          <w:rFonts w:hint="cs"/>
-          <w:rtl/>
-        </w:rPr>
-        <w:t xml:space="preserve"> </w:t>
-      </w:r>
-      <w:r>
-        <w:t>&gt;</w:t>
+        <w:t xml:space="preserve"> some researchers are working on creating </w:t>
+      </w:r>
+      <w:r>
+        <w:t>ubiquitous user modeling [“</w:t>
+      </w:r>
+      <w:r>
+        <w:rPr>
+          <w:rFonts w:ascii="Times New Roman" w:hAnsi="Times New Roman" w:cs="Times New Roman"/>
+          <w:b/>
+          <w:bCs/>
+          <w:sz w:val="16"/>
+          <w:szCs w:val="16"/>
+        </w:rPr>
+        <w:t xml:space="preserve">Advances in Ubiquitous user modeling  - Revised selected paper </w:t>
+      </w:r>
+      <w:r>
+        <w:rPr>
+          <w:rFonts w:ascii="Times New Roman" w:hAnsi="Times New Roman" w:cs="Times New Roman"/>
+          <w:b/>
+          <w:bCs/>
+          <w:sz w:val="16"/>
+          <w:szCs w:val="16"/>
+        </w:rPr>
+        <w:t>”</w:t>
+      </w:r>
+      <w:r>
+        <w:rPr>
+          <w:rFonts w:ascii="Times New Roman" w:hAnsi="Times New Roman" w:cs="Times New Roman"/>
+          <w:b/>
+          <w:bCs/>
+          <w:sz w:val="16"/>
+          <w:szCs w:val="16"/>
+        </w:rPr>
+        <w:t xml:space="preserve">, </w:t>
+      </w:r>
+      <w:proofErr w:type="spellStart"/>
+      <w:r>
+        <w:rPr>
+          <w:rFonts w:ascii="Times New Roman" w:hAnsi="Times New Roman" w:cs="Times New Roman"/>
+          <w:b/>
+          <w:bCs/>
+          <w:sz w:val="16"/>
+          <w:szCs w:val="16"/>
+        </w:rPr>
+        <w:t>springer</w:t>
+      </w:r>
+      <w:proofErr w:type="spellEnd"/>
+      <w:r>
+        <w:rPr>
+          <w:rFonts w:ascii="Times New Roman" w:hAnsi="Times New Roman" w:cs="Times New Roman"/>
+          <w:b/>
+          <w:bCs/>
+          <w:sz w:val="16"/>
+          <w:szCs w:val="16"/>
+        </w:rPr>
+        <w:t xml:space="preserve"> 2009</w:t>
+      </w:r>
+      <w:r>
+        <w:t>]</w:t>
       </w:r>
       <w:r>
         <w:t xml:space="preserve"> </w:t>
@@ -308,25 +481,13 @@
         <w:t xml:space="preserve">for improving the </w:t>
       </w:r>
       <w:r>
-        <w:t>basic design of user model systems &lt;</w:t>
-      </w:r>
-      <w:r>
-        <w:rPr>
-          <w:rFonts w:hint="cs"/>
-          <w:highlight w:val="yellow"/>
-          <w:rtl/>
-        </w:rPr>
-        <w:t>לתת דוגמאות למאמרים שעוסקים במבנה</w:t>
-      </w:r>
-      <w:r>
-        <w:rPr>
-          <w:rFonts w:hint="cs"/>
-          <w:rtl/>
-        </w:rPr>
-        <w:t xml:space="preserve"> </w:t>
-      </w:r>
-      <w:r>
-        <w:t xml:space="preserve">&gt; in the aspect of data </w:t>
+        <w:t xml:space="preserve">basic design of user model systems </w:t>
+      </w:r>
+      <w:r>
+        <w:t>o</w:t>
+      </w:r>
+      <w:r>
+        <w:t xml:space="preserve">n the aspect of data </w:t>
       </w:r>
       <w:r>
         <w:t>bases,</w:t>
@@ -357,25 +518,18 @@
         <w:t>ntology</w:t>
       </w:r>
       <w:r>
-        <w:t xml:space="preserve"> design, …&lt;</w:t>
-      </w:r>
-      <w:r>
-        <w:rPr>
-          <w:rFonts w:hint="cs"/>
-          <w:highlight w:val="yellow"/>
-          <w:rtl/>
-        </w:rPr>
-        <w:t>וכול</w:t>
-      </w:r>
-      <w:r>
-        <w:rPr>
-          <w:rFonts w:hint="cs"/>
-          <w:rtl/>
-        </w:rPr>
-        <w:t>י</w:t>
-      </w:r>
-      <w:r>
-        <w:t xml:space="preserve">&gt; they main mission is to </w:t>
+        <w:t xml:space="preserve"> design etc…</w:t>
+      </w:r>
+    </w:p>
+    <w:p>
+      <w:pPr>
+        <w:pStyle w:val="NoSpacing"/>
+      </w:pPr>
+      <w:r>
+        <w:t>The mission of those researches is</w:t>
+      </w:r>
+      <w:r>
+        <w:t xml:space="preserve"> to </w:t>
       </w:r>
       <w:r>
         <w:t>contribute</w:t>
@@ -384,7 +538,10 @@
         <w:t xml:space="preserve"> </w:t>
       </w:r>
       <w:r>
-        <w:t>dynamic data base how needed in UM systems</w:t>
+        <w:t>dynamic data base that</w:t>
+      </w:r>
+      <w:r>
+        <w:t xml:space="preserve"> needed in UM systems</w:t>
       </w:r>
       <w:r>
         <w:t>,</w:t>
@@ -394,126 +551,6 @@
       </w:r>
       <w:r>
         <w:t>adaption.</w:t>
-      </w:r>
-    </w:p>
-    <w:p>
-      <w:pPr>
-        <w:pStyle w:val="NoSpacing"/>
-      </w:pPr>
-      <w:r>
-        <w:t>Adaption of software is the key for managing a dy</w:t>
-      </w:r>
-      <w:r>
-        <w:t>n</w:t>
-      </w:r>
-      <w:r>
-        <w:t>a</w:t>
-      </w:r>
-      <w:r>
-        <w:t>mic</w:t>
-      </w:r>
-      <w:r>
-        <w:t xml:space="preserve"> application </w:t>
-      </w:r>
-      <w:r>
-        <w:t xml:space="preserve">how reflects and respond to user </w:t>
-      </w:r>
-      <w:r>
-        <w:t>behav</w:t>
-      </w:r>
-      <w:r>
-        <w:t>ior.</w:t>
-      </w:r>
-    </w:p>
-    <w:p>
-      <w:pPr>
-        <w:pStyle w:val="NoSpacing"/>
-      </w:pPr>
-      <w:r>
-        <w:t>Therefore some we can catalog them to tree crude type:</w:t>
-      </w:r>
-    </w:p>
-    <w:p>
-      <w:pPr>
-        <w:pStyle w:val="NoSpacing"/>
-        <w:numPr>
-          <w:ilvl w:val="0"/>
-          <w:numId w:val="1"/>
-        </w:numPr>
-      </w:pPr>
-      <w:r>
-        <w:t xml:space="preserve">Application with dynamic data base founded </w:t>
-      </w:r>
-      <w:r>
-        <w:t xml:space="preserve">on anthology which </w:t>
-      </w:r>
-      <w:r>
-        <w:t>“knows</w:t>
-      </w:r>
-      <w:r>
-        <w:t xml:space="preserve">” all user </w:t>
-      </w:r>
-      <w:r>
-        <w:t>stereotypes.</w:t>
-      </w:r>
-    </w:p>
-    <w:p>
-      <w:pPr>
-        <w:pStyle w:val="NoSpacing"/>
-        <w:numPr>
-          <w:ilvl w:val="0"/>
-          <w:numId w:val="1"/>
-        </w:numPr>
-      </w:pPr>
-      <w:r>
-        <w:t>Adaptive</w:t>
-      </w:r>
-      <w:r>
-        <w:t xml:space="preserve"> application with learning </w:t>
-      </w:r>
-      <w:r>
-        <w:t>abilities.</w:t>
-      </w:r>
-    </w:p>
-    <w:p>
-      <w:pPr>
-        <w:pStyle w:val="NoSpacing"/>
-        <w:numPr>
-          <w:ilvl w:val="0"/>
-          <w:numId w:val="1"/>
-        </w:numPr>
-      </w:pPr>
-      <w:r>
-        <w:t xml:space="preserve">Combination of </w:t>
-      </w:r>
-      <w:r>
-        <w:t>1 &amp; 2.</w:t>
-      </w:r>
-    </w:p>
-    <w:p>
-      <w:pPr>
-        <w:pStyle w:val="NoSpacing"/>
-      </w:pPr>
-      <w:r>
-        <w:t>&lt;</w:t>
-      </w:r>
-      <w:r>
-        <w:rPr>
-          <w:rFonts w:hint="cs"/>
-          <w:highlight w:val="yellow"/>
-          <w:rtl/>
-        </w:rPr>
-        <w:t>להכניס שורת מעבר...</w:t>
-      </w:r>
-      <w:r>
-        <w:rPr>
-          <w:rFonts w:hint="cs"/>
-          <w:rtl/>
-        </w:rPr>
-        <w:t>.</w:t>
-      </w:r>
-      <w:r>
-        <w:t>&gt;</w:t>
       </w:r>
     </w:p>
     <w:p>
@@ -639,6 +676,7 @@
         <w:ind w:left="1080"/>
       </w:pPr>
       <w:r>
+        <w:lastRenderedPageBreak/>
         <w:t xml:space="preserve">Intelligent </w:t>
       </w:r>
       <w:proofErr w:type="gramStart"/>
@@ -712,26 +750,12 @@
         <w:ind w:left="-360"/>
       </w:pPr>
       <w:r>
-        <w:t xml:space="preserve"> [</w:t>
-      </w:r>
-      <w:r>
-        <w:rPr>
-          <w:rFonts w:ascii="Times New Roman" w:hAnsi="Times New Roman" w:cs="Times New Roman"/>
-          <w:sz w:val="24"/>
-          <w:szCs w:val="24"/>
-        </w:rPr>
-        <w:t xml:space="preserve">Alfred </w:t>
-      </w:r>
-      <w:proofErr w:type="spellStart"/>
-      <w:r>
-        <w:rPr>
-          <w:rFonts w:ascii="Times New Roman" w:hAnsi="Times New Roman" w:cs="Times New Roman"/>
-          <w:sz w:val="24"/>
-          <w:szCs w:val="24"/>
-        </w:rPr>
-        <w:t>Kobsa</w:t>
-      </w:r>
-      <w:proofErr w:type="spellEnd"/>
+        <w:t xml:space="preserve"> </w:t>
+      </w:r>
+      <w:proofErr w:type="gramStart"/>
+      <w:r>
+        <w:t>[</w:t>
+      </w:r>
       <w:r>
         <w:rPr>
           <w:rFonts w:ascii="Times New Roman" w:hAnsi="Times New Roman" w:cs="Times New Roman"/>
@@ -740,6 +764,7 @@
         </w:rPr>
         <w:t xml:space="preserve"> “</w:t>
       </w:r>
+      <w:proofErr w:type="gramEnd"/>
       <w:r>
         <w:rPr>
           <w:rFonts w:ascii="Times New Roman" w:hAnsi="Times New Roman" w:cs="Times New Roman"/>
@@ -759,21 +784,9 @@
           <w:sz w:val="16"/>
           <w:szCs w:val="16"/>
         </w:rPr>
-        <w:t>Modeling</w:t>
-      </w:r>
-      <w:proofErr w:type="gramStart"/>
-      <w:r>
-        <w:rPr>
-          <w:rFonts w:ascii="Times New Roman" w:hAnsi="Times New Roman" w:cs="Times New Roman"/>
-          <w:b/>
-          <w:bCs/>
-          <w:sz w:val="16"/>
-          <w:szCs w:val="16"/>
-        </w:rPr>
-        <w:t>:Recent</w:t>
+        <w:t>Modeling:Recent</w:t>
       </w:r>
       <w:proofErr w:type="spellEnd"/>
-      <w:proofErr w:type="gramEnd"/>
       <w:r>
         <w:rPr>
           <w:rFonts w:ascii="Times New Roman" w:hAnsi="Times New Roman" w:cs="Times New Roman"/>
@@ -810,151 +823,16 @@
         <w:ind w:left="-360"/>
       </w:pPr>
       <w:r>
-        <w:t xml:space="preserve">In this lecture review </w:t>
-      </w:r>
-      <w:r>
-        <w:t>will focus on the adaptive</w:t>
-      </w:r>
-      <w:r>
-        <w:t xml:space="preserve"> </w:t>
-      </w:r>
-      <w:r>
-        <w:t>aspect, we examine</w:t>
-      </w:r>
-      <w:r>
-        <w:t xml:space="preserve"> if software can analyze </w:t>
-      </w:r>
-      <w:r>
-        <w:t>itself</w:t>
-      </w:r>
-      <w:r>
-        <w:t xml:space="preserve"> </w:t>
-      </w:r>
-      <w:r>
-        <w:t xml:space="preserve">by </w:t>
-      </w:r>
-      <w:r>
-        <w:t>user</w:t>
-      </w:r>
-      <w:r>
-        <w:t xml:space="preserve"> </w:t>
-      </w:r>
-      <w:r>
-        <w:t>behavior</w:t>
-      </w:r>
-      <w:r>
-        <w:t>, change her code, structure, data base and follows</w:t>
-      </w:r>
-      <w:r>
-        <w:t>.</w:t>
+        <w:t>Adaption of software is the key for managing a dynamic application how reflects and respond to user behavior.</w:t>
       </w:r>
     </w:p>
     <w:p>
       <w:pPr>
         <w:pStyle w:val="NoSpacing"/>
-        <w:rPr>
-          <w:b/>
-          <w:bCs/>
-          <w:sz w:val="24"/>
-          <w:szCs w:val="24"/>
-        </w:rPr>
-      </w:pPr>
-    </w:p>
-    <w:p>
-      <w:pPr>
-        <w:pStyle w:val="NoSpacing"/>
-        <w:rPr>
-          <w:b/>
-          <w:bCs/>
-          <w:sz w:val="24"/>
-          <w:szCs w:val="24"/>
-        </w:rPr>
-      </w:pPr>
-    </w:p>
-    <w:p>
-      <w:pPr>
-        <w:pStyle w:val="NoSpacing"/>
-        <w:rPr>
-          <w:b/>
-          <w:bCs/>
-          <w:sz w:val="28"/>
-          <w:szCs w:val="28"/>
-        </w:rPr>
-      </w:pPr>
-      <w:proofErr w:type="gramStart"/>
-      <w:r>
-        <w:rPr>
-          <w:b/>
-          <w:bCs/>
-          <w:sz w:val="28"/>
-          <w:szCs w:val="28"/>
-        </w:rPr>
-        <w:lastRenderedPageBreak/>
-        <w:t>2.</w:t>
-      </w:r>
-      <w:r>
-        <w:rPr>
-          <w:b/>
-          <w:bCs/>
-          <w:sz w:val="28"/>
-          <w:szCs w:val="28"/>
-        </w:rPr>
-        <w:t>Know</w:t>
-      </w:r>
-      <w:proofErr w:type="gramEnd"/>
-      <w:r>
-        <w:rPr>
-          <w:b/>
-          <w:bCs/>
-          <w:sz w:val="28"/>
-          <w:szCs w:val="28"/>
-        </w:rPr>
-        <w:t xml:space="preserve"> your user</w:t>
-      </w:r>
-    </w:p>
-    <w:p>
-      <w:pPr>
-        <w:pStyle w:val="NoSpacing"/>
-      </w:pPr>
-      <w:r>
-        <w:t xml:space="preserve">For creating adaptive software the first </w:t>
-      </w:r>
-      <w:r>
-        <w:t>step to adopt the ability of “recognizes</w:t>
-      </w:r>
-      <w:r>
-        <w:t xml:space="preserve">” </w:t>
-      </w:r>
-      <w:r>
-        <w:t>users.</w:t>
-      </w:r>
-    </w:p>
-    <w:p>
-      <w:pPr>
-        <w:pStyle w:val="NoSpacing"/>
-      </w:pPr>
-      <w:r>
-        <w:rPr>
-          <w:highlight w:val="lightGray"/>
-        </w:rPr>
-        <w:t xml:space="preserve">Recognition of user by application it’s the first step for adaptive software need </w:t>
-      </w:r>
-      <w:r>
-        <w:rPr>
-          <w:highlight w:val="lightGray"/>
-        </w:rPr>
-        <w:t>overcome.</w:t>
-      </w:r>
-    </w:p>
-    <w:p>
-      <w:pPr>
-        <w:pStyle w:val="NoSpacing"/>
-      </w:pPr>
-      <w:r>
-        <w:t xml:space="preserve">The </w:t>
-      </w:r>
-      <w:r>
-        <w:t>meaning of recognition covers these fields:</w:t>
+        <w:ind w:left="-360"/>
+      </w:pPr>
+      <w:r>
+        <w:t>Therefore some we can catalog them to tree crude type:</w:t>
       </w:r>
     </w:p>
     <w:p>
@@ -962,6 +840,172 @@
         <w:pStyle w:val="NoSpacing"/>
         <w:numPr>
           <w:ilvl w:val="0"/>
+          <w:numId w:val="7"/>
+        </w:numPr>
+      </w:pPr>
+      <w:r>
+        <w:t xml:space="preserve">Application with dynamic data base founded on anthology which </w:t>
+      </w:r>
+      <w:r>
+        <w:t>“knows” all user stereotypes.</w:t>
+      </w:r>
+    </w:p>
+    <w:p>
+      <w:pPr>
+        <w:pStyle w:val="NoSpacing"/>
+        <w:numPr>
+          <w:ilvl w:val="0"/>
+          <w:numId w:val="7"/>
+        </w:numPr>
+      </w:pPr>
+      <w:r>
+        <w:t>Adaptive application with learning abilities.</w:t>
+      </w:r>
+    </w:p>
+    <w:p>
+      <w:pPr>
+        <w:pStyle w:val="NoSpacing"/>
+        <w:numPr>
+          <w:ilvl w:val="0"/>
+          <w:numId w:val="7"/>
+        </w:numPr>
+      </w:pPr>
+      <w:r>
+        <w:t xml:space="preserve">Combination of </w:t>
+      </w:r>
+      <w:r>
+        <w:t>1 &amp; 2.</w:t>
+      </w:r>
+    </w:p>
+    <w:p>
+      <w:pPr>
+        <w:pStyle w:val="NoSpacing"/>
+        <w:ind w:left="-360"/>
+      </w:pPr>
+      <w:r>
+        <w:t xml:space="preserve">In this lecture review </w:t>
+      </w:r>
+      <w:r>
+        <w:t>will focus on the adaptive</w:t>
+      </w:r>
+      <w:r>
+        <w:t xml:space="preserve"> </w:t>
+      </w:r>
+      <w:r>
+        <w:t>aspect, we examine</w:t>
+      </w:r>
+      <w:r>
+        <w:t xml:space="preserve"> if software can analyze </w:t>
+      </w:r>
+      <w:r>
+        <w:t>itself</w:t>
+      </w:r>
+      <w:r>
+        <w:t xml:space="preserve"> </w:t>
+      </w:r>
+      <w:r>
+        <w:t xml:space="preserve">by </w:t>
+      </w:r>
+      <w:r>
+        <w:t>user</w:t>
+      </w:r>
+      <w:r>
+        <w:t xml:space="preserve"> </w:t>
+      </w:r>
+      <w:r>
+        <w:t>behavior</w:t>
+      </w:r>
+      <w:r>
+        <w:t xml:space="preserve">, change her code, structure, data base and </w:t>
+      </w:r>
+      <w:r>
+        <w:t xml:space="preserve">software </w:t>
+      </w:r>
+      <w:r>
+        <w:t>follows</w:t>
+      </w:r>
+      <w:r>
+        <w:t>.</w:t>
+      </w:r>
+    </w:p>
+    <w:p>
+      <w:pPr>
+        <w:pStyle w:val="NoSpacing"/>
+        <w:rPr>
+          <w:b/>
+          <w:bCs/>
+          <w:sz w:val="24"/>
+          <w:szCs w:val="24"/>
+        </w:rPr>
+      </w:pPr>
+    </w:p>
+    <w:p>
+      <w:pPr>
+        <w:pStyle w:val="NoSpacing"/>
+        <w:rPr>
+          <w:b/>
+          <w:bCs/>
+          <w:sz w:val="28"/>
+          <w:szCs w:val="28"/>
+        </w:rPr>
+      </w:pPr>
+      <w:proofErr w:type="gramStart"/>
+      <w:r>
+        <w:rPr>
+          <w:b/>
+          <w:bCs/>
+          <w:sz w:val="28"/>
+          <w:szCs w:val="28"/>
+        </w:rPr>
+        <w:t>2.</w:t>
+      </w:r>
+      <w:r>
+        <w:rPr>
+          <w:b/>
+          <w:bCs/>
+          <w:sz w:val="28"/>
+          <w:szCs w:val="28"/>
+        </w:rPr>
+        <w:t>Know</w:t>
+      </w:r>
+      <w:proofErr w:type="gramEnd"/>
+      <w:r>
+        <w:rPr>
+          <w:b/>
+          <w:bCs/>
+          <w:sz w:val="28"/>
+          <w:szCs w:val="28"/>
+        </w:rPr>
+        <w:t xml:space="preserve"> your user</w:t>
+      </w:r>
+    </w:p>
+    <w:p>
+      <w:pPr>
+        <w:pStyle w:val="NoSpacing"/>
+      </w:pPr>
+      <w:r>
+        <w:t xml:space="preserve">Recognition of user by application it’s the first step for adaptive software need </w:t>
+      </w:r>
+      <w:r>
+        <w:t>overcome.</w:t>
+      </w:r>
+    </w:p>
+    <w:p>
+      <w:pPr>
+        <w:pStyle w:val="NoSpacing"/>
+      </w:pPr>
+      <w:r>
+        <w:t xml:space="preserve">The </w:t>
+      </w:r>
+      <w:r>
+        <w:t>meaning of recognition covers these fields:</w:t>
+      </w:r>
+    </w:p>
+    <w:p>
+      <w:pPr>
+        <w:pStyle w:val="NoSpacing"/>
+        <w:numPr>
+          <w:ilvl w:val="1"/>
           <w:numId w:val="5"/>
         </w:numPr>
         <w:rPr>
@@ -1418,18 +1462,16 @@
         <w:t>homogeneous</w:t>
       </w:r>
       <w:r>
-        <w:t>;</w:t>
-      </w:r>
-      <w:r>
-        <w:t xml:space="preserve"> developer must </w:t>
-      </w:r>
-      <w:proofErr w:type="gramStart"/>
-      <w:r>
-        <w:t>consist</w:t>
-      </w:r>
-      <w:proofErr w:type="gramEnd"/>
-      <w:r>
-        <w:t xml:space="preserve"> his program </w:t>
+        <w:t>. Developers</w:t>
+      </w:r>
+      <w:r>
+        <w:t xml:space="preserve"> must </w:t>
+      </w:r>
+      <w:r>
+        <w:t>adapt their</w:t>
+      </w:r>
+      <w:r>
+        <w:t xml:space="preserve"> program </w:t>
       </w:r>
       <w:r>
         <w:t xml:space="preserve">to </w:t>
@@ -1441,7 +1483,16 @@
         <w:t xml:space="preserve">user </w:t>
       </w:r>
       <w:r>
-        <w:t>knowledge, save relevant data and use it when the application need to</w:t>
+        <w:t>knowledge, save relevant data and use it when the application</w:t>
+      </w:r>
+      <w:r>
+        <w:t xml:space="preserve"> </w:t>
+      </w:r>
+      <w:r>
+        <w:t>obliged</w:t>
+      </w:r>
+      <w:r>
+        <w:t xml:space="preserve"> to use it</w:t>
       </w:r>
       <w:r>
         <w:t>.</w:t>
@@ -1638,6 +1689,7 @@
           <w:sz w:val="24"/>
           <w:szCs w:val="24"/>
         </w:rPr>
+        <w:lastRenderedPageBreak/>
         <w:t>3.1</w:t>
       </w:r>
       <w:r>
@@ -2066,15 +2118,7 @@
           <w:sz w:val="24"/>
           <w:szCs w:val="24"/>
         </w:rPr>
-        <w:t xml:space="preserve">base on semantic command language this </w:t>
-      </w:r>
-      <w:r>
-        <w:rPr>
-          <w:sz w:val="24"/>
-          <w:szCs w:val="24"/>
-        </w:rPr>
-        <w:lastRenderedPageBreak/>
-        <w:t xml:space="preserve">frameworks will establish metadata </w:t>
+        <w:t xml:space="preserve">base on semantic command language this frameworks will establish metadata </w:t>
       </w:r>
       <w:r>
         <w:rPr>
@@ -3040,6 +3084,7 @@
           <w:sz w:val="24"/>
           <w:szCs w:val="24"/>
         </w:rPr>
+        <w:lastRenderedPageBreak/>
         <w:t>are</w:t>
       </w:r>
       <w:proofErr w:type="gramEnd"/>
@@ -3514,7 +3559,6 @@
           <w:sz w:val="24"/>
           <w:szCs w:val="24"/>
         </w:rPr>
-        <w:lastRenderedPageBreak/>
         <w:t xml:space="preserve">• </w:t>
       </w:r>
       <w:r>
@@ -5703,6 +5747,7 @@
           <w:sz w:val="22"/>
           <w:szCs w:val="22"/>
         </w:rPr>
+        <w:lastRenderedPageBreak/>
         <w:t>The need for labeled data –</w:t>
       </w:r>
       <w:r>
@@ -5993,14 +6038,7 @@
         <w:rPr>
           <w:rFonts w:asciiTheme="minorHAnsi" w:eastAsiaTheme="minorHAnsi" w:hAnsiTheme="minorHAnsi" w:cstheme="minorBidi"/>
         </w:rPr>
-        <w:t xml:space="preserve">in this approaches the adaptive application will need to follow and documented any user action, the user model them need to scan if there is any changes in his action and label according his action. For example in Gmail site Is connected to the Google </w:t>
-      </w:r>
-      <w:r>
-        <w:rPr>
-          <w:rFonts w:asciiTheme="minorHAnsi" w:eastAsiaTheme="minorHAnsi" w:hAnsiTheme="minorHAnsi" w:cstheme="minorBidi"/>
-        </w:rPr>
-        <w:lastRenderedPageBreak/>
-        <w:t xml:space="preserve">search site  , usually when </w:t>
+        <w:t xml:space="preserve">in this approaches the adaptive application will need to follow and documented any user action, the user model them need to scan if there is any changes in his action and label according his action. For example in Gmail site Is connected to the Google search site  , usually when </w:t>
       </w:r>
       <w:r>
         <w:rPr>
@@ -6204,6 +6242,10 @@
         <w:autoSpaceDE w:val="0"/>
         <w:autoSpaceDN w:val="0"/>
         <w:adjustRightInd w:val="0"/>
+        <w:rPr>
+          <w:sz w:val="24"/>
+          <w:szCs w:val="24"/>
+        </w:rPr>
       </w:pPr>
       <w:r>
         <w:rPr>
@@ -6538,7 +6580,15 @@
           <w:sz w:val="24"/>
           <w:szCs w:val="24"/>
         </w:rPr>
-        <w:t>of a user more accurately than data from previous time periods. However, restricting</w:t>
+        <w:t xml:space="preserve">of a user more accurately than data from </w:t>
+      </w:r>
+      <w:r>
+        <w:rPr>
+          <w:sz w:val="24"/>
+          <w:szCs w:val="24"/>
+        </w:rPr>
+        <w:lastRenderedPageBreak/>
+        <w:t>previous time periods. However, restricting</w:t>
       </w:r>
       <w:r>
         <w:rPr>
@@ -6912,15 +6962,7 @@
           <w:sz w:val="24"/>
           <w:szCs w:val="24"/>
         </w:rPr>
-        <w:t xml:space="preserve">on observations collected </w:t>
-      </w:r>
-      <w:r>
-        <w:rPr>
-          <w:sz w:val="24"/>
-          <w:szCs w:val="24"/>
-        </w:rPr>
-        <w:lastRenderedPageBreak/>
-        <w:t>over a longer period of time. This architecture allows</w:t>
+        <w:t>on observations collected over a longer period of time. This architecture allows</w:t>
       </w:r>
       <w:r>
         <w:rPr>
@@ -7064,9 +7106,8 @@
       </w:r>
       <w:r>
         <w:rPr>
-          <w:rFonts w:ascii="AdvT001" w:hAnsi="AdvT001" w:cs="AdvT001"/>
-          <w:sz w:val="20"/>
-          <w:szCs w:val="20"/>
+          <w:sz w:val="24"/>
+          <w:szCs w:val="24"/>
         </w:rPr>
         <w:t>.</w:t>
       </w:r>
@@ -7748,6 +7789,122 @@
     </w:lvl>
   </w:abstractNum>
   <w:abstractNum w:abstractNumId="4">
+    <w:nsid w:val="5A90039A"/>
+    <w:multiLevelType w:val="hybridMultilevel"/>
+    <w:tmpl w:val="2F8EAA32"/>
+    <w:lvl w:ilvl="0" w:tplc="0409000F">
+      <w:start w:val="1"/>
+      <w:numFmt w:val="decimal"/>
+      <w:lvlText w:val="%1."/>
+      <w:lvlJc w:val="left"/>
+      <w:pPr>
+        <w:tabs>
+          <w:tab w:val="num" w:pos="720"/>
+        </w:tabs>
+        <w:ind w:left="720" w:hanging="360"/>
+      </w:pPr>
+      <w:rPr>
+        <w:rFonts w:hint="default"/>
+      </w:rPr>
+    </w:lvl>
+    <w:lvl w:ilvl="1" w:tplc="B6F2178A">
+      <w:start w:val="1"/>
+      <w:numFmt w:val="decimal"/>
+      <w:lvlText w:val="%2."/>
+      <w:lvlJc w:val="left"/>
+      <w:pPr>
+        <w:tabs>
+          <w:tab w:val="num" w:pos="1440"/>
+        </w:tabs>
+        <w:ind w:left="1440" w:hanging="360"/>
+      </w:pPr>
+    </w:lvl>
+    <w:lvl w:ilvl="2" w:tplc="788401AA" w:tentative="1">
+      <w:start w:val="1"/>
+      <w:numFmt w:val="decimal"/>
+      <w:lvlText w:val="%3."/>
+      <w:lvlJc w:val="left"/>
+      <w:pPr>
+        <w:tabs>
+          <w:tab w:val="num" w:pos="2160"/>
+        </w:tabs>
+        <w:ind w:left="2160" w:hanging="360"/>
+      </w:pPr>
+    </w:lvl>
+    <w:lvl w:ilvl="3" w:tplc="255EDFEC" w:tentative="1">
+      <w:start w:val="1"/>
+      <w:numFmt w:val="decimal"/>
+      <w:lvlText w:val="%4."/>
+      <w:lvlJc w:val="left"/>
+      <w:pPr>
+        <w:tabs>
+          <w:tab w:val="num" w:pos="2880"/>
+        </w:tabs>
+        <w:ind w:left="2880" w:hanging="360"/>
+      </w:pPr>
+    </w:lvl>
+    <w:lvl w:ilvl="4" w:tplc="F788C6C0" w:tentative="1">
+      <w:start w:val="1"/>
+      <w:numFmt w:val="decimal"/>
+      <w:lvlText w:val="%5."/>
+      <w:lvlJc w:val="left"/>
+      <w:pPr>
+        <w:tabs>
+          <w:tab w:val="num" w:pos="3600"/>
+        </w:tabs>
+        <w:ind w:left="3600" w:hanging="360"/>
+      </w:pPr>
+    </w:lvl>
+    <w:lvl w:ilvl="5" w:tplc="4CEEA6C0" w:tentative="1">
+      <w:start w:val="1"/>
+      <w:numFmt w:val="decimal"/>
+      <w:lvlText w:val="%6."/>
+      <w:lvlJc w:val="left"/>
+      <w:pPr>
+        <w:tabs>
+          <w:tab w:val="num" w:pos="4320"/>
+        </w:tabs>
+        <w:ind w:left="4320" w:hanging="360"/>
+      </w:pPr>
+    </w:lvl>
+    <w:lvl w:ilvl="6" w:tplc="B0BCB606" w:tentative="1">
+      <w:start w:val="1"/>
+      <w:numFmt w:val="decimal"/>
+      <w:lvlText w:val="%7."/>
+      <w:lvlJc w:val="left"/>
+      <w:pPr>
+        <w:tabs>
+          <w:tab w:val="num" w:pos="5040"/>
+        </w:tabs>
+        <w:ind w:left="5040" w:hanging="360"/>
+      </w:pPr>
+    </w:lvl>
+    <w:lvl w:ilvl="7" w:tplc="995CCABC" w:tentative="1">
+      <w:start w:val="1"/>
+      <w:numFmt w:val="decimal"/>
+      <w:lvlText w:val="%8."/>
+      <w:lvlJc w:val="left"/>
+      <w:pPr>
+        <w:tabs>
+          <w:tab w:val="num" w:pos="5760"/>
+        </w:tabs>
+        <w:ind w:left="5760" w:hanging="360"/>
+      </w:pPr>
+    </w:lvl>
+    <w:lvl w:ilvl="8" w:tplc="269EDF48" w:tentative="1">
+      <w:start w:val="1"/>
+      <w:numFmt w:val="decimal"/>
+      <w:lvlText w:val="%9."/>
+      <w:lvlJc w:val="left"/>
+      <w:pPr>
+        <w:tabs>
+          <w:tab w:val="num" w:pos="6480"/>
+        </w:tabs>
+        <w:ind w:left="6480" w:hanging="360"/>
+      </w:pPr>
+    </w:lvl>
+  </w:abstractNum>
+  <w:abstractNum w:abstractNumId="5">
     <w:nsid w:val="65A77EBE"/>
     <w:multiLevelType w:val="hybridMultilevel"/>
     <w:tmpl w:val="208AA750"/>
@@ -7887,7 +8044,7 @@
       </w:rPr>
     </w:lvl>
   </w:abstractNum>
-  <w:abstractNum w:abstractNumId="5">
+  <w:abstractNum w:abstractNumId="6">
     <w:nsid w:val="739436D2"/>
     <w:multiLevelType w:val="multilevel"/>
     <w:tmpl w:val="C2969F06"/>
@@ -8004,7 +8161,7 @@
     <w:abstractNumId w:val="2"/>
   </w:num>
   <w:num w:numId="2">
-    <w:abstractNumId w:val="4"/>
+    <w:abstractNumId w:val="5"/>
   </w:num>
   <w:num w:numId="3">
     <w:abstractNumId w:val="3"/>
@@ -8013,10 +8170,13 @@
     <w:abstractNumId w:val="0"/>
   </w:num>
   <w:num w:numId="5">
-    <w:abstractNumId w:val="5"/>
+    <w:abstractNumId w:val="6"/>
   </w:num>
   <w:num w:numId="6">
     <w:abstractNumId w:val="1"/>
+  </w:num>
+  <w:num w:numId="7">
+    <w:abstractNumId w:val="4"/>
   </w:num>
 </w:numbering>
 </file>
@@ -8537,7 +8697,7 @@
 </file>
 
 <file path=customXml/itemProps1.xml><?xml version="1.0" encoding="utf-8"?>
-<ds:datastoreItem xmlns:ds="http://schemas.openxmlformats.org/officeDocument/2006/customXml" ds:itemID="{F8DFFC3C-D1FD-49AD-98BE-F0DAC15E31FF}">
+<ds:datastoreItem xmlns:ds="http://schemas.openxmlformats.org/officeDocument/2006/customXml" ds:itemID="{347DED56-C8F1-48F2-8E65-A9C95AFF4490}">
   <ds:schemaRefs>
     <ds:schemaRef ds:uri="http://schemas.openxmlformats.org/officeDocument/2006/bibliography"/>
   </ds:schemaRefs>

</xml_diff>

<commit_message>
progress.... almost finish base line (95%) needed: finish machine learning - need ending draft almost finish
</commit_message>
<xml_diff>
--- a/School/seminar/Changing machine decisions.docx
+++ b/School/seminar/Changing machine decisions.docx
@@ -39,18 +39,27 @@
           <w:szCs w:val="34"/>
         </w:rPr>
       </w:pPr>
+      <w:proofErr w:type="gramStart"/>
       <w:r>
         <w:rPr>
           <w:sz w:val="34"/>
           <w:szCs w:val="34"/>
         </w:rPr>
-        <w:t xml:space="preserve">by </w:t>
-      </w:r>
+        <w:t>by</w:t>
+      </w:r>
+      <w:proofErr w:type="gramEnd"/>
       <w:r>
         <w:rPr>
           <w:sz w:val="34"/>
           <w:szCs w:val="34"/>
         </w:rPr>
+        <w:t xml:space="preserve"> </w:t>
+      </w:r>
+      <w:r>
+        <w:rPr>
+          <w:sz w:val="34"/>
+          <w:szCs w:val="34"/>
+        </w:rPr>
         <w:t>Shapira Oz</w:t>
       </w:r>
     </w:p>
@@ -178,6 +187,7 @@
           <w:szCs w:val="28"/>
         </w:rPr>
       </w:pPr>
+      <w:proofErr w:type="gramStart"/>
       <w:r>
         <w:rPr>
           <w:b/>
@@ -194,7 +204,17 @@
           <w:sz w:val="28"/>
           <w:szCs w:val="28"/>
         </w:rPr>
-        <w:t xml:space="preserve">Introduction </w:t>
+        <w:t>Introduction</w:t>
+      </w:r>
+      <w:proofErr w:type="gramEnd"/>
+      <w:r>
+        <w:rPr>
+          <w:b/>
+          <w:bCs/>
+          <w:sz w:val="28"/>
+          <w:szCs w:val="28"/>
+        </w:rPr>
+        <w:t xml:space="preserve"> </w:t>
       </w:r>
     </w:p>
     <w:p>
@@ -322,7 +342,23 @@
           <w:sz w:val="24"/>
           <w:szCs w:val="24"/>
         </w:rPr>
-        <w:t xml:space="preserve">this arrivals of those domain </w:t>
+        <w:t xml:space="preserve">this </w:t>
+      </w:r>
+      <w:proofErr w:type="gramStart"/>
+      <w:r>
+        <w:rPr>
+          <w:sz w:val="24"/>
+          <w:szCs w:val="24"/>
+        </w:rPr>
+        <w:t>arrivals</w:t>
+      </w:r>
+      <w:proofErr w:type="gramEnd"/>
+      <w:r>
+        <w:rPr>
+          <w:sz w:val="24"/>
+          <w:szCs w:val="24"/>
+        </w:rPr>
+        <w:t xml:space="preserve"> of those domain </w:t>
       </w:r>
       <w:r>
         <w:rPr>
@@ -507,7 +543,29 @@
           <w:sz w:val="16"/>
           <w:szCs w:val="16"/>
         </w:rPr>
-        <w:t>, springer 2009</w:t>
+        <w:t xml:space="preserve">, </w:t>
+      </w:r>
+      <w:proofErr w:type="spellStart"/>
+      <w:r>
+        <w:rPr>
+          <w:rFonts w:ascii="Times New Roman" w:hAnsi="Times New Roman" w:cs="Times New Roman"/>
+          <w:b/>
+          <w:bCs/>
+          <w:sz w:val="16"/>
+          <w:szCs w:val="16"/>
+        </w:rPr>
+        <w:t>springer</w:t>
+      </w:r>
+      <w:proofErr w:type="spellEnd"/>
+      <w:r>
+        <w:rPr>
+          <w:rFonts w:ascii="Times New Roman" w:hAnsi="Times New Roman" w:cs="Times New Roman"/>
+          <w:b/>
+          <w:bCs/>
+          <w:sz w:val="16"/>
+          <w:szCs w:val="16"/>
+        </w:rPr>
+        <w:t xml:space="preserve"> 2009</w:t>
       </w:r>
       <w:r>
         <w:t>]</w:t>
@@ -674,7 +732,24 @@
           <w:sz w:val="24"/>
           <w:szCs w:val="24"/>
         </w:rPr>
-        <w:t xml:space="preserve">According to Alfred Kobsa </w:t>
+        <w:t xml:space="preserve">According to Alfred </w:t>
+      </w:r>
+      <w:proofErr w:type="spellStart"/>
+      <w:proofErr w:type="gramStart"/>
+      <w:r>
+        <w:rPr>
+          <w:sz w:val="24"/>
+          <w:szCs w:val="24"/>
+        </w:rPr>
+        <w:t>Kobsa</w:t>
+      </w:r>
+      <w:proofErr w:type="spellEnd"/>
+      <w:r>
+        <w:rPr>
+          <w:sz w:val="24"/>
+          <w:szCs w:val="24"/>
+        </w:rPr>
+        <w:t xml:space="preserve"> </w:t>
       </w:r>
       <w:r>
         <w:rPr>
@@ -683,6 +758,7 @@
         </w:rPr>
         <w:t xml:space="preserve"> “</w:t>
       </w:r>
+      <w:proofErr w:type="gramEnd"/>
       <w:r>
         <w:rPr>
           <w:sz w:val="24"/>
@@ -839,8 +915,17 @@
           <w:sz w:val="24"/>
           <w:szCs w:val="24"/>
         </w:rPr>
-        <w:t>Intelligent Tutoring .</w:t>
-      </w:r>
+        <w:t xml:space="preserve">Intelligent </w:t>
+      </w:r>
+      <w:proofErr w:type="gramStart"/>
+      <w:r>
+        <w:rPr>
+          <w:sz w:val="24"/>
+          <w:szCs w:val="24"/>
+        </w:rPr>
+        <w:t>Tutoring .</w:t>
+      </w:r>
+      <w:proofErr w:type="gramEnd"/>
     </w:p>
     <w:p>
       <w:pPr>
@@ -889,8 +974,17 @@
           <w:sz w:val="24"/>
           <w:szCs w:val="24"/>
         </w:rPr>
-        <w:t>Guidance Systems .</w:t>
-      </w:r>
+        <w:t xml:space="preserve">Guidance </w:t>
+      </w:r>
+      <w:proofErr w:type="gramStart"/>
+      <w:r>
+        <w:rPr>
+          <w:sz w:val="24"/>
+          <w:szCs w:val="24"/>
+        </w:rPr>
+        <w:t>Systems .</w:t>
+      </w:r>
+      <w:proofErr w:type="gramEnd"/>
     </w:p>
     <w:p>
       <w:pPr>
@@ -930,7 +1024,11 @@
         <w:ind w:left="-360"/>
       </w:pPr>
       <w:r>
-        <w:t xml:space="preserve"> [</w:t>
+        <w:t xml:space="preserve"> </w:t>
+      </w:r>
+      <w:proofErr w:type="gramStart"/>
+      <w:r>
+        <w:t>[</w:t>
       </w:r>
       <w:r>
         <w:rPr>
@@ -940,6 +1038,7 @@
         </w:rPr>
         <w:t xml:space="preserve"> “</w:t>
       </w:r>
+      <w:proofErr w:type="gramEnd"/>
       <w:r>
         <w:rPr>
           <w:rFonts w:ascii="Times New Roman" w:hAnsi="Times New Roman" w:cs="Times New Roman"/>
@@ -948,7 +1047,29 @@
           <w:sz w:val="16"/>
           <w:szCs w:val="16"/>
         </w:rPr>
-        <w:t>User Modeling:Recent Work, Prospects and Hazards</w:t>
+        <w:t xml:space="preserve">User </w:t>
+      </w:r>
+      <w:proofErr w:type="spellStart"/>
+      <w:r>
+        <w:rPr>
+          <w:rFonts w:ascii="Times New Roman" w:hAnsi="Times New Roman" w:cs="Times New Roman"/>
+          <w:b/>
+          <w:bCs/>
+          <w:sz w:val="16"/>
+          <w:szCs w:val="16"/>
+        </w:rPr>
+        <w:t>Modeling:Recent</w:t>
+      </w:r>
+      <w:proofErr w:type="spellEnd"/>
+      <w:r>
+        <w:rPr>
+          <w:rFonts w:ascii="Times New Roman" w:hAnsi="Times New Roman" w:cs="Times New Roman"/>
+          <w:b/>
+          <w:bCs/>
+          <w:sz w:val="16"/>
+          <w:szCs w:val="16"/>
+        </w:rPr>
+        <w:t xml:space="preserve"> Work, Prospects and Hazards</w:t>
       </w:r>
       <w:r>
         <w:rPr>
@@ -1172,6 +1293,7 @@
           <w:szCs w:val="28"/>
         </w:rPr>
       </w:pPr>
+      <w:proofErr w:type="gramStart"/>
       <w:r>
         <w:rPr>
           <w:b/>
@@ -1188,7 +1310,17 @@
           <w:sz w:val="28"/>
           <w:szCs w:val="28"/>
         </w:rPr>
-        <w:t>Know your user</w:t>
+        <w:t>Know</w:t>
+      </w:r>
+      <w:proofErr w:type="gramEnd"/>
+      <w:r>
+        <w:rPr>
+          <w:b/>
+          <w:bCs/>
+          <w:sz w:val="28"/>
+          <w:szCs w:val="28"/>
+        </w:rPr>
+        <w:t xml:space="preserve"> your user</w:t>
       </w:r>
     </w:p>
     <w:p>
@@ -1280,8 +1412,17 @@
           <w:sz w:val="24"/>
           <w:szCs w:val="24"/>
         </w:rPr>
-        <w:t>according to Kobsa</w:t>
-      </w:r>
+        <w:t xml:space="preserve">according to </w:t>
+      </w:r>
+      <w:proofErr w:type="spellStart"/>
+      <w:r>
+        <w:rPr>
+          <w:sz w:val="24"/>
+          <w:szCs w:val="24"/>
+        </w:rPr>
+        <w:t>Kobsa</w:t>
+      </w:r>
+      <w:proofErr w:type="spellEnd"/>
       <w:r>
         <w:t xml:space="preserve"> </w:t>
       </w:r>
@@ -1304,7 +1445,29 @@
           <w:sz w:val="16"/>
           <w:szCs w:val="16"/>
         </w:rPr>
-        <w:t>User Modeling:Recent Work, Prospects and Hazards</w:t>
+        <w:t xml:space="preserve">User </w:t>
+      </w:r>
+      <w:proofErr w:type="spellStart"/>
+      <w:r>
+        <w:rPr>
+          <w:rFonts w:ascii="Times New Roman" w:hAnsi="Times New Roman" w:cs="Times New Roman"/>
+          <w:b/>
+          <w:bCs/>
+          <w:sz w:val="16"/>
+          <w:szCs w:val="16"/>
+        </w:rPr>
+        <w:t>Modeling:Recent</w:t>
+      </w:r>
+      <w:proofErr w:type="spellEnd"/>
+      <w:r>
+        <w:rPr>
+          <w:rFonts w:ascii="Times New Roman" w:hAnsi="Times New Roman" w:cs="Times New Roman"/>
+          <w:b/>
+          <w:bCs/>
+          <w:sz w:val="16"/>
+          <w:szCs w:val="16"/>
+        </w:rPr>
+        <w:t xml:space="preserve"> Work, Prospects and Hazards</w:t>
       </w:r>
       <w:r>
         <w:rPr>
@@ -1451,13 +1614,23 @@
         </w:rPr>
         <w:t xml:space="preserve"> data base on </w:t>
       </w:r>
+      <w:proofErr w:type="gramStart"/>
       <w:r>
         <w:rPr>
           <w:rFonts w:cstheme="minorHAnsi"/>
           <w:sz w:val="24"/>
           <w:szCs w:val="24"/>
         </w:rPr>
-        <w:t xml:space="preserve">users </w:t>
+        <w:t>users</w:t>
+      </w:r>
+      <w:proofErr w:type="gramEnd"/>
+      <w:r>
+        <w:rPr>
+          <w:rFonts w:cstheme="minorHAnsi"/>
+          <w:sz w:val="24"/>
+          <w:szCs w:val="24"/>
+        </w:rPr>
+        <w:t xml:space="preserve"> </w:t>
       </w:r>
       <w:r>
         <w:rPr>
@@ -1536,7 +1709,25 @@
           <w:sz w:val="24"/>
           <w:szCs w:val="24"/>
         </w:rPr>
-        <w:t xml:space="preserve">has is unique characteristics (for example in music subgroup have characteristics as music type (rock,pop,juzz ….) ), the adaptive application need to draw relevant </w:t>
+        <w:t>has is unique characteristics (for example in music subgroup have characteristics as music type (</w:t>
+      </w:r>
+      <w:proofErr w:type="spellStart"/>
+      <w:r>
+        <w:rPr>
+          <w:rFonts w:cstheme="minorHAnsi"/>
+          <w:sz w:val="24"/>
+          <w:szCs w:val="24"/>
+        </w:rPr>
+        <w:t>rock,pop,juzz</w:t>
+      </w:r>
+      <w:proofErr w:type="spellEnd"/>
+      <w:r>
+        <w:rPr>
+          <w:rFonts w:cstheme="minorHAnsi"/>
+          <w:sz w:val="24"/>
+          <w:szCs w:val="24"/>
+        </w:rPr>
+        <w:t xml:space="preserve"> ….) ), the adaptive application need to draw relevant </w:t>
       </w:r>
       <w:r>
         <w:rPr>
@@ -2084,13 +2275,79 @@
         </w:rPr>
         <w:t xml:space="preserve"> </w:t>
       </w:r>
-      <w:r>
-        <w:rPr>
-          <w:sz w:val="24"/>
-          <w:szCs w:val="24"/>
-        </w:rPr>
-        <w:t>Shlomo Berkovsky ,Dominikus Heckman and Tsvi kuflik</w:t>
-      </w:r>
+      <w:proofErr w:type="spellStart"/>
+      <w:r>
+        <w:rPr>
+          <w:sz w:val="24"/>
+          <w:szCs w:val="24"/>
+        </w:rPr>
+        <w:t>Shlomo</w:t>
+      </w:r>
+      <w:proofErr w:type="spellEnd"/>
+      <w:r>
+        <w:rPr>
+          <w:sz w:val="24"/>
+          <w:szCs w:val="24"/>
+        </w:rPr>
+        <w:t xml:space="preserve"> </w:t>
+      </w:r>
+      <w:proofErr w:type="spellStart"/>
+      <w:r>
+        <w:rPr>
+          <w:sz w:val="24"/>
+          <w:szCs w:val="24"/>
+        </w:rPr>
+        <w:t>Berkovsky</w:t>
+      </w:r>
+      <w:proofErr w:type="spellEnd"/>
+      <w:r>
+        <w:rPr>
+          <w:sz w:val="24"/>
+          <w:szCs w:val="24"/>
+        </w:rPr>
+        <w:t xml:space="preserve"> ,</w:t>
+      </w:r>
+      <w:proofErr w:type="spellStart"/>
+      <w:r>
+        <w:rPr>
+          <w:sz w:val="24"/>
+          <w:szCs w:val="24"/>
+        </w:rPr>
+        <w:t>Dominikus</w:t>
+      </w:r>
+      <w:proofErr w:type="spellEnd"/>
+      <w:r>
+        <w:rPr>
+          <w:sz w:val="24"/>
+          <w:szCs w:val="24"/>
+        </w:rPr>
+        <w:t xml:space="preserve"> Heckman and </w:t>
+      </w:r>
+      <w:proofErr w:type="spellStart"/>
+      <w:r>
+        <w:rPr>
+          <w:sz w:val="24"/>
+          <w:szCs w:val="24"/>
+        </w:rPr>
+        <w:t>Tsvi</w:t>
+      </w:r>
+      <w:proofErr w:type="spellEnd"/>
+      <w:r>
+        <w:rPr>
+          <w:sz w:val="24"/>
+          <w:szCs w:val="24"/>
+        </w:rPr>
+        <w:t xml:space="preserve"> </w:t>
+      </w:r>
+      <w:proofErr w:type="spellStart"/>
+      <w:r>
+        <w:rPr>
+          <w:sz w:val="24"/>
+          <w:szCs w:val="24"/>
+        </w:rPr>
+        <w:t>kuflik</w:t>
+      </w:r>
+      <w:proofErr w:type="spellEnd"/>
       <w:r>
         <w:rPr>
           <w:sz w:val="24"/>
@@ -2301,8 +2558,58 @@
           <w:sz w:val="24"/>
           <w:szCs w:val="24"/>
         </w:rPr>
-        <w:t>k.vab der skuijs and G- j houben[</w:t>
-      </w:r>
+        <w:t xml:space="preserve">k.vab </w:t>
+      </w:r>
+      <w:proofErr w:type="spellStart"/>
+      <w:r>
+        <w:rPr>
+          <w:sz w:val="24"/>
+          <w:szCs w:val="24"/>
+        </w:rPr>
+        <w:t>der</w:t>
+      </w:r>
+      <w:proofErr w:type="spellEnd"/>
+      <w:r>
+        <w:rPr>
+          <w:sz w:val="24"/>
+          <w:szCs w:val="24"/>
+        </w:rPr>
+        <w:t xml:space="preserve"> </w:t>
+      </w:r>
+      <w:proofErr w:type="spellStart"/>
+      <w:r>
+        <w:rPr>
+          <w:sz w:val="24"/>
+          <w:szCs w:val="24"/>
+        </w:rPr>
+        <w:t>skuijs</w:t>
+      </w:r>
+      <w:proofErr w:type="spellEnd"/>
+      <w:r>
+        <w:rPr>
+          <w:sz w:val="24"/>
+          <w:szCs w:val="24"/>
+        </w:rPr>
+        <w:t xml:space="preserve"> and G- j </w:t>
+      </w:r>
+      <w:proofErr w:type="spellStart"/>
+      <w:proofErr w:type="gramStart"/>
+      <w:r>
+        <w:rPr>
+          <w:sz w:val="24"/>
+          <w:szCs w:val="24"/>
+        </w:rPr>
+        <w:t>houben</w:t>
+      </w:r>
+      <w:proofErr w:type="spellEnd"/>
+      <w:r>
+        <w:rPr>
+          <w:sz w:val="24"/>
+          <w:szCs w:val="24"/>
+        </w:rPr>
+        <w:t>[</w:t>
+      </w:r>
+      <w:proofErr w:type="gramEnd"/>
       <w:r>
         <w:rPr>
           <w:rFonts w:ascii="Times New Roman" w:hAnsi="Times New Roman" w:cs="Times New Roman"/>
@@ -2441,8 +2748,25 @@
           <w:sz w:val="24"/>
           <w:szCs w:val="24"/>
         </w:rPr>
-        <w:t xml:space="preserve">Federica cena and Roberto </w:t>
-      </w:r>
+        <w:t xml:space="preserve">Federica </w:t>
+      </w:r>
+      <w:proofErr w:type="spellStart"/>
+      <w:r>
+        <w:rPr>
+          <w:sz w:val="24"/>
+          <w:szCs w:val="24"/>
+        </w:rPr>
+        <w:t>cena</w:t>
+      </w:r>
+      <w:proofErr w:type="spellEnd"/>
+      <w:r>
+        <w:rPr>
+          <w:sz w:val="24"/>
+          <w:szCs w:val="24"/>
+        </w:rPr>
+        <w:t xml:space="preserve"> and Roberto </w:t>
+      </w:r>
+      <w:proofErr w:type="spellStart"/>
       <w:r>
         <w:rPr>
           <w:sz w:val="24"/>
@@ -2457,6 +2781,7 @@
         </w:rPr>
         <w:t>urnanri</w:t>
       </w:r>
+      <w:proofErr w:type="spellEnd"/>
       <w:r>
         <w:rPr>
           <w:sz w:val="24"/>
@@ -2630,13 +2955,127 @@
           <w:szCs w:val="24"/>
         </w:rPr>
       </w:pPr>
-      <w:r>
-        <w:rPr>
-          <w:sz w:val="24"/>
-          <w:szCs w:val="24"/>
-        </w:rPr>
-        <w:t>António Constantino Martins, Luíz Faria, Carlos Vaz de Carvalho and Eurico Carrapatoso</w:t>
-      </w:r>
+      <w:proofErr w:type="spellStart"/>
+      <w:r>
+        <w:rPr>
+          <w:sz w:val="24"/>
+          <w:szCs w:val="24"/>
+        </w:rPr>
+        <w:t>António</w:t>
+      </w:r>
+      <w:proofErr w:type="spellEnd"/>
+      <w:r>
+        <w:rPr>
+          <w:sz w:val="24"/>
+          <w:szCs w:val="24"/>
+        </w:rPr>
+        <w:t xml:space="preserve"> </w:t>
+      </w:r>
+      <w:proofErr w:type="spellStart"/>
+      <w:r>
+        <w:rPr>
+          <w:sz w:val="24"/>
+          <w:szCs w:val="24"/>
+        </w:rPr>
+        <w:t>Constantino</w:t>
+      </w:r>
+      <w:proofErr w:type="spellEnd"/>
+      <w:r>
+        <w:rPr>
+          <w:sz w:val="24"/>
+          <w:szCs w:val="24"/>
+        </w:rPr>
+        <w:t xml:space="preserve"> Martins, </w:t>
+      </w:r>
+      <w:proofErr w:type="spellStart"/>
+      <w:r>
+        <w:rPr>
+          <w:sz w:val="24"/>
+          <w:szCs w:val="24"/>
+        </w:rPr>
+        <w:t>Luíz</w:t>
+      </w:r>
+      <w:proofErr w:type="spellEnd"/>
+      <w:r>
+        <w:rPr>
+          <w:sz w:val="24"/>
+          <w:szCs w:val="24"/>
+        </w:rPr>
+        <w:t xml:space="preserve"> </w:t>
+      </w:r>
+      <w:proofErr w:type="spellStart"/>
+      <w:r>
+        <w:rPr>
+          <w:sz w:val="24"/>
+          <w:szCs w:val="24"/>
+        </w:rPr>
+        <w:t>Faria</w:t>
+      </w:r>
+      <w:proofErr w:type="spellEnd"/>
+      <w:r>
+        <w:rPr>
+          <w:sz w:val="24"/>
+          <w:szCs w:val="24"/>
+        </w:rPr>
+        <w:t xml:space="preserve">, Carlos </w:t>
+      </w:r>
+      <w:proofErr w:type="spellStart"/>
+      <w:r>
+        <w:rPr>
+          <w:sz w:val="24"/>
+          <w:szCs w:val="24"/>
+        </w:rPr>
+        <w:t>Vaz</w:t>
+      </w:r>
+      <w:proofErr w:type="spellEnd"/>
+      <w:r>
+        <w:rPr>
+          <w:sz w:val="24"/>
+          <w:szCs w:val="24"/>
+        </w:rPr>
+        <w:t xml:space="preserve"> de </w:t>
+      </w:r>
+      <w:proofErr w:type="spellStart"/>
+      <w:r>
+        <w:rPr>
+          <w:sz w:val="24"/>
+          <w:szCs w:val="24"/>
+        </w:rPr>
+        <w:t>Carvalho</w:t>
+      </w:r>
+      <w:proofErr w:type="spellEnd"/>
+      <w:r>
+        <w:rPr>
+          <w:sz w:val="24"/>
+          <w:szCs w:val="24"/>
+        </w:rPr>
+        <w:t xml:space="preserve"> and </w:t>
+      </w:r>
+      <w:proofErr w:type="spellStart"/>
+      <w:r>
+        <w:rPr>
+          <w:sz w:val="24"/>
+          <w:szCs w:val="24"/>
+        </w:rPr>
+        <w:t>Eurico</w:t>
+      </w:r>
+      <w:proofErr w:type="spellEnd"/>
+      <w:r>
+        <w:rPr>
+          <w:sz w:val="24"/>
+          <w:szCs w:val="24"/>
+        </w:rPr>
+        <w:t xml:space="preserve"> </w:t>
+      </w:r>
+      <w:proofErr w:type="spellStart"/>
+      <w:r>
+        <w:rPr>
+          <w:sz w:val="24"/>
+          <w:szCs w:val="24"/>
+        </w:rPr>
+        <w:t>Carrapatoso</w:t>
+      </w:r>
+      <w:proofErr w:type="spellEnd"/>
       <w:r>
         <w:rPr>
           <w:sz w:val="24"/>
@@ -2673,8 +3112,17 @@
           <w:sz w:val="24"/>
           <w:szCs w:val="24"/>
         </w:rPr>
-        <w:t xml:space="preserve"> from kobsa</w:t>
-      </w:r>
+        <w:t xml:space="preserve"> from </w:t>
+      </w:r>
+      <w:proofErr w:type="spellStart"/>
+      <w:r>
+        <w:rPr>
+          <w:sz w:val="24"/>
+          <w:szCs w:val="24"/>
+        </w:rPr>
+        <w:t>kobsa</w:t>
+      </w:r>
+      <w:proofErr w:type="spellEnd"/>
       <w:r>
         <w:rPr>
           <w:sz w:val="24"/>
@@ -2689,6 +3137,7 @@
         </w:rPr>
         <w:t xml:space="preserve">, </w:t>
       </w:r>
+      <w:proofErr w:type="spellStart"/>
       <w:r>
         <w:rPr>
           <w:sz w:val="24"/>
@@ -2696,6 +3145,7 @@
         </w:rPr>
         <w:t>Brusilovsky</w:t>
       </w:r>
+      <w:proofErr w:type="spellEnd"/>
       <w:r>
         <w:rPr>
           <w:sz w:val="24"/>
@@ -2710,12 +3160,21 @@
         </w:rPr>
         <w:t>,</w:t>
       </w:r>
-      <w:r>
-        <w:rPr>
-          <w:sz w:val="24"/>
-          <w:szCs w:val="24"/>
-        </w:rPr>
-        <w:t>carrilho (2004),</w:t>
+      <w:proofErr w:type="spellStart"/>
+      <w:r>
+        <w:rPr>
+          <w:sz w:val="24"/>
+          <w:szCs w:val="24"/>
+        </w:rPr>
+        <w:t>carrilho</w:t>
+      </w:r>
+      <w:proofErr w:type="spellEnd"/>
+      <w:r>
+        <w:rPr>
+          <w:sz w:val="24"/>
+          <w:szCs w:val="24"/>
+        </w:rPr>
+        <w:t xml:space="preserve"> (2004),</w:t>
       </w:r>
       <w:r>
         <w:rPr>
@@ -2725,6 +3184,7 @@
         </w:rPr>
         <w:t xml:space="preserve"> </w:t>
       </w:r>
+      <w:proofErr w:type="spellStart"/>
       <w:r>
         <w:rPr>
           <w:sz w:val="24"/>
@@ -2732,6 +3192,7 @@
         </w:rPr>
         <w:t>Benyon</w:t>
       </w:r>
+      <w:proofErr w:type="spellEnd"/>
       <w:r>
         <w:rPr>
           <w:rFonts w:ascii="TimesNewRoman" w:hAnsi="TimesNewRoman" w:cs="TimesNewRoman"/>
@@ -2740,6 +3201,7 @@
         </w:rPr>
         <w:t xml:space="preserve"> (1993) and </w:t>
       </w:r>
+      <w:proofErr w:type="spellStart"/>
       <w:r>
         <w:rPr>
           <w:sz w:val="24"/>
@@ -2747,6 +3209,7 @@
         </w:rPr>
         <w:t>Vassileva</w:t>
       </w:r>
+      <w:proofErr w:type="spellEnd"/>
       <w:r>
         <w:rPr>
           <w:sz w:val="24"/>
@@ -2794,7 +3257,23 @@
           <w:sz w:val="24"/>
           <w:szCs w:val="24"/>
         </w:rPr>
-        <w:t>. in their paper</w:t>
+        <w:t xml:space="preserve">. </w:t>
+      </w:r>
+      <w:proofErr w:type="gramStart"/>
+      <w:r>
+        <w:rPr>
+          <w:sz w:val="24"/>
+          <w:szCs w:val="24"/>
+        </w:rPr>
+        <w:t>in</w:t>
+      </w:r>
+      <w:proofErr w:type="gramEnd"/>
+      <w:r>
+        <w:rPr>
+          <w:sz w:val="24"/>
+          <w:szCs w:val="24"/>
+        </w:rPr>
+        <w:t xml:space="preserve"> their paper</w:t>
       </w:r>
       <w:r>
         <w:rPr>
@@ -2981,7 +3460,23 @@
           <w:sz w:val="24"/>
           <w:szCs w:val="24"/>
         </w:rPr>
-        <w:t>ith a three-level functionality.</w:t>
+        <w:t xml:space="preserve">ith </w:t>
+      </w:r>
+      <w:proofErr w:type="gramStart"/>
+      <w:r>
+        <w:rPr>
+          <w:sz w:val="24"/>
+          <w:szCs w:val="24"/>
+        </w:rPr>
+        <w:t>a three</w:t>
+      </w:r>
+      <w:proofErr w:type="gramEnd"/>
+      <w:r>
+        <w:rPr>
+          <w:sz w:val="24"/>
+          <w:szCs w:val="24"/>
+        </w:rPr>
+        <w:t>-level functionality.</w:t>
       </w:r>
     </w:p>
     <w:p>
@@ -3044,8 +3539,17 @@
           <w:sz w:val="24"/>
           <w:szCs w:val="24"/>
         </w:rPr>
-        <w:t>user task and changes .</w:t>
-      </w:r>
+        <w:t xml:space="preserve">user task and </w:t>
+      </w:r>
+      <w:proofErr w:type="gramStart"/>
+      <w:r>
+        <w:rPr>
+          <w:sz w:val="24"/>
+          <w:szCs w:val="24"/>
+        </w:rPr>
+        <w:t>changes .</w:t>
+      </w:r>
+      <w:proofErr w:type="gramEnd"/>
     </w:p>
     <w:p>
       <w:pPr>
@@ -3151,12 +3655,21 @@
           <w:szCs w:val="24"/>
         </w:rPr>
       </w:pPr>
-      <w:r>
-        <w:rPr>
-          <w:sz w:val="24"/>
-          <w:szCs w:val="24"/>
-        </w:rPr>
-        <w:t>are composed of two elements: the Psychological Model and the Generic</w:t>
+      <w:proofErr w:type="gramStart"/>
+      <w:r>
+        <w:rPr>
+          <w:sz w:val="24"/>
+          <w:szCs w:val="24"/>
+        </w:rPr>
+        <w:t>are</w:t>
+      </w:r>
+      <w:proofErr w:type="gramEnd"/>
+      <w:r>
+        <w:rPr>
+          <w:sz w:val="24"/>
+          <w:szCs w:val="24"/>
+        </w:rPr>
+        <w:t xml:space="preserve"> composed of two elements: the Psychological Model and the Generic</w:t>
       </w:r>
       <w:r>
         <w:rPr>
@@ -3184,7 +3697,23 @@
           <w:sz w:val="24"/>
           <w:szCs w:val="24"/>
         </w:rPr>
-        <w:t xml:space="preserve"> Profile, with an explicit representation (Kobsa, 2001). The psychological data are related with</w:t>
+        <w:t xml:space="preserve"> Profile, with an explicit representation (</w:t>
+      </w:r>
+      <w:proofErr w:type="spellStart"/>
+      <w:r>
+        <w:rPr>
+          <w:sz w:val="24"/>
+          <w:szCs w:val="24"/>
+        </w:rPr>
+        <w:t>Kobsa</w:t>
+      </w:r>
+      <w:proofErr w:type="spellEnd"/>
+      <w:r>
+        <w:rPr>
+          <w:sz w:val="24"/>
+          <w:szCs w:val="24"/>
+        </w:rPr>
+        <w:t>, 2001). The psychological data are related with</w:t>
       </w:r>
       <w:r>
         <w:rPr>
@@ -3226,21 +3755,46 @@
           <w:sz w:val="24"/>
           <w:szCs w:val="24"/>
         </w:rPr>
-        <w:t>cognitive capacities and personality aspects affects the quality of some models or styles of interaction (Kobsa, 2001;</w:t>
-      </w:r>
-      <w:r>
-        <w:rPr>
-          <w:sz w:val="24"/>
-          <w:szCs w:val="24"/>
-        </w:rPr>
-        <w:t xml:space="preserve"> </w:t>
-      </w:r>
-      <w:r>
-        <w:rPr>
-          <w:sz w:val="24"/>
-          <w:szCs w:val="24"/>
-        </w:rPr>
-        <w:t>Carrilho, 2004)</w:t>
+        <w:t>cognitive capacities and personality aspects affects the quality of some models or styles of interaction (</w:t>
+      </w:r>
+      <w:proofErr w:type="spellStart"/>
+      <w:r>
+        <w:rPr>
+          <w:sz w:val="24"/>
+          <w:szCs w:val="24"/>
+        </w:rPr>
+        <w:t>Kobsa</w:t>
+      </w:r>
+      <w:proofErr w:type="spellEnd"/>
+      <w:r>
+        <w:rPr>
+          <w:sz w:val="24"/>
+          <w:szCs w:val="24"/>
+        </w:rPr>
+        <w:t>, 2001;</w:t>
+      </w:r>
+      <w:r>
+        <w:rPr>
+          <w:sz w:val="24"/>
+          <w:szCs w:val="24"/>
+        </w:rPr>
+        <w:t xml:space="preserve"> </w:t>
+      </w:r>
+      <w:proofErr w:type="spellStart"/>
+      <w:r>
+        <w:rPr>
+          <w:sz w:val="24"/>
+          <w:szCs w:val="24"/>
+        </w:rPr>
+        <w:t>Carrilho</w:t>
+      </w:r>
+      <w:proofErr w:type="spellEnd"/>
+      <w:r>
+        <w:rPr>
+          <w:sz w:val="24"/>
+          <w:szCs w:val="24"/>
+        </w:rPr>
+        <w:t>, 2004)</w:t>
       </w:r>
       <w:r>
         <w:rPr>
@@ -3265,7 +3819,15 @@
           <w:sz w:val="24"/>
           <w:szCs w:val="24"/>
         </w:rPr>
-        <w:t>These data are more permanent which allows the system to know beforehand which are the</w:t>
+        <w:t xml:space="preserve">These data are more permanent which allows the system to know beforehand which </w:t>
+      </w:r>
+      <w:proofErr w:type="gramStart"/>
+      <w:r>
+        <w:rPr>
+          <w:sz w:val="24"/>
+          <w:szCs w:val="24"/>
+        </w:rPr>
+        <w:t>are the</w:t>
       </w:r>
       <w:r>
         <w:rPr>
@@ -3293,7 +3855,63 @@
           <w:sz w:val="24"/>
           <w:szCs w:val="24"/>
         </w:rPr>
-        <w:t>characteristics that it must adapt to. (Benyon, 1993, Vassileva, 1998). The data related to the user interests, common</w:t>
+        <w:t>characteristics</w:t>
+      </w:r>
+      <w:proofErr w:type="gramEnd"/>
+      <w:r>
+        <w:rPr>
+          <w:sz w:val="24"/>
+          <w:szCs w:val="24"/>
+        </w:rPr>
+        <w:t xml:space="preserve"> that it must adapt to. </w:t>
+      </w:r>
+      <w:proofErr w:type="gramStart"/>
+      <w:r>
+        <w:rPr>
+          <w:sz w:val="24"/>
+          <w:szCs w:val="24"/>
+        </w:rPr>
+        <w:t>(</w:t>
+      </w:r>
+      <w:proofErr w:type="spellStart"/>
+      <w:r>
+        <w:rPr>
+          <w:sz w:val="24"/>
+          <w:szCs w:val="24"/>
+        </w:rPr>
+        <w:t>Benyon</w:t>
+      </w:r>
+      <w:proofErr w:type="spellEnd"/>
+      <w:r>
+        <w:rPr>
+          <w:sz w:val="24"/>
+          <w:szCs w:val="24"/>
+        </w:rPr>
+        <w:t xml:space="preserve">, 1993, </w:t>
+      </w:r>
+      <w:proofErr w:type="spellStart"/>
+      <w:r>
+        <w:rPr>
+          <w:sz w:val="24"/>
+          <w:szCs w:val="24"/>
+        </w:rPr>
+        <w:t>Vassileva</w:t>
+      </w:r>
+      <w:proofErr w:type="spellEnd"/>
+      <w:r>
+        <w:rPr>
+          <w:sz w:val="24"/>
+          <w:szCs w:val="24"/>
+        </w:rPr>
+        <w:t>, 1998).</w:t>
+      </w:r>
+      <w:proofErr w:type="gramEnd"/>
+      <w:r>
+        <w:rPr>
+          <w:sz w:val="24"/>
+          <w:szCs w:val="24"/>
+        </w:rPr>
+        <w:t xml:space="preserve"> The data related to the user interests, common</w:t>
       </w:r>
       <w:r>
         <w:rPr>
@@ -3338,12 +3956,21 @@
           <w:szCs w:val="24"/>
         </w:rPr>
       </w:pPr>
-      <w:r>
-        <w:rPr>
-          <w:sz w:val="24"/>
-          <w:szCs w:val="24"/>
-        </w:rPr>
-        <w:t xml:space="preserve">The </w:t>
+      <w:proofErr w:type="spellStart"/>
+      <w:r>
+        <w:rPr>
+          <w:sz w:val="24"/>
+          <w:szCs w:val="24"/>
+        </w:rPr>
+        <w:t>The</w:t>
+      </w:r>
+      <w:proofErr w:type="spellEnd"/>
+      <w:r>
+        <w:rPr>
+          <w:sz w:val="24"/>
+          <w:szCs w:val="24"/>
+        </w:rPr>
+        <w:t xml:space="preserve"> </w:t>
       </w:r>
       <w:r>
         <w:rPr>
@@ -3359,7 +3986,55 @@
           <w:sz w:val="24"/>
           <w:szCs w:val="24"/>
         </w:rPr>
-        <w:t xml:space="preserve"> include following aspects: (Benyon, 1993; Kobsa, 2001; Carrilho, 2004):</w:t>
+        <w:t xml:space="preserve"> include following aspects: (</w:t>
+      </w:r>
+      <w:proofErr w:type="spellStart"/>
+      <w:r>
+        <w:rPr>
+          <w:sz w:val="24"/>
+          <w:szCs w:val="24"/>
+        </w:rPr>
+        <w:t>Benyon</w:t>
+      </w:r>
+      <w:proofErr w:type="spellEnd"/>
+      <w:r>
+        <w:rPr>
+          <w:sz w:val="24"/>
+          <w:szCs w:val="24"/>
+        </w:rPr>
+        <w:t xml:space="preserve">, 1993; </w:t>
+      </w:r>
+      <w:proofErr w:type="spellStart"/>
+      <w:r>
+        <w:rPr>
+          <w:sz w:val="24"/>
+          <w:szCs w:val="24"/>
+        </w:rPr>
+        <w:t>Kobsa</w:t>
+      </w:r>
+      <w:proofErr w:type="spellEnd"/>
+      <w:r>
+        <w:rPr>
+          <w:sz w:val="24"/>
+          <w:szCs w:val="24"/>
+        </w:rPr>
+        <w:t xml:space="preserve">, 2001; </w:t>
+      </w:r>
+      <w:proofErr w:type="spellStart"/>
+      <w:r>
+        <w:rPr>
+          <w:sz w:val="24"/>
+          <w:szCs w:val="24"/>
+        </w:rPr>
+        <w:t>Carrilho</w:t>
+      </w:r>
+      <w:proofErr w:type="spellEnd"/>
+      <w:r>
+        <w:rPr>
+          <w:sz w:val="24"/>
+          <w:szCs w:val="24"/>
+        </w:rPr>
+        <w:t>, 2004):</w:t>
       </w:r>
     </w:p>
     <w:p>
@@ -3467,7 +4142,23 @@
           <w:sz w:val="24"/>
           <w:szCs w:val="24"/>
         </w:rPr>
-        <w:t>Learning styes.</w:t>
+        <w:t xml:space="preserve">Learning </w:t>
+      </w:r>
+      <w:proofErr w:type="spellStart"/>
+      <w:r>
+        <w:rPr>
+          <w:sz w:val="24"/>
+          <w:szCs w:val="24"/>
+        </w:rPr>
+        <w:t>styes</w:t>
+      </w:r>
+      <w:proofErr w:type="spellEnd"/>
+      <w:r>
+        <w:rPr>
+          <w:sz w:val="24"/>
+          <w:szCs w:val="24"/>
+        </w:rPr>
+        <w:t>.</w:t>
       </w:r>
     </w:p>
     <w:p>
@@ -3528,7 +4219,23 @@
           <w:sz w:val="24"/>
           <w:szCs w:val="24"/>
         </w:rPr>
-        <w:t xml:space="preserve"> (Kobsa, 1997).</w:t>
+        <w:t xml:space="preserve"> (</w:t>
+      </w:r>
+      <w:proofErr w:type="spellStart"/>
+      <w:r>
+        <w:rPr>
+          <w:sz w:val="24"/>
+          <w:szCs w:val="24"/>
+        </w:rPr>
+        <w:t>Kobsa</w:t>
+      </w:r>
+      <w:proofErr w:type="spellEnd"/>
+      <w:r>
+        <w:rPr>
+          <w:sz w:val="24"/>
+          <w:szCs w:val="24"/>
+        </w:rPr>
+        <w:t>, 1997).</w:t>
       </w:r>
     </w:p>
     <w:p>
@@ -3545,8 +4252,33 @@
           <w:sz w:val="24"/>
           <w:szCs w:val="24"/>
         </w:rPr>
-        <w:t>• Cognitive style (affective, impulsive, etc.) personality aspects (introverted, extroverted, etc.) (Laroussi, 2001).</w:t>
-      </w:r>
+        <w:t xml:space="preserve">• Cognitive style (affective, impulsive, etc.) personality aspects (introverted, extroverted, etc.) </w:t>
+      </w:r>
+      <w:proofErr w:type="gramStart"/>
+      <w:r>
+        <w:rPr>
+          <w:sz w:val="24"/>
+          <w:szCs w:val="24"/>
+        </w:rPr>
+        <w:t>(</w:t>
+      </w:r>
+      <w:proofErr w:type="spellStart"/>
+      <w:r>
+        <w:rPr>
+          <w:sz w:val="24"/>
+          <w:szCs w:val="24"/>
+        </w:rPr>
+        <w:t>Laroussi</w:t>
+      </w:r>
+      <w:proofErr w:type="spellEnd"/>
+      <w:r>
+        <w:rPr>
+          <w:sz w:val="24"/>
+          <w:szCs w:val="24"/>
+        </w:rPr>
+        <w:t>, 2001).</w:t>
+      </w:r>
+      <w:proofErr w:type="gramEnd"/>
     </w:p>
     <w:p>
       <w:pPr>
@@ -3986,8 +4718,17 @@
           <w:sz w:val="24"/>
           <w:szCs w:val="24"/>
         </w:rPr>
-        <w:t>According to Kobsa</w:t>
-      </w:r>
+        <w:t xml:space="preserve">According to </w:t>
+      </w:r>
+      <w:proofErr w:type="spellStart"/>
+      <w:r>
+        <w:rPr>
+          <w:sz w:val="24"/>
+          <w:szCs w:val="24"/>
+        </w:rPr>
+        <w:t>Kobsa</w:t>
+      </w:r>
+      <w:proofErr w:type="spellEnd"/>
       <w:r>
         <w:rPr>
           <w:sz w:val="24"/>
@@ -4013,7 +4754,41 @@
           <w:sz w:val="16"/>
           <w:szCs w:val="16"/>
         </w:rPr>
-        <w:t>User Modeling:Recent Work, Prospects and Hazards</w:t>
+        <w:t xml:space="preserve">User </w:t>
+      </w:r>
+      <w:proofErr w:type="spellStart"/>
+      <w:r>
+        <w:rPr>
+          <w:rFonts w:ascii="Times New Roman" w:hAnsi="Times New Roman" w:cs="Times New Roman"/>
+          <w:b/>
+          <w:bCs/>
+          <w:sz w:val="16"/>
+          <w:szCs w:val="16"/>
+        </w:rPr>
+        <w:t>Modeling</w:t>
+      </w:r>
+      <w:proofErr w:type="gramStart"/>
+      <w:r>
+        <w:rPr>
+          <w:rFonts w:ascii="Times New Roman" w:hAnsi="Times New Roman" w:cs="Times New Roman"/>
+          <w:b/>
+          <w:bCs/>
+          <w:sz w:val="16"/>
+          <w:szCs w:val="16"/>
+        </w:rPr>
+        <w:t>:Recent</w:t>
+      </w:r>
+      <w:proofErr w:type="spellEnd"/>
+      <w:proofErr w:type="gramEnd"/>
+      <w:r>
+        <w:rPr>
+          <w:rFonts w:ascii="Times New Roman" w:hAnsi="Times New Roman" w:cs="Times New Roman"/>
+          <w:b/>
+          <w:bCs/>
+          <w:sz w:val="16"/>
+          <w:szCs w:val="16"/>
+        </w:rPr>
+        <w:t xml:space="preserve"> Work, Prospects and Hazards</w:t>
       </w:r>
       <w:r>
         <w:rPr>
@@ -4155,8 +4930,17 @@
           <w:sz w:val="24"/>
           <w:szCs w:val="24"/>
         </w:rPr>
-        <w:t xml:space="preserve">  2 .</w:t>
-      </w:r>
+        <w:t xml:space="preserve">  </w:t>
+      </w:r>
+      <w:proofErr w:type="gramStart"/>
+      <w:r>
+        <w:rPr>
+          <w:sz w:val="24"/>
+          <w:szCs w:val="24"/>
+        </w:rPr>
+        <w:t>2 .</w:t>
+      </w:r>
+      <w:proofErr w:type="gramEnd"/>
       <w:r>
         <w:rPr>
           <w:sz w:val="24"/>
@@ -4245,12 +5029,21 @@
         </w:rPr>
         <w:t xml:space="preserve">   </w:t>
       </w:r>
-      <w:r>
-        <w:rPr>
-          <w:sz w:val="24"/>
-          <w:szCs w:val="24"/>
-        </w:rPr>
-        <w:t>reasons, such as when issuing the ‘date’ command or when replying to an email</w:t>
+      <w:proofErr w:type="gramStart"/>
+      <w:r>
+        <w:rPr>
+          <w:sz w:val="24"/>
+          <w:szCs w:val="24"/>
+        </w:rPr>
+        <w:t>reasons</w:t>
+      </w:r>
+      <w:proofErr w:type="gramEnd"/>
+      <w:r>
+        <w:rPr>
+          <w:sz w:val="24"/>
+          <w:szCs w:val="24"/>
+        </w:rPr>
+        <w:t>, such as when issuing the ‘date’ command or when replying to an email</w:t>
       </w:r>
       <w:r>
         <w:rPr>
@@ -4290,7 +5083,23 @@
           <w:sz w:val="24"/>
           <w:szCs w:val="24"/>
         </w:rPr>
-        <w:t xml:space="preserve"> there is often more than one action sequence for achieving a (sub-)goal (i.e., there </w:t>
+        <w:t xml:space="preserve"> there is often more than one action sequence for achieving a (sub-</w:t>
+      </w:r>
+      <w:proofErr w:type="gramStart"/>
+      <w:r>
+        <w:rPr>
+          <w:sz w:val="24"/>
+          <w:szCs w:val="24"/>
+        </w:rPr>
+        <w:t>)goal</w:t>
+      </w:r>
+      <w:proofErr w:type="gramEnd"/>
+      <w:r>
+        <w:rPr>
+          <w:sz w:val="24"/>
+          <w:szCs w:val="24"/>
+        </w:rPr>
+        <w:t xml:space="preserve"> (i.e., there </w:t>
       </w:r>
       <w:r>
         <w:rPr>
@@ -4346,12 +5155,21 @@
           <w:szCs w:val="24"/>
         </w:rPr>
       </w:pPr>
-      <w:r>
-        <w:rPr>
-          <w:sz w:val="24"/>
-          <w:szCs w:val="24"/>
-        </w:rPr>
-        <w:t xml:space="preserve">Kobsa summarize two kind of technique for handling user </w:t>
+      <w:proofErr w:type="spellStart"/>
+      <w:r>
+        <w:rPr>
+          <w:sz w:val="24"/>
+          <w:szCs w:val="24"/>
+        </w:rPr>
+        <w:t>Kobsa</w:t>
+      </w:r>
+      <w:proofErr w:type="spellEnd"/>
+      <w:r>
+        <w:rPr>
+          <w:sz w:val="24"/>
+          <w:szCs w:val="24"/>
+        </w:rPr>
+        <w:t xml:space="preserve"> summarize two kind of technique for handling user </w:t>
       </w:r>
       <w:r>
         <w:rPr>
@@ -4583,8 +5401,17 @@
           <w:sz w:val="24"/>
           <w:szCs w:val="24"/>
         </w:rPr>
-        <w:t>For construction new reaction we need strong algorithm that will have the ability to “learn” the user ,</w:t>
-      </w:r>
+        <w:t xml:space="preserve">For construction new reaction we need strong algorithm that will have the ability to “learn” the </w:t>
+      </w:r>
+      <w:proofErr w:type="gramStart"/>
+      <w:r>
+        <w:rPr>
+          <w:sz w:val="24"/>
+          <w:szCs w:val="24"/>
+        </w:rPr>
+        <w:t>user ,</w:t>
+      </w:r>
+      <w:proofErr w:type="gramEnd"/>
       <w:r>
         <w:rPr>
           <w:sz w:val="24"/>
@@ -4696,7 +5523,31 @@
           <w:sz w:val="24"/>
           <w:szCs w:val="24"/>
         </w:rPr>
-        <w:t>According to Avrim Blum</w:t>
+        <w:t xml:space="preserve">According to </w:t>
+      </w:r>
+      <w:proofErr w:type="spellStart"/>
+      <w:r>
+        <w:rPr>
+          <w:sz w:val="24"/>
+          <w:szCs w:val="24"/>
+        </w:rPr>
+        <w:t>Avrim</w:t>
+      </w:r>
+      <w:proofErr w:type="spellEnd"/>
+      <w:r>
+        <w:rPr>
+          <w:sz w:val="24"/>
+          <w:szCs w:val="24"/>
+        </w:rPr>
+        <w:t xml:space="preserve"> </w:t>
+      </w:r>
+      <w:proofErr w:type="gramStart"/>
+      <w:r>
+        <w:rPr>
+          <w:sz w:val="24"/>
+          <w:szCs w:val="24"/>
+        </w:rPr>
+        <w:t>Blum</w:t>
       </w:r>
       <w:r>
         <w:rPr>
@@ -4706,8 +5557,9 @@
           <w:sz w:val="16"/>
           <w:szCs w:val="16"/>
         </w:rPr>
-        <w:t>[“Machine Learning Theory”</w:t>
-      </w:r>
+        <w:t>[</w:t>
+      </w:r>
+      <w:proofErr w:type="gramEnd"/>
       <w:r>
         <w:rPr>
           <w:rFonts w:ascii="Times New Roman" w:hAnsi="Times New Roman" w:cs="Times New Roman"/>
@@ -4716,7 +5568,7 @@
           <w:sz w:val="16"/>
           <w:szCs w:val="16"/>
         </w:rPr>
-        <w:t>,</w:t>
+        <w:t>“Machine Learning Theory”</w:t>
       </w:r>
       <w:r>
         <w:rPr>
@@ -4726,6 +5578,16 @@
           <w:sz w:val="16"/>
           <w:szCs w:val="16"/>
         </w:rPr>
+        <w:t>,</w:t>
+      </w:r>
+      <w:r>
+        <w:rPr>
+          <w:rFonts w:ascii="Times New Roman" w:hAnsi="Times New Roman" w:cs="Times New Roman"/>
+          <w:b/>
+          <w:bCs/>
+          <w:sz w:val="16"/>
+          <w:szCs w:val="16"/>
+        </w:rPr>
         <w:t>]</w:t>
       </w:r>
       <w:r>
@@ -4826,33 +5688,7 @@
           <w:sz w:val="24"/>
           <w:szCs w:val="24"/>
         </w:rPr>
-        <w:t xml:space="preserve"> &lt;</w:t>
-      </w:r>
-      <w:r>
-        <w:rPr>
-          <w:rFonts w:hint="cs"/>
-          <w:sz w:val="24"/>
-          <w:szCs w:val="24"/>
-          <w:highlight w:val="yellow"/>
-          <w:rtl/>
-        </w:rPr>
-        <w:t>להכניס קשר</w:t>
-      </w:r>
-      <w:r>
-        <w:rPr>
-          <w:rFonts w:hint="cs"/>
-          <w:sz w:val="24"/>
-          <w:szCs w:val="24"/>
-          <w:rtl/>
-        </w:rPr>
-        <w:t xml:space="preserve"> </w:t>
-      </w:r>
-      <w:r>
-        <w:rPr>
-          <w:sz w:val="24"/>
-          <w:szCs w:val="24"/>
-        </w:rPr>
-        <w:t>&gt;</w:t>
+        <w:t xml:space="preserve"> </w:t>
       </w:r>
     </w:p>
     <w:p>
@@ -4862,12 +5698,38 @@
         <w:adjustRightInd w:val="0"/>
         <w:spacing w:after="0" w:line="240" w:lineRule="auto"/>
         <w:rPr>
-          <w:b/>
-          <w:bCs/>
-          <w:sz w:val="24"/>
-          <w:szCs w:val="24"/>
-        </w:rPr>
-      </w:pPr>
+          <w:sz w:val="24"/>
+          <w:szCs w:val="24"/>
+        </w:rPr>
+      </w:pPr>
+      <w:r>
+        <w:rPr>
+          <w:sz w:val="24"/>
+          <w:szCs w:val="24"/>
+        </w:rPr>
+        <w:t>We examine machine learning aspect in the context of user modeling.</w:t>
+      </w:r>
+    </w:p>
+    <w:p>
+      <w:pPr>
+        <w:autoSpaceDE w:val="0"/>
+        <w:autoSpaceDN w:val="0"/>
+        <w:adjustRightInd w:val="0"/>
+        <w:spacing w:after="0" w:line="240" w:lineRule="auto"/>
+        <w:rPr>
+          <w:b/>
+          <w:bCs/>
+          <w:sz w:val="24"/>
+          <w:szCs w:val="24"/>
+        </w:rPr>
+      </w:pPr>
+      <w:r>
+        <w:rPr>
+          <w:sz w:val="24"/>
+          <w:szCs w:val="24"/>
+        </w:rPr>
+        <w:t xml:space="preserve"> </w:t>
+      </w:r>
     </w:p>
     <w:p>
       <w:pPr>
@@ -5967,49 +6829,170 @@
           <w:sz w:val="24"/>
           <w:szCs w:val="24"/>
         </w:rPr>
-        <w:t>literature. A straightforward approach is simply to place less weight on older obser-</w:t>
-      </w:r>
-      <w:r>
-        <w:rPr>
-          <w:sz w:val="24"/>
-          <w:szCs w:val="24"/>
-        </w:rPr>
-        <w:t xml:space="preserve"> </w:t>
-      </w:r>
-      <w:r>
-        <w:rPr>
-          <w:sz w:val="24"/>
-          <w:szCs w:val="24"/>
-        </w:rPr>
-        <w:t>vations of the user (for example, Webb and Kuzmycz, 1996). However, there is some</w:t>
-      </w:r>
-      <w:r>
-        <w:rPr>
-          <w:sz w:val="24"/>
-          <w:szCs w:val="24"/>
-        </w:rPr>
-        <w:t xml:space="preserve"> </w:t>
-      </w:r>
-      <w:r>
-        <w:rPr>
-          <w:sz w:val="24"/>
-          <w:szCs w:val="24"/>
-        </w:rPr>
-        <w:t>evidence that the effectiveness of this simple approach is constrained (Webb et al.,1997). Klinkenberg and Renz (1998) explore windowing techniques similar to ideas</w:t>
-      </w:r>
-      <w:r>
-        <w:rPr>
-          <w:sz w:val="24"/>
-          <w:szCs w:val="24"/>
-        </w:rPr>
-        <w:t xml:space="preserve"> </w:t>
-      </w:r>
-      <w:r>
-        <w:rPr>
-          <w:sz w:val="24"/>
-          <w:szCs w:val="24"/>
-        </w:rPr>
-        <w:t>proposed by Widmer and Kubat (1996) in the context of Information Retrieval.</w:t>
+        <w:t xml:space="preserve">literature. A straightforward approach is simply to place less weight on older </w:t>
+      </w:r>
+      <w:proofErr w:type="spellStart"/>
+      <w:r>
+        <w:rPr>
+          <w:sz w:val="24"/>
+          <w:szCs w:val="24"/>
+        </w:rPr>
+        <w:t>obser</w:t>
+      </w:r>
+      <w:proofErr w:type="spellEnd"/>
+      <w:r>
+        <w:rPr>
+          <w:sz w:val="24"/>
+          <w:szCs w:val="24"/>
+        </w:rPr>
+        <w:t>-</w:t>
+      </w:r>
+      <w:r>
+        <w:rPr>
+          <w:sz w:val="24"/>
+          <w:szCs w:val="24"/>
+        </w:rPr>
+        <w:t xml:space="preserve"> </w:t>
+      </w:r>
+      <w:proofErr w:type="spellStart"/>
+      <w:r>
+        <w:rPr>
+          <w:sz w:val="24"/>
+          <w:szCs w:val="24"/>
+        </w:rPr>
+        <w:t>vations</w:t>
+      </w:r>
+      <w:proofErr w:type="spellEnd"/>
+      <w:r>
+        <w:rPr>
+          <w:sz w:val="24"/>
+          <w:szCs w:val="24"/>
+        </w:rPr>
+        <w:t xml:space="preserve"> of the user (for example, Webb and </w:t>
+      </w:r>
+      <w:proofErr w:type="spellStart"/>
+      <w:r>
+        <w:rPr>
+          <w:sz w:val="24"/>
+          <w:szCs w:val="24"/>
+        </w:rPr>
+        <w:t>Kuzmycz</w:t>
+      </w:r>
+      <w:proofErr w:type="spellEnd"/>
+      <w:r>
+        <w:rPr>
+          <w:sz w:val="24"/>
+          <w:szCs w:val="24"/>
+        </w:rPr>
+        <w:t>, 1996). However, there is some</w:t>
+      </w:r>
+      <w:r>
+        <w:rPr>
+          <w:sz w:val="24"/>
+          <w:szCs w:val="24"/>
+        </w:rPr>
+        <w:t xml:space="preserve"> </w:t>
+      </w:r>
+      <w:r>
+        <w:rPr>
+          <w:sz w:val="24"/>
+          <w:szCs w:val="24"/>
+        </w:rPr>
+        <w:t>evidence that the effectiveness of this simple approach is constrained (Webb et al.</w:t>
+      </w:r>
+      <w:proofErr w:type="gramStart"/>
+      <w:r>
+        <w:rPr>
+          <w:sz w:val="24"/>
+          <w:szCs w:val="24"/>
+        </w:rPr>
+        <w:t>,1997</w:t>
+      </w:r>
+      <w:proofErr w:type="gramEnd"/>
+      <w:r>
+        <w:rPr>
+          <w:sz w:val="24"/>
+          <w:szCs w:val="24"/>
+        </w:rPr>
+        <w:t xml:space="preserve">). </w:t>
+      </w:r>
+      <w:proofErr w:type="spellStart"/>
+      <w:r>
+        <w:rPr>
+          <w:sz w:val="24"/>
+          <w:szCs w:val="24"/>
+        </w:rPr>
+        <w:t>Klinkenberg</w:t>
+      </w:r>
+      <w:proofErr w:type="spellEnd"/>
+      <w:r>
+        <w:rPr>
+          <w:sz w:val="24"/>
+          <w:szCs w:val="24"/>
+        </w:rPr>
+        <w:t xml:space="preserve"> and </w:t>
+      </w:r>
+      <w:proofErr w:type="spellStart"/>
+      <w:r>
+        <w:rPr>
+          <w:sz w:val="24"/>
+          <w:szCs w:val="24"/>
+        </w:rPr>
+        <w:t>Renz</w:t>
+      </w:r>
+      <w:proofErr w:type="spellEnd"/>
+      <w:r>
+        <w:rPr>
+          <w:sz w:val="24"/>
+          <w:szCs w:val="24"/>
+        </w:rPr>
+        <w:t xml:space="preserve"> (1998) explore windowing techniques similar to ideas</w:t>
+      </w:r>
+      <w:r>
+        <w:rPr>
+          <w:sz w:val="24"/>
+          <w:szCs w:val="24"/>
+        </w:rPr>
+        <w:t xml:space="preserve"> </w:t>
+      </w:r>
+      <w:r>
+        <w:rPr>
+          <w:sz w:val="24"/>
+          <w:szCs w:val="24"/>
+        </w:rPr>
+        <w:t xml:space="preserve">proposed by </w:t>
+      </w:r>
+      <w:proofErr w:type="spellStart"/>
+      <w:r>
+        <w:rPr>
+          <w:sz w:val="24"/>
+          <w:szCs w:val="24"/>
+        </w:rPr>
+        <w:t>Widmer</w:t>
+      </w:r>
+      <w:proofErr w:type="spellEnd"/>
+      <w:r>
+        <w:rPr>
+          <w:sz w:val="24"/>
+          <w:szCs w:val="24"/>
+        </w:rPr>
+        <w:t xml:space="preserve"> and </w:t>
+      </w:r>
+      <w:proofErr w:type="spellStart"/>
+      <w:r>
+        <w:rPr>
+          <w:sz w:val="24"/>
+          <w:szCs w:val="24"/>
+        </w:rPr>
+        <w:t>Kubat</w:t>
+      </w:r>
+      <w:proofErr w:type="spellEnd"/>
+      <w:r>
+        <w:rPr>
+          <w:sz w:val="24"/>
+          <w:szCs w:val="24"/>
+        </w:rPr>
+        <w:t xml:space="preserve"> (1996) in the context of Information Retrieval.</w:t>
       </w:r>
       <w:r>
         <w:rPr>
@@ -6356,12 +7339,37 @@
         <w:tab/>
         <w:t xml:space="preserve">    </w:t>
       </w:r>
-      <w:r>
-        <w:rPr>
-          <w:sz w:val="24"/>
-          <w:szCs w:val="24"/>
-        </w:rPr>
-        <w:t xml:space="preserve">Billsus and Pazzani (1999) propose a related idea for personalized </w:t>
+      <w:proofErr w:type="spellStart"/>
+      <w:r>
+        <w:rPr>
+          <w:sz w:val="24"/>
+          <w:szCs w:val="24"/>
+        </w:rPr>
+        <w:t>Billsus</w:t>
+      </w:r>
+      <w:proofErr w:type="spellEnd"/>
+      <w:r>
+        <w:rPr>
+          <w:sz w:val="24"/>
+          <w:szCs w:val="24"/>
+        </w:rPr>
+        <w:t xml:space="preserve"> and </w:t>
+      </w:r>
+      <w:proofErr w:type="spellStart"/>
+      <w:r>
+        <w:rPr>
+          <w:sz w:val="24"/>
+          <w:szCs w:val="24"/>
+        </w:rPr>
+        <w:t>Pazzani</w:t>
+      </w:r>
+      <w:proofErr w:type="spellEnd"/>
+      <w:r>
+        <w:rPr>
+          <w:sz w:val="24"/>
+          <w:szCs w:val="24"/>
+        </w:rPr>
+        <w:t xml:space="preserve"> (1999) propose a related idea for personalized </w:t>
       </w:r>
       <w:r>
         <w:rPr>
@@ -6631,6 +7639,76 @@
           <w:szCs w:val="28"/>
         </w:rPr>
         <w:t xml:space="preserve">5. Summarize </w:t>
+      </w:r>
+    </w:p>
+    <w:p>
+      <w:pPr>
+        <w:spacing w:line="240" w:lineRule="auto"/>
+      </w:pPr>
+      <w:r>
+        <w:t>In</w:t>
+      </w:r>
+      <w:r>
+        <w:t xml:space="preserve"> this le</w:t>
+      </w:r>
+      <w:r>
+        <w:t>cturer review we review</w:t>
+      </w:r>
+      <w:r>
+        <w:t xml:space="preserve">ed resent researches made in the user modeling </w:t>
+      </w:r>
+      <w:r>
+        <w:t>especially</w:t>
+      </w:r>
+      <w:r>
+        <w:t xml:space="preserve"> adaptive application</w:t>
+      </w:r>
+      <w:r>
+        <w:t xml:space="preserve">s. </w:t>
+      </w:r>
+    </w:p>
+    <w:p>
+      <w:pPr>
+        <w:spacing w:line="240" w:lineRule="auto"/>
+      </w:pPr>
+      <w:r>
+        <w:t xml:space="preserve">We concluded that </w:t>
+      </w:r>
+      <w:r>
+        <w:t>constructing</w:t>
+      </w:r>
+      <w:r>
+        <w:t xml:space="preserve"> adaptive</w:t>
+      </w:r>
+      <w:r>
+        <w:t xml:space="preserve"> application is a </w:t>
+      </w:r>
+      <w:r>
+        <w:rPr>
+          <w:rStyle w:val="hps"/>
+        </w:rPr>
+        <w:t>Cyclic</w:t>
+      </w:r>
+      <w:r>
+        <w:t xml:space="preserve"> process</w:t>
+      </w:r>
+      <w:r>
+        <w:t xml:space="preserve"> </w:t>
+      </w:r>
+      <w:r>
+        <w:t>who</w:t>
+      </w:r>
+      <w:r>
+        <w:t xml:space="preserve"> with few critical </w:t>
+      </w:r>
+      <w:r>
+        <w:t>step</w:t>
+      </w:r>
+      <w:r>
+        <w:t>s</w:t>
+      </w:r>
+      <w:r>
+        <w:t>:</w:t>
       </w:r>
     </w:p>
     <w:p>
@@ -6639,59 +7717,141 @@
         <w:autoSpaceDN w:val="0"/>
         <w:adjustRightInd w:val="0"/>
         <w:spacing w:line="240" w:lineRule="auto"/>
-        <w:rPr>
-          <w:sz w:val="24"/>
-          <w:szCs w:val="24"/>
-        </w:rPr>
-      </w:pPr>
-      <w:r>
-        <w:rPr>
-          <w:sz w:val="24"/>
-          <w:szCs w:val="24"/>
-        </w:rPr>
-        <w:t>In</w:t>
-      </w:r>
-      <w:r>
-        <w:rPr>
-          <w:sz w:val="24"/>
-          <w:szCs w:val="24"/>
-        </w:rPr>
-        <w:t xml:space="preserve"> this le</w:t>
-      </w:r>
-      <w:r>
-        <w:rPr>
-          <w:sz w:val="24"/>
-          <w:szCs w:val="24"/>
-        </w:rPr>
-        <w:t>cturer review we review</w:t>
-      </w:r>
-      <w:r>
-        <w:rPr>
-          <w:sz w:val="24"/>
-          <w:szCs w:val="24"/>
-        </w:rPr>
-        <w:t xml:space="preserve">ed resent researches made in the user modeling </w:t>
-      </w:r>
-      <w:r>
-        <w:rPr>
-          <w:sz w:val="24"/>
-          <w:szCs w:val="24"/>
-        </w:rPr>
-        <w:t>especially</w:t>
-      </w:r>
-      <w:r>
-        <w:rPr>
-          <w:sz w:val="24"/>
-          <w:szCs w:val="24"/>
-        </w:rPr>
-        <w:t xml:space="preserve"> adaptive application</w:t>
-      </w:r>
-      <w:r>
-        <w:rPr>
-          <w:sz w:val="24"/>
-          <w:szCs w:val="24"/>
-        </w:rPr>
-        <w:t xml:space="preserve">s. </w:t>
+        <w:ind w:left="360"/>
+        <w:rPr>
+          <w:b/>
+          <w:bCs/>
+        </w:rPr>
+      </w:pPr>
+      <w:r>
+        <w:rPr>
+          <w:b/>
+          <w:bCs/>
+          <w:noProof/>
+        </w:rPr>
+        <w:pict>
+          <v:shapetype id="_x0000_t32" coordsize="21600,21600" o:spt="32" o:oned="t" path="m,l21600,21600e" filled="f">
+            <v:path arrowok="t" fillok="f" o:connecttype="none"/>
+            <o:lock v:ext="edit" shapetype="t"/>
+          </v:shapetype>
+          <v:shape id="_x0000_s1036" type="#_x0000_t32" style="position:absolute;left:0;text-align:left;margin-left:6pt;margin-top:4.85pt;width:11.25pt;height:0;z-index:251661312" o:connectortype="straight">
+            <v:stroke endarrow="block"/>
+          </v:shape>
+        </w:pict>
+      </w:r>
+      <w:r>
+        <w:rPr>
+          <w:b/>
+          <w:bCs/>
+          <w:noProof/>
+        </w:rPr>
+        <w:pict>
+          <v:group id="_x0000_s1037" style="position:absolute;left:0;text-align:left;margin-left:6pt;margin-top:4.85pt;width:105pt;height:30.75pt;z-index:251660288" coordorigin="1920,13050" coordsize="2100,615">
+            <v:shape id="_x0000_s1031" type="#_x0000_t32" style="position:absolute;left:3832;top:13478;width:375;height:0;rotation:90" o:connectortype="elbow" adj="-231552,-1,-231552"/>
+            <v:shape id="_x0000_s1032" type="#_x0000_t32" style="position:absolute;left:1920;top:13665;width:2100;height:0;rotation:180" o:connectortype="elbow" adj="-41349,-1,-41349"/>
+            <v:shape id="_x0000_s1035" type="#_x0000_t32" style="position:absolute;left:1612;top:13358;width:615;height:0;rotation:270" o:connectortype="elbow" adj="-67434,-1,-67434"/>
+          </v:group>
+        </w:pict>
+      </w:r>
+      <w:r>
+        <w:rPr>
+          <w:b/>
+          <w:bCs/>
+        </w:rPr>
+        <w:t>O</w:t>
+      </w:r>
+      <w:r>
+        <w:rPr>
+          <w:b/>
+          <w:bCs/>
+        </w:rPr>
+        <w:t xml:space="preserve">btain user </w:t>
+      </w:r>
+      <w:r>
+        <w:rPr>
+          <w:b/>
+          <w:bCs/>
+        </w:rPr>
+        <w:t xml:space="preserve">knowledge -&gt; </w:t>
+      </w:r>
+      <w:r>
+        <w:rPr>
+          <w:b/>
+          <w:bCs/>
+        </w:rPr>
+        <w:t xml:space="preserve">Model it </w:t>
+      </w:r>
+      <w:r>
+        <w:rPr>
+          <w:b/>
+          <w:bCs/>
+        </w:rPr>
+        <w:t>in</w:t>
+      </w:r>
+      <w:r>
+        <w:rPr>
+          <w:b/>
+          <w:bCs/>
+        </w:rPr>
+        <w:t xml:space="preserve"> flexible way </w:t>
+      </w:r>
+      <w:r>
+        <w:rPr>
+          <w:b/>
+          <w:bCs/>
+        </w:rPr>
+        <w:t>-&gt;</w:t>
+      </w:r>
+      <w:r>
+        <w:rPr>
+          <w:b/>
+          <w:bCs/>
+        </w:rPr>
+        <w:t>user observation</w:t>
+      </w:r>
+      <w:r>
+        <w:rPr>
+          <w:b/>
+          <w:bCs/>
+        </w:rPr>
+        <w:t xml:space="preserve"> -&gt;</w:t>
+      </w:r>
+      <w:proofErr w:type="gramStart"/>
+      <w:r>
+        <w:rPr>
+          <w:b/>
+          <w:bCs/>
+        </w:rPr>
+        <w:t>Analyzing</w:t>
+      </w:r>
+      <w:proofErr w:type="gramEnd"/>
+      <w:r>
+        <w:rPr>
+          <w:b/>
+          <w:bCs/>
+        </w:rPr>
+        <w:t xml:space="preserve"> user request</w:t>
+      </w:r>
+      <w:r>
+        <w:rPr>
+          <w:b/>
+          <w:bCs/>
+        </w:rPr>
+        <w:t xml:space="preserve"> -&gt;</w:t>
+      </w:r>
+      <w:r>
+        <w:rPr>
+          <w:b/>
+          <w:bCs/>
+        </w:rPr>
+        <w:t xml:space="preserve"> </w:t>
+      </w:r>
+      <w:r>
+        <w:rPr>
+          <w:b/>
+          <w:bCs/>
+        </w:rPr>
+        <w:t>respond</w:t>
       </w:r>
     </w:p>
     <w:p>
@@ -6700,242 +7860,401 @@
         <w:autoSpaceDN w:val="0"/>
         <w:adjustRightInd w:val="0"/>
         <w:spacing w:line="240" w:lineRule="auto"/>
-      </w:pPr>
-      <w:r>
-        <w:t xml:space="preserve">We concluded that </w:t>
-      </w:r>
-      <w:r>
-        <w:t>constructing</w:t>
-      </w:r>
-      <w:r>
-        <w:t xml:space="preserve"> adaptive application is a </w:t>
-      </w:r>
-      <w:r>
-        <w:rPr>
-          <w:rStyle w:val="hps"/>
-          <w:lang/>
-        </w:rPr>
-        <w:t>Cyclic</w:t>
-      </w:r>
-      <w:r>
-        <w:t xml:space="preserve"> process</w:t>
-      </w:r>
-      <w:r>
-        <w:t xml:space="preserve"> </w:t>
-      </w:r>
-      <w:r>
-        <w:t xml:space="preserve">who </w:t>
-      </w:r>
-      <w:r>
-        <w:t xml:space="preserve"> </w:t>
-      </w:r>
-      <w:r>
+        <w:rPr>
+          <w:sz w:val="24"/>
+          <w:szCs w:val="24"/>
+        </w:rPr>
+      </w:pPr>
+      <w:r>
+        <w:rPr>
+          <w:sz w:val="24"/>
+          <w:szCs w:val="24"/>
+        </w:rPr>
+        <w:t>We also learn for creating adaptive</w:t>
+      </w:r>
+      <w:r>
+        <w:rPr>
+          <w:sz w:val="24"/>
+          <w:szCs w:val="24"/>
+        </w:rPr>
+        <w:t xml:space="preserve"> application there is variety of approaches in each one of them can lead to different software behavior.</w:t>
+      </w:r>
+      <w:r>
+        <w:rPr>
+          <w:sz w:val="24"/>
+          <w:szCs w:val="24"/>
+        </w:rPr>
+        <w:t xml:space="preserve"> </w:t>
+      </w:r>
+    </w:p>
+    <w:p>
+      <w:pPr>
+        <w:autoSpaceDE w:val="0"/>
+        <w:autoSpaceDN w:val="0"/>
+        <w:adjustRightInd w:val="0"/>
+        <w:spacing w:line="240" w:lineRule="auto"/>
         <w:rPr>
           <w:rFonts w:ascii="Tahoma" w:hAnsi="Tahoma" w:cs="Tahoma"/>
           <w:sz w:val="20"/>
           <w:szCs w:val="20"/>
         </w:rPr>
-        <w:t xml:space="preserve"> </w:t>
-      </w:r>
-    </w:p>
-    <w:p>
-      <w:pPr>
-        <w:pStyle w:val="ListParagraph"/>
+      </w:pPr>
+      <w:r>
+        <w:rPr>
+          <w:sz w:val="24"/>
+          <w:szCs w:val="24"/>
+        </w:rPr>
+        <w:lastRenderedPageBreak/>
+        <w:t>To overcome this problem</w:t>
+      </w:r>
+      <w:r>
+        <w:rPr>
+          <w:sz w:val="24"/>
+          <w:szCs w:val="24"/>
+        </w:rPr>
+        <w:t xml:space="preserve"> the programmer must decide the strategic </w:t>
+      </w:r>
+      <w:r>
+        <w:rPr>
+          <w:sz w:val="24"/>
+          <w:szCs w:val="24"/>
+        </w:rPr>
+        <w:t>design and implement according to the 5 steps we mention before</w:t>
+      </w:r>
+      <w:r>
+        <w:rPr>
+          <w:sz w:val="24"/>
+          <w:szCs w:val="24"/>
+        </w:rPr>
+        <w:t xml:space="preserve"> </w:t>
+      </w:r>
+      <w:r>
+        <w:rPr>
+          <w:sz w:val="24"/>
+          <w:szCs w:val="24"/>
+        </w:rPr>
+        <w:t>when</w:t>
+      </w:r>
+      <w:r>
+        <w:rPr>
+          <w:sz w:val="24"/>
+          <w:szCs w:val="24"/>
+        </w:rPr>
+        <w:t xml:space="preserve"> the</w:t>
+      </w:r>
+      <w:r>
+        <w:rPr>
+          <w:sz w:val="24"/>
+          <w:szCs w:val="24"/>
+        </w:rPr>
+        <w:t xml:space="preserve"> key</w:t>
+      </w:r>
+      <w:r>
+        <w:rPr>
+          <w:sz w:val="24"/>
+          <w:szCs w:val="24"/>
+        </w:rPr>
+        <w:t xml:space="preserve"> element </w:t>
+      </w:r>
+      <w:r>
+        <w:rPr>
+          <w:sz w:val="24"/>
+          <w:szCs w:val="24"/>
+        </w:rPr>
+        <w:t>is the</w:t>
+      </w:r>
+      <w:r>
+        <w:rPr>
+          <w:sz w:val="24"/>
+          <w:szCs w:val="24"/>
+        </w:rPr>
+        <w:t xml:space="preserve"> software respond</w:t>
+      </w:r>
+      <w:r>
+        <w:rPr>
+          <w:sz w:val="24"/>
+          <w:szCs w:val="24"/>
+        </w:rPr>
+        <w:t>.</w:t>
+      </w:r>
+      <w:r>
+        <w:rPr>
+          <w:sz w:val="24"/>
+          <w:szCs w:val="24"/>
+        </w:rPr>
+        <w:t xml:space="preserve"> </w:t>
+      </w:r>
+      <w:r>
+        <w:rPr>
+          <w:sz w:val="24"/>
+          <w:szCs w:val="24"/>
+        </w:rPr>
+        <w:t>Therefore</w:t>
+      </w:r>
+      <w:r>
+        <w:rPr>
+          <w:sz w:val="24"/>
+          <w:szCs w:val="24"/>
+        </w:rPr>
+        <w:t xml:space="preserve"> </w:t>
+      </w:r>
+      <w:r>
+        <w:rPr>
+          <w:sz w:val="24"/>
+          <w:szCs w:val="24"/>
+        </w:rPr>
+        <w:t>it’s recommended the designer</w:t>
+      </w:r>
+      <w:r>
+        <w:rPr>
+          <w:sz w:val="24"/>
+          <w:szCs w:val="24"/>
+        </w:rPr>
+        <w:t xml:space="preserve"> </w:t>
+      </w:r>
+      <w:r>
+        <w:rPr>
+          <w:sz w:val="24"/>
+          <w:szCs w:val="24"/>
+        </w:rPr>
+        <w:t xml:space="preserve">will implement the application according the machine learning for user modeling we </w:t>
+      </w:r>
+      <w:r>
+        <w:rPr>
+          <w:rFonts w:ascii="Tahoma" w:hAnsi="Tahoma" w:cs="Tahoma"/>
+          <w:sz w:val="20"/>
+          <w:szCs w:val="20"/>
+        </w:rPr>
+        <w:t>mention</w:t>
+      </w:r>
+      <w:r>
+        <w:rPr>
+          <w:rFonts w:ascii="Tahoma" w:hAnsi="Tahoma" w:cs="Tahoma"/>
+          <w:sz w:val="20"/>
+          <w:szCs w:val="20"/>
+        </w:rPr>
+        <w:t xml:space="preserve"> in section 4.</w:t>
+      </w:r>
+    </w:p>
+    <w:p>
+      <w:pPr>
         <w:autoSpaceDE w:val="0"/>
         <w:autoSpaceDN w:val="0"/>
         <w:adjustRightInd w:val="0"/>
-        <w:ind w:left="1440"/>
-        <w:rPr>
-          <w:rFonts w:asciiTheme="minorHAnsi" w:eastAsiaTheme="minorHAnsi" w:hAnsiTheme="minorHAnsi" w:cstheme="minorBidi"/>
-        </w:rPr>
-      </w:pPr>
-    </w:p>
-    <w:p>
-      <w:pPr>
-        <w:pStyle w:val="ListParagraph"/>
+        <w:spacing w:line="240" w:lineRule="auto"/>
+        <w:rPr>
+          <w:sz w:val="24"/>
+          <w:szCs w:val="24"/>
+        </w:rPr>
+      </w:pPr>
+      <w:r>
+        <w:rPr>
+          <w:rFonts w:ascii="Tahoma" w:hAnsi="Tahoma" w:cs="Tahoma"/>
+          <w:sz w:val="20"/>
+          <w:szCs w:val="20"/>
+        </w:rPr>
+        <w:t xml:space="preserve"> </w:t>
+      </w:r>
+      <w:r>
+        <w:rPr>
+          <w:sz w:val="24"/>
+          <w:szCs w:val="24"/>
+        </w:rPr>
+        <w:t>Adaptive applications are the future in software information systems</w:t>
+      </w:r>
+      <w:r>
+        <w:rPr>
+          <w:rFonts w:ascii="Tahoma" w:hAnsi="Tahoma" w:cs="Tahoma"/>
+          <w:sz w:val="20"/>
+          <w:szCs w:val="20"/>
+        </w:rPr>
+        <w:t xml:space="preserve"> but </w:t>
+      </w:r>
+      <w:proofErr w:type="spellStart"/>
+      <w:r>
+        <w:rPr>
+          <w:rFonts w:ascii="Tahoma" w:hAnsi="Tahoma" w:cs="Tahoma"/>
+          <w:sz w:val="20"/>
+          <w:szCs w:val="20"/>
+        </w:rPr>
+        <w:t>th</w:t>
+      </w:r>
+      <w:r>
+        <w:rPr>
+          <w:rFonts w:ascii="Tahoma" w:hAnsi="Tahoma" w:cs="Tahoma"/>
+          <w:sz w:val="20"/>
+          <w:szCs w:val="20"/>
+        </w:rPr>
+        <w:t>i</w:t>
+      </w:r>
+      <w:r>
+        <w:rPr>
+          <w:rFonts w:ascii="Tahoma" w:hAnsi="Tahoma" w:cs="Tahoma"/>
+          <w:sz w:val="20"/>
+          <w:szCs w:val="20"/>
+        </w:rPr>
+        <w:t>e</w:t>
+      </w:r>
+      <w:r>
+        <w:rPr>
+          <w:rFonts w:ascii="Tahoma" w:hAnsi="Tahoma" w:cs="Tahoma"/>
+          <w:sz w:val="20"/>
+          <w:szCs w:val="20"/>
+        </w:rPr>
+        <w:t>r</w:t>
+      </w:r>
+      <w:proofErr w:type="spellEnd"/>
+      <w:r>
+        <w:rPr>
+          <w:rFonts w:ascii="Tahoma" w:hAnsi="Tahoma" w:cs="Tahoma"/>
+          <w:sz w:val="20"/>
+          <w:szCs w:val="20"/>
+        </w:rPr>
+        <w:t xml:space="preserve"> </w:t>
+      </w:r>
+      <w:proofErr w:type="spellStart"/>
+      <w:r>
+        <w:rPr>
+          <w:rFonts w:ascii="Tahoma" w:hAnsi="Tahoma" w:cs="Tahoma"/>
+          <w:sz w:val="20"/>
+          <w:szCs w:val="20"/>
+        </w:rPr>
+        <w:t>i</w:t>
+      </w:r>
+      <w:proofErr w:type="spellEnd"/>
+      <w:r>
+        <w:rPr>
+          <w:rStyle w:val="hps"/>
+          <w:lang/>
+        </w:rPr>
+        <w:t>implementation</w:t>
+      </w:r>
+      <w:r>
+        <w:rPr>
+          <w:rStyle w:val="hps"/>
+          <w:lang/>
+        </w:rPr>
+        <w:t xml:space="preserve"> </w:t>
+      </w:r>
+      <w:r>
+        <w:rPr>
+          <w:rStyle w:val="hps"/>
+          <w:lang/>
+        </w:rPr>
+        <w:t xml:space="preserve">be </w:t>
+      </w:r>
+      <w:r>
+        <w:rPr>
+          <w:rFonts w:ascii="Tahoma" w:hAnsi="Tahoma" w:cs="Tahoma"/>
+          <w:sz w:val="20"/>
+          <w:szCs w:val="20"/>
+        </w:rPr>
+        <w:t xml:space="preserve">considered </w:t>
+      </w:r>
+      <w:r>
+        <w:rPr>
+          <w:rStyle w:val="hps"/>
+          <w:lang/>
+        </w:rPr>
+        <w:t>and plan</w:t>
+      </w:r>
+      <w:r>
+        <w:rPr>
+          <w:rStyle w:val="hps"/>
+          <w:lang/>
+        </w:rPr>
+        <w:t>ed</w:t>
+      </w:r>
+      <w:r>
+        <w:rPr>
+          <w:rStyle w:val="hps"/>
+          <w:lang/>
+        </w:rPr>
+        <w:t xml:space="preserve"> f</w:t>
+      </w:r>
+      <w:r>
+        <w:rPr>
+          <w:rStyle w:val="hps"/>
+          <w:lang/>
+        </w:rPr>
+        <w:t>r</w:t>
+      </w:r>
+      <w:r>
+        <w:rPr>
+          <w:rStyle w:val="hps"/>
+          <w:lang/>
+        </w:rPr>
+        <w:t>om head</w:t>
+      </w:r>
+      <w:r>
+        <w:rPr>
+          <w:rStyle w:val="hps"/>
+          <w:lang/>
+        </w:rPr>
+        <w:t>.</w:t>
+      </w:r>
+      <w:r>
+        <w:rPr>
+          <w:rFonts w:ascii="Tahoma" w:hAnsi="Tahoma" w:cs="Tahoma"/>
+          <w:sz w:val="20"/>
+          <w:szCs w:val="20"/>
+        </w:rPr>
+        <w:t xml:space="preserve"> </w:t>
+      </w:r>
+      <w:r>
+        <w:rPr>
+          <w:rFonts w:ascii="Tahoma" w:hAnsi="Tahoma" w:cs="Tahoma"/>
+          <w:sz w:val="20"/>
+          <w:szCs w:val="20"/>
+        </w:rPr>
+        <w:t xml:space="preserve"> </w:t>
+      </w:r>
+      <w:r>
+        <w:rPr>
+          <w:sz w:val="24"/>
+          <w:szCs w:val="24"/>
+        </w:rPr>
+        <w:t xml:space="preserve">  </w:t>
+      </w:r>
+      <w:r>
+        <w:rPr>
+          <w:sz w:val="24"/>
+          <w:szCs w:val="24"/>
+        </w:rPr>
+        <w:t xml:space="preserve"> </w:t>
+      </w:r>
+      <w:r>
+        <w:rPr>
+          <w:sz w:val="24"/>
+          <w:szCs w:val="24"/>
+        </w:rPr>
+        <w:t xml:space="preserve"> </w:t>
+      </w:r>
+      <w:r>
+        <w:rPr>
+          <w:sz w:val="24"/>
+          <w:szCs w:val="24"/>
+        </w:rPr>
+        <w:t xml:space="preserve"> </w:t>
+      </w:r>
+    </w:p>
+    <w:p>
+      <w:pPr>
         <w:autoSpaceDE w:val="0"/>
         <w:autoSpaceDN w:val="0"/>
         <w:adjustRightInd w:val="0"/>
-        <w:rPr>
-          <w:rFonts w:asciiTheme="minorHAnsi" w:eastAsiaTheme="minorHAnsi" w:hAnsiTheme="minorHAnsi" w:cstheme="minorBidi"/>
-        </w:rPr>
-      </w:pPr>
-    </w:p>
-    <w:p>
-      <w:pPr>
-        <w:autoSpaceDE w:val="0"/>
-        <w:autoSpaceDN w:val="0"/>
-        <w:adjustRightInd w:val="0"/>
-        <w:spacing w:after="0" w:line="240" w:lineRule="auto"/>
-        <w:rPr>
-          <w:sz w:val="24"/>
-          <w:szCs w:val="24"/>
-        </w:rPr>
-      </w:pPr>
-      <w:r>
-        <w:rPr>
-          <w:rFonts w:ascii="Tahoma" w:hAnsi="Tahoma" w:cs="Tahoma"/>
-          <w:sz w:val="20"/>
-          <w:szCs w:val="20"/>
+        <w:spacing w:line="240" w:lineRule="auto"/>
+        <w:rPr>
+          <w:sz w:val="24"/>
+          <w:szCs w:val="24"/>
+        </w:rPr>
+      </w:pPr>
+      <w:r>
+        <w:rPr>
+          <w:sz w:val="24"/>
+          <w:szCs w:val="24"/>
         </w:rPr>
         <w:t xml:space="preserve">  </w:t>
-      </w:r>
-    </w:p>
-    <w:p>
-      <w:pPr>
-        <w:autoSpaceDE w:val="0"/>
-        <w:autoSpaceDN w:val="0"/>
-        <w:adjustRightInd w:val="0"/>
-        <w:spacing w:after="0" w:line="240" w:lineRule="auto"/>
-        <w:rPr>
-          <w:sz w:val="24"/>
-          <w:szCs w:val="24"/>
-        </w:rPr>
-      </w:pPr>
-      <w:r>
-        <w:rPr>
-          <w:sz w:val="24"/>
-          <w:szCs w:val="24"/>
-        </w:rPr>
-        <w:t xml:space="preserve"> </w:t>
-      </w:r>
-    </w:p>
-    <w:p>
-      <w:pPr>
-        <w:autoSpaceDE w:val="0"/>
-        <w:autoSpaceDN w:val="0"/>
-        <w:adjustRightInd w:val="0"/>
-        <w:spacing w:after="0" w:line="240" w:lineRule="auto"/>
-        <w:rPr>
-          <w:b/>
-          <w:bCs/>
-          <w:sz w:val="24"/>
-          <w:szCs w:val="24"/>
-        </w:rPr>
-      </w:pPr>
-    </w:p>
-    <w:p>
-      <w:pPr>
-        <w:pStyle w:val="NoSpacing"/>
-        <w:rPr>
-          <w:sz w:val="24"/>
-          <w:szCs w:val="24"/>
-        </w:rPr>
-      </w:pPr>
-    </w:p>
-    <w:p>
-      <w:pPr>
-        <w:pStyle w:val="NoSpacing"/>
-        <w:rPr>
-          <w:sz w:val="24"/>
-          <w:szCs w:val="24"/>
-        </w:rPr>
-      </w:pPr>
-    </w:p>
-    <w:p>
-      <w:pPr>
-        <w:pStyle w:val="NoSpacing"/>
-        <w:rPr>
-          <w:sz w:val="24"/>
-          <w:szCs w:val="24"/>
-        </w:rPr>
-      </w:pPr>
-    </w:p>
-    <w:p>
-      <w:pPr>
-        <w:pStyle w:val="NoSpacing"/>
-        <w:rPr>
-          <w:sz w:val="24"/>
-          <w:szCs w:val="24"/>
-        </w:rPr>
-      </w:pPr>
-    </w:p>
-    <w:p>
-      <w:pPr>
-        <w:pStyle w:val="NoSpacing"/>
-        <w:rPr>
-          <w:sz w:val="24"/>
-          <w:szCs w:val="24"/>
-        </w:rPr>
-      </w:pPr>
-    </w:p>
-    <w:p>
-      <w:pPr>
-        <w:autoSpaceDE w:val="0"/>
-        <w:autoSpaceDN w:val="0"/>
-        <w:adjustRightInd w:val="0"/>
-        <w:spacing w:after="0" w:line="240" w:lineRule="auto"/>
-        <w:rPr>
-          <w:rFonts w:ascii="Tahoma" w:hAnsi="Tahoma" w:cs="Tahoma"/>
-          <w:sz w:val="20"/>
-          <w:szCs w:val="20"/>
-        </w:rPr>
-      </w:pPr>
-    </w:p>
-    <w:p>
-      <w:pPr>
-        <w:autoSpaceDE w:val="0"/>
-        <w:autoSpaceDN w:val="0"/>
-        <w:adjustRightInd w:val="0"/>
-        <w:spacing w:after="0" w:line="240" w:lineRule="auto"/>
-        <w:rPr>
-          <w:rFonts w:ascii="Tahoma" w:hAnsi="Tahoma" w:cs="Tahoma"/>
-          <w:sz w:val="20"/>
-          <w:szCs w:val="20"/>
-        </w:rPr>
-      </w:pPr>
-    </w:p>
-    <w:p>
-      <w:pPr>
-        <w:autoSpaceDE w:val="0"/>
-        <w:autoSpaceDN w:val="0"/>
-        <w:adjustRightInd w:val="0"/>
-        <w:spacing w:after="0" w:line="240" w:lineRule="auto"/>
-        <w:rPr>
-          <w:rFonts w:ascii="Tahoma" w:hAnsi="Tahoma" w:cs="Tahoma"/>
-          <w:sz w:val="20"/>
-          <w:szCs w:val="20"/>
-        </w:rPr>
-      </w:pPr>
-    </w:p>
-    <w:p>
-      <w:pPr>
-        <w:autoSpaceDE w:val="0"/>
-        <w:autoSpaceDN w:val="0"/>
-        <w:adjustRightInd w:val="0"/>
-        <w:spacing w:after="0" w:line="240" w:lineRule="auto"/>
-        <w:rPr>
-          <w:rFonts w:ascii="Tahoma" w:hAnsi="Tahoma" w:cs="Tahoma"/>
-          <w:sz w:val="20"/>
-          <w:szCs w:val="20"/>
-        </w:rPr>
-      </w:pPr>
-    </w:p>
-    <w:p>
-      <w:pPr>
-        <w:pStyle w:val="NoSpacing"/>
-        <w:ind w:left="360"/>
-      </w:pPr>
-    </w:p>
-    <w:p>
-      <w:pPr>
-        <w:pStyle w:val="NoSpacing"/>
-      </w:pPr>
-    </w:p>
-    <w:p>
-      <w:pPr>
-        <w:pStyle w:val="NoSpacing"/>
-      </w:pPr>
-    </w:p>
-    <w:p>
-      <w:pPr>
-        <w:pStyle w:val="NoSpacing"/>
-      </w:pPr>
-      <w:r>
-        <w:t xml:space="preserve"> </w:t>
-      </w:r>
-      <w:r>
-        <w:t xml:space="preserve"> </w:t>
       </w:r>
     </w:p>
     <w:sectPr>
@@ -6951,6 +8270,146 @@
 <file path=word/numbering.xml><?xml version="1.0" encoding="utf-8"?>
 <w:numbering xmlns:ve="http://schemas.openxmlformats.org/markup-compatibility/2006" xmlns:o="urn:schemas-microsoft-com:office:office" xmlns:r="http://schemas.openxmlformats.org/officeDocument/2006/relationships" xmlns:m="http://schemas.openxmlformats.org/officeDocument/2006/math" xmlns:v="urn:schemas-microsoft-com:vml" xmlns:wp="http://schemas.openxmlformats.org/drawingml/2006/wordprocessingDrawing" xmlns:w10="urn:schemas-microsoft-com:office:word" xmlns:w="http://schemas.openxmlformats.org/wordprocessingml/2006/main" xmlns:wne="http://schemas.microsoft.com/office/word/2006/wordml">
   <w:abstractNum w:abstractNumId="0">
+    <w:nsid w:val="034470F5"/>
+    <w:multiLevelType w:val="hybridMultilevel"/>
+    <w:tmpl w:val="4E86C4D2"/>
+    <w:lvl w:ilvl="0" w:tplc="61E062BA">
+      <w:start w:val="1"/>
+      <w:numFmt w:val="bullet"/>
+      <w:lvlText w:val="•"/>
+      <w:lvlJc w:val="left"/>
+      <w:pPr>
+        <w:tabs>
+          <w:tab w:val="num" w:pos="720"/>
+        </w:tabs>
+        <w:ind w:left="720" w:hanging="360"/>
+      </w:pPr>
+      <w:rPr>
+        <w:rFonts w:ascii="Times New Roman" w:hAnsi="Times New Roman" w:hint="default"/>
+      </w:rPr>
+    </w:lvl>
+    <w:lvl w:ilvl="1" w:tplc="EF0AD7BC" w:tentative="1">
+      <w:start w:val="1"/>
+      <w:numFmt w:val="bullet"/>
+      <w:lvlText w:val="•"/>
+      <w:lvlJc w:val="left"/>
+      <w:pPr>
+        <w:tabs>
+          <w:tab w:val="num" w:pos="1440"/>
+        </w:tabs>
+        <w:ind w:left="1440" w:hanging="360"/>
+      </w:pPr>
+      <w:rPr>
+        <w:rFonts w:ascii="Times New Roman" w:hAnsi="Times New Roman" w:hint="default"/>
+      </w:rPr>
+    </w:lvl>
+    <w:lvl w:ilvl="2" w:tplc="D696D58E" w:tentative="1">
+      <w:start w:val="1"/>
+      <w:numFmt w:val="bullet"/>
+      <w:lvlText w:val="•"/>
+      <w:lvlJc w:val="left"/>
+      <w:pPr>
+        <w:tabs>
+          <w:tab w:val="num" w:pos="2160"/>
+        </w:tabs>
+        <w:ind w:left="2160" w:hanging="360"/>
+      </w:pPr>
+      <w:rPr>
+        <w:rFonts w:ascii="Times New Roman" w:hAnsi="Times New Roman" w:hint="default"/>
+      </w:rPr>
+    </w:lvl>
+    <w:lvl w:ilvl="3" w:tplc="1EB42B08" w:tentative="1">
+      <w:start w:val="1"/>
+      <w:numFmt w:val="bullet"/>
+      <w:lvlText w:val="•"/>
+      <w:lvlJc w:val="left"/>
+      <w:pPr>
+        <w:tabs>
+          <w:tab w:val="num" w:pos="2880"/>
+        </w:tabs>
+        <w:ind w:left="2880" w:hanging="360"/>
+      </w:pPr>
+      <w:rPr>
+        <w:rFonts w:ascii="Times New Roman" w:hAnsi="Times New Roman" w:hint="default"/>
+      </w:rPr>
+    </w:lvl>
+    <w:lvl w:ilvl="4" w:tplc="47249602" w:tentative="1">
+      <w:start w:val="1"/>
+      <w:numFmt w:val="bullet"/>
+      <w:lvlText w:val="•"/>
+      <w:lvlJc w:val="left"/>
+      <w:pPr>
+        <w:tabs>
+          <w:tab w:val="num" w:pos="3600"/>
+        </w:tabs>
+        <w:ind w:left="3600" w:hanging="360"/>
+      </w:pPr>
+      <w:rPr>
+        <w:rFonts w:ascii="Times New Roman" w:hAnsi="Times New Roman" w:hint="default"/>
+      </w:rPr>
+    </w:lvl>
+    <w:lvl w:ilvl="5" w:tplc="6BBEFAA0" w:tentative="1">
+      <w:start w:val="1"/>
+      <w:numFmt w:val="bullet"/>
+      <w:lvlText w:val="•"/>
+      <w:lvlJc w:val="left"/>
+      <w:pPr>
+        <w:tabs>
+          <w:tab w:val="num" w:pos="4320"/>
+        </w:tabs>
+        <w:ind w:left="4320" w:hanging="360"/>
+      </w:pPr>
+      <w:rPr>
+        <w:rFonts w:ascii="Times New Roman" w:hAnsi="Times New Roman" w:hint="default"/>
+      </w:rPr>
+    </w:lvl>
+    <w:lvl w:ilvl="6" w:tplc="660A2336" w:tentative="1">
+      <w:start w:val="1"/>
+      <w:numFmt w:val="bullet"/>
+      <w:lvlText w:val="•"/>
+      <w:lvlJc w:val="left"/>
+      <w:pPr>
+        <w:tabs>
+          <w:tab w:val="num" w:pos="5040"/>
+        </w:tabs>
+        <w:ind w:left="5040" w:hanging="360"/>
+      </w:pPr>
+      <w:rPr>
+        <w:rFonts w:ascii="Times New Roman" w:hAnsi="Times New Roman" w:hint="default"/>
+      </w:rPr>
+    </w:lvl>
+    <w:lvl w:ilvl="7" w:tplc="19C6309A" w:tentative="1">
+      <w:start w:val="1"/>
+      <w:numFmt w:val="bullet"/>
+      <w:lvlText w:val="•"/>
+      <w:lvlJc w:val="left"/>
+      <w:pPr>
+        <w:tabs>
+          <w:tab w:val="num" w:pos="5760"/>
+        </w:tabs>
+        <w:ind w:left="5760" w:hanging="360"/>
+      </w:pPr>
+      <w:rPr>
+        <w:rFonts w:ascii="Times New Roman" w:hAnsi="Times New Roman" w:hint="default"/>
+      </w:rPr>
+    </w:lvl>
+    <w:lvl w:ilvl="8" w:tplc="D79AF214" w:tentative="1">
+      <w:start w:val="1"/>
+      <w:numFmt w:val="bullet"/>
+      <w:lvlText w:val="•"/>
+      <w:lvlJc w:val="left"/>
+      <w:pPr>
+        <w:tabs>
+          <w:tab w:val="num" w:pos="6480"/>
+        </w:tabs>
+        <w:ind w:left="6480" w:hanging="360"/>
+      </w:pPr>
+      <w:rPr>
+        <w:rFonts w:ascii="Times New Roman" w:hAnsi="Times New Roman" w:hint="default"/>
+      </w:rPr>
+    </w:lvl>
+  </w:abstractNum>
+  <w:abstractNum w:abstractNumId="1">
     <w:nsid w:val="17362F06"/>
     <w:multiLevelType w:val="hybridMultilevel"/>
     <w:tmpl w:val="6C429E16"/>
@@ -7090,7 +8549,7 @@
       </w:rPr>
     </w:lvl>
   </w:abstractNum>
-  <w:abstractNum w:abstractNumId="1">
+  <w:abstractNum w:abstractNumId="2">
     <w:nsid w:val="1D783ABB"/>
     <w:multiLevelType w:val="hybridMultilevel"/>
     <w:tmpl w:val="1660AECE"/>
@@ -7185,7 +8644,7 @@
       </w:pPr>
     </w:lvl>
   </w:abstractNum>
-  <w:abstractNum w:abstractNumId="2">
+  <w:abstractNum w:abstractNumId="3">
     <w:nsid w:val="2FCB374B"/>
     <w:multiLevelType w:val="hybridMultilevel"/>
     <w:tmpl w:val="2F8EAA32"/>
@@ -7301,7 +8760,7 @@
       </w:pPr>
     </w:lvl>
   </w:abstractNum>
-  <w:abstractNum w:abstractNumId="3">
+  <w:abstractNum w:abstractNumId="4">
     <w:nsid w:val="4664205B"/>
     <w:multiLevelType w:val="hybridMultilevel"/>
     <w:tmpl w:val="1356513C"/>
@@ -7414,7 +8873,7 @@
       </w:rPr>
     </w:lvl>
   </w:abstractNum>
-  <w:abstractNum w:abstractNumId="4">
+  <w:abstractNum w:abstractNumId="5">
     <w:nsid w:val="5A90039A"/>
     <w:multiLevelType w:val="hybridMultilevel"/>
     <w:tmpl w:val="2F8EAA32"/>
@@ -7530,7 +8989,7 @@
       </w:pPr>
     </w:lvl>
   </w:abstractNum>
-  <w:abstractNum w:abstractNumId="5">
+  <w:abstractNum w:abstractNumId="6">
     <w:nsid w:val="65A77EBE"/>
     <w:multiLevelType w:val="hybridMultilevel"/>
     <w:tmpl w:val="208AA750"/>
@@ -7670,7 +9129,7 @@
       </w:rPr>
     </w:lvl>
   </w:abstractNum>
-  <w:abstractNum w:abstractNumId="6">
+  <w:abstractNum w:abstractNumId="7">
     <w:nsid w:val="739436D2"/>
     <w:multiLevelType w:val="multilevel"/>
     <w:tmpl w:val="F33CD44E"/>
@@ -7787,25 +9246,28 @@
     </w:lvl>
   </w:abstractNum>
   <w:num w:numId="1">
+    <w:abstractNumId w:val="3"/>
+  </w:num>
+  <w:num w:numId="2">
+    <w:abstractNumId w:val="6"/>
+  </w:num>
+  <w:num w:numId="3">
+    <w:abstractNumId w:val="4"/>
+  </w:num>
+  <w:num w:numId="4">
+    <w:abstractNumId w:val="1"/>
+  </w:num>
+  <w:num w:numId="5">
+    <w:abstractNumId w:val="7"/>
+  </w:num>
+  <w:num w:numId="6">
     <w:abstractNumId w:val="2"/>
   </w:num>
-  <w:num w:numId="2">
+  <w:num w:numId="7">
     <w:abstractNumId w:val="5"/>
   </w:num>
-  <w:num w:numId="3">
-    <w:abstractNumId w:val="3"/>
-  </w:num>
-  <w:num w:numId="4">
+  <w:num w:numId="8">
     <w:abstractNumId w:val="0"/>
-  </w:num>
-  <w:num w:numId="5">
-    <w:abstractNumId w:val="6"/>
-  </w:num>
-  <w:num w:numId="6">
-    <w:abstractNumId w:val="1"/>
-  </w:num>
-  <w:num w:numId="7">
-    <w:abstractNumId w:val="4"/>
   </w:num>
 </w:numbering>
 </file>
@@ -8039,6 +9501,36 @@
     <w:name w:val="hps"/>
     <w:basedOn w:val="DefaultParagraphFont"/>
     <w:rsid w:val="00F201C2"/>
+  </w:style>
+  <w:style w:type="paragraph" w:styleId="BalloonText">
+    <w:name w:val="Balloon Text"/>
+    <w:basedOn w:val="Normal"/>
+    <w:link w:val="BalloonTextChar"/>
+    <w:uiPriority w:val="99"/>
+    <w:semiHidden/>
+    <w:unhideWhenUsed/>
+    <w:rsid w:val="000B53D0"/>
+    <w:pPr>
+      <w:spacing w:after="0" w:line="240" w:lineRule="auto"/>
+    </w:pPr>
+    <w:rPr>
+      <w:rFonts w:ascii="Tahoma" w:hAnsi="Tahoma" w:cs="Tahoma"/>
+      <w:sz w:val="16"/>
+      <w:szCs w:val="16"/>
+    </w:rPr>
+  </w:style>
+  <w:style w:type="character" w:customStyle="1" w:styleId="BalloonTextChar">
+    <w:name w:val="Balloon Text Char"/>
+    <w:basedOn w:val="DefaultParagraphFont"/>
+    <w:link w:val="BalloonText"/>
+    <w:uiPriority w:val="99"/>
+    <w:semiHidden/>
+    <w:rsid w:val="000B53D0"/>
+    <w:rPr>
+      <w:rFonts w:ascii="Tahoma" w:hAnsi="Tahoma" w:cs="Tahoma"/>
+      <w:sz w:val="16"/>
+      <w:szCs w:val="16"/>
+    </w:rPr>
   </w:style>
 </w:styles>
 </file>
@@ -8331,7 +9823,7 @@
 </file>
 
 <file path=customXml/itemProps1.xml><?xml version="1.0" encoding="utf-8"?>
-<ds:datastoreItem xmlns:ds="http://schemas.openxmlformats.org/officeDocument/2006/customXml" ds:itemID="{ADEB0406-D325-4FA3-A939-23ABB95F79E4}">
+<ds:datastoreItem xmlns:ds="http://schemas.openxmlformats.org/officeDocument/2006/customXml" ds:itemID="{1D1631BF-0820-4DEA-943F-5427A95C0311}">
   <ds:schemaRefs>
     <ds:schemaRef ds:uri="http://schemas.openxmlformats.org/officeDocument/2006/bibliography"/>
   </ds:schemaRefs>

</xml_diff>